<commit_message>
Added SQL Statements for creating Types and Tables
</commit_message>
<xml_diff>
--- a/2/doku.docx
+++ b/2/doku.docx
@@ -339,12 +339,21 @@
           <w:szCs w:val="32"/>
         </w:rPr>
       </w:pPr>
+      <w:proofErr w:type="spellStart"/>
       <w:r>
         <w:rPr>
           <w:sz w:val="32"/>
           <w:szCs w:val="32"/>
         </w:rPr>
-        <w:t>Gabl, Daniel</w:t>
+        <w:t>Gabl</w:t>
+      </w:r>
+      <w:proofErr w:type="spellEnd"/>
+      <w:r>
+        <w:rPr>
+          <w:sz w:val="32"/>
+          <w:szCs w:val="32"/>
+        </w:rPr>
+        <w:t>, Daniel</w:t>
       </w:r>
     </w:p>
     <w:p>
@@ -1067,67 +1076,31 @@
         <w:rPr>
           <w:noProof/>
         </w:rPr>
-        <w:t xml:space="preserve">Für </w:t>
-      </w:r>
-      <w:r>
-        <w:rPr>
-          <w:noProof/>
-        </w:rPr>
-        <w:t xml:space="preserve">bspw. </w:t>
-      </w:r>
-      <w:r>
-        <w:rPr>
-          <w:noProof/>
-        </w:rPr>
-        <w:t xml:space="preserve">eine Zweigstelle </w:t>
-      </w:r>
-      <w:r>
-        <w:rPr>
-          <w:noProof/>
-        </w:rPr>
-        <w:t>(gleiches gilt für die Kundentabelle)</w:t>
-      </w:r>
-      <w:r>
-        <w:rPr>
-          <w:noProof/>
-        </w:rPr>
-        <w:t xml:space="preserve"> </w:t>
-      </w:r>
-      <w:r>
-        <w:rPr>
-          <w:noProof/>
-        </w:rPr>
-        <w:t xml:space="preserve">gibt es einen Eintrag in der Tabelle, die Attribute „Kontonummer“, „Kontostand“ und „Art“ sind jeweils Arrays. Nachteil hiervon: Man würde die Anzahl an </w:t>
-      </w:r>
-      <w:r>
-        <w:rPr>
-          <w:noProof/>
-        </w:rPr>
-        <w:t>Konten</w:t>
-      </w:r>
-      <w:r>
-        <w:rPr>
-          <w:noProof/>
-        </w:rPr>
-        <w:t xml:space="preserve"> beschränken (müssen), da Arrays mengenmäßig initiali</w:t>
-      </w:r>
-      <w:r>
-        <w:rPr>
-          <w:noProof/>
-        </w:rPr>
-        <w:t>si</w:t>
-      </w:r>
-      <w:r>
-        <w:rPr>
-          <w:noProof/>
-        </w:rPr>
-        <w:t xml:space="preserve">ert werden müssen. Dazu kommt, dass die Reihenfolge in den Arrays wichtig sind da ein Index </w:t>
-      </w:r>
-      <w:r>
-        <w:rPr>
-          <w:noProof/>
-        </w:rPr>
-        <w:t>ein Konto definiert und daher nicht verändert werden darf und dass es ganz schnell unübersichtlich wird bzw. die Daten schwerer zu bekommen sind.</w:t>
+        <w:t>Besser wäre es, eigene Dat</w:t>
+      </w:r>
+      <w:r>
+        <w:rPr>
+          <w:noProof/>
+        </w:rPr>
+        <w:t xml:space="preserve">entypen / Objekte zu definieren. </w:t>
+      </w:r>
+      <w:r>
+        <w:rPr>
+          <w:noProof/>
+        </w:rPr>
+        <w:t>Bspw. könnte die Adresse ein Typ sein, die sich aus der Straße und der Hausnummer (und ggf. PLZ und Ort) zusammensetzt. Auch könnte ein Kontotyp mit Konto</w:t>
+      </w:r>
+      <w:r>
+        <w:rPr>
+          <w:noProof/>
+        </w:rPr>
+        <w:t>-Nr.</w:t>
+      </w:r>
+      <w:r>
+        <w:rPr>
+          <w:noProof/>
+        </w:rPr>
+        <w:t>, Kontostand, Art und ID der Zweigstelle ein eigenes Attribut sein. (Es ist keine Zuordnungstabelle erforderlich, da es sich zwischen Zweigstelle und Konto um eine 1:n-Beziehung handelt.)</w:t>
       </w:r>
     </w:p>
     <w:p>
@@ -1146,19 +1119,7 @@
         <w:rPr>
           <w:noProof/>
         </w:rPr>
-        <w:t>Besser wäre es, eigene Dat</w:t>
-      </w:r>
-      <w:r>
-        <w:rPr>
-          <w:noProof/>
-        </w:rPr>
-        <w:t xml:space="preserve">entypen / Objekte zu definieren. </w:t>
-      </w:r>
-      <w:r>
-        <w:rPr>
-          <w:noProof/>
-        </w:rPr>
-        <w:t>Bspw. könnte die Adresse ein Typ sein, die sich aus der Straße und der Hausnummer (und ggf. PLZ und Ort) zusammensetzt. Auch könnte ein Kontotyp könnte mit Kontonummer, Kontostand, Art und ID der Zweigstelle ein eigenes Attribut sein. (Es ist keine Zuordnungstabelle erforderlich, da es sich zwischen Zweigstelle und Konto um eine 1:n-Beziehung handelt.)</w:t>
+        <w:t>Lorem Ipsum</w:t>
       </w:r>
     </w:p>
     <w:p>
@@ -1198,7 +1159,10 @@
     </w:p>
     <w:p>
       <w:r>
-        <w:t>6 Typen wie folgt</w:t>
+        <w:t>4</w:t>
+      </w:r>
+      <w:r>
+        <w:t xml:space="preserve"> Typen wie folgt</w:t>
       </w:r>
     </w:p>
     <w:p>
@@ -1222,10 +1186,19 @@
         </w:numPr>
       </w:pPr>
       <w:r>
-        <w:t xml:space="preserve">Personen-Typ mit </w:t>
+        <w:t>Kunden</w:t>
+      </w:r>
+      <w:r>
+        <w:t xml:space="preserve">-Typ mit </w:t>
+      </w:r>
+      <w:r>
+        <w:t xml:space="preserve">Kundennummer, </w:t>
       </w:r>
       <w:r>
         <w:t>Name und Adress-Typ</w:t>
+      </w:r>
+      <w:r>
+        <w:t xml:space="preserve"> und Status</w:t>
       </w:r>
     </w:p>
     <w:p>
@@ -1237,10 +1210,7 @@
         </w:numPr>
       </w:pPr>
       <w:r>
-        <w:t>Leiter-Typ (extends Person) mit Leiter-</w:t>
-      </w:r>
-      <w:r>
-        <w:t>Id</w:t>
+        <w:t>Kontoinhaber-Typ als Tabelle vom Kunden-Typ</w:t>
       </w:r>
     </w:p>
     <w:p>
@@ -1252,19 +1222,21 @@
         </w:numPr>
       </w:pPr>
       <w:r>
-        <w:t xml:space="preserve">Kunden-Typ </w:t>
-      </w:r>
-      <w:r>
-        <w:t xml:space="preserve">(extends Person) </w:t>
-      </w:r>
-      <w:r>
-        <w:t>mit Kun</w:t>
-      </w:r>
-      <w:r>
-        <w:t>dennummer und Status</w:t>
-      </w:r>
-      <w:bookmarkStart w:id="5" w:name="_GoBack"/>
-      <w:bookmarkEnd w:id="5"/>
+        <w:t>Zweigstellen-Typ mit Zweigstellen-</w:t>
+      </w:r>
+      <w:proofErr w:type="spellStart"/>
+      <w:r>
+        <w:t>Id</w:t>
+      </w:r>
+      <w:proofErr w:type="spellEnd"/>
+      <w:r>
+        <w:t>, Zweigstellenname, Adress-Typ und Leiter-</w:t>
+      </w:r>
+      <w:proofErr w:type="spellStart"/>
+      <w:r>
+        <w:t>Id</w:t>
+      </w:r>
+      <w:proofErr w:type="spellEnd"/>
     </w:p>
     <w:p>
       <w:pPr>
@@ -1275,13 +1247,22 @@
         </w:numPr>
       </w:pPr>
       <w:r>
-        <w:t>Zweigstellen-Typ mit Zweigstellen-</w:t>
-      </w:r>
-      <w:r>
-        <w:t>Id</w:t>
-      </w:r>
-      <w:r>
-        <w:t>, Zweigstellenname, Adress-Typ und Leiter-Typ</w:t>
+        <w:t>Konto-Typ m</w:t>
+      </w:r>
+      <w:r>
+        <w:t xml:space="preserve">it Konto-Nr., Kontostand, Art, </w:t>
+      </w:r>
+      <w:r>
+        <w:t>Zweigstellen-Typ</w:t>
+      </w:r>
+      <w:r>
+        <w:t xml:space="preserve"> und Kontoinhaber-Typ</w:t>
+      </w:r>
+    </w:p>
+    <w:p/>
+    <w:p>
+      <w:r>
+        <w:t>Dazu noch folgende Tabellen:</w:t>
       </w:r>
     </w:p>
     <w:p>
@@ -1293,7 +1274,7 @@
         </w:numPr>
       </w:pPr>
       <w:r>
-        <w:t>Konto-Typ mit Kontonummer, Kontostand, Art und Zweigstellen-Typ</w:t>
+        <w:t>Adress-Tabelle mit Adresse-Typ</w:t>
       </w:r>
     </w:p>
     <w:p>
@@ -1305,6 +1286,728 @@
         </w:numPr>
       </w:pPr>
       <w:r>
+        <w:t>Kunden-Tabelle mit Kunden-Typ</w:t>
+      </w:r>
+    </w:p>
+    <w:p>
+      <w:pPr>
+        <w:pStyle w:val="Listenabsatz"/>
+        <w:numPr>
+          <w:ilvl w:val="0"/>
+          <w:numId w:val="8"/>
+        </w:numPr>
+      </w:pPr>
+      <w:r>
+        <w:t>Zweigstellen-Adresse mit Zweigstellen-Typ</w:t>
+      </w:r>
+    </w:p>
+    <w:p>
+      <w:pPr>
+        <w:pStyle w:val="Listenabsatz"/>
+        <w:numPr>
+          <w:ilvl w:val="0"/>
+          <w:numId w:val="8"/>
+        </w:numPr>
+      </w:pPr>
+      <w:r>
+        <w:t>Konto-Tabelle mit Konto-Typ</w:t>
+      </w:r>
+    </w:p>
+    <w:p/>
+    <w:p>
+      <w:r>
+        <w:t>SQL-Statements zum Erzeugen der Typen und Tabellen</w:t>
+      </w:r>
+      <w:r>
+        <w:t>:</w:t>
+      </w:r>
+      <w:r>
+        <w:br/>
+        <w:t xml:space="preserve">CREATE TYPE </w:t>
+      </w:r>
+      <w:proofErr w:type="spellStart"/>
+      <w:r>
+        <w:t>AddressType</w:t>
+      </w:r>
+      <w:proofErr w:type="spellEnd"/>
+      <w:r>
+        <w:t xml:space="preserve"> </w:t>
+      </w:r>
+      <w:proofErr w:type="spellStart"/>
+      <w:r>
+        <w:t>as</w:t>
+      </w:r>
+      <w:proofErr w:type="spellEnd"/>
+      <w:r>
+        <w:t xml:space="preserve"> </w:t>
+      </w:r>
+      <w:proofErr w:type="spellStart"/>
+      <w:r>
+        <w:t>Object</w:t>
+      </w:r>
+      <w:proofErr w:type="spellEnd"/>
+      <w:r>
+        <w:t>(</w:t>
+      </w:r>
+      <w:proofErr w:type="spellStart"/>
+      <w:r>
+        <w:t>street</w:t>
+      </w:r>
+      <w:proofErr w:type="spellEnd"/>
+      <w:r>
+        <w:t xml:space="preserve"> VARCHAR(31), </w:t>
+      </w:r>
+      <w:proofErr w:type="spellStart"/>
+      <w:r>
+        <w:t>houseNr</w:t>
+      </w:r>
+      <w:proofErr w:type="spellEnd"/>
+      <w:r>
+        <w:t xml:space="preserve"> VARCHAR(7), </w:t>
+      </w:r>
+      <w:proofErr w:type="spellStart"/>
+      <w:r>
+        <w:t>zip</w:t>
+      </w:r>
+      <w:proofErr w:type="spellEnd"/>
+      <w:r>
+        <w:t xml:space="preserve"> VARCHAR(5), </w:t>
+      </w:r>
+      <w:proofErr w:type="spellStart"/>
+      <w:r>
+        <w:t>place</w:t>
+      </w:r>
+      <w:proofErr w:type="spellEnd"/>
+      <w:r>
+        <w:t xml:space="preserve"> VARCHAR(31));</w:t>
+      </w:r>
+    </w:p>
+    <w:p>
+      <w:pPr>
+        <w:rPr>
+          <w:lang w:val="en-US"/>
+        </w:rPr>
+      </w:pPr>
+      <w:r>
+        <w:rPr>
+          <w:lang w:val="en-US"/>
+        </w:rPr>
+        <w:t xml:space="preserve">CREATE TYPE </w:t>
+      </w:r>
+      <w:proofErr w:type="spellStart"/>
+      <w:r>
+        <w:rPr>
+          <w:lang w:val="en-US"/>
+        </w:rPr>
+        <w:t>CustomerType</w:t>
+      </w:r>
+      <w:proofErr w:type="spellEnd"/>
+      <w:r>
+        <w:rPr>
+          <w:lang w:val="en-US"/>
+        </w:rPr>
+        <w:t xml:space="preserve"> as </w:t>
+      </w:r>
+      <w:proofErr w:type="gramStart"/>
+      <w:r>
+        <w:rPr>
+          <w:lang w:val="en-US"/>
+        </w:rPr>
+        <w:t>Object(</w:t>
+      </w:r>
+      <w:proofErr w:type="spellStart"/>
+      <w:proofErr w:type="gramEnd"/>
+      <w:r>
+        <w:rPr>
+          <w:lang w:val="en-US"/>
+        </w:rPr>
+        <w:t>customerNr</w:t>
+      </w:r>
+      <w:proofErr w:type="spellEnd"/>
+      <w:r>
+        <w:rPr>
+          <w:lang w:val="en-US"/>
+        </w:rPr>
+        <w:t xml:space="preserve"> INT NOT NULL, </w:t>
+      </w:r>
+      <w:proofErr w:type="spellStart"/>
+      <w:r>
+        <w:rPr>
+          <w:lang w:val="en-US"/>
+        </w:rPr>
+        <w:t>customerName</w:t>
+      </w:r>
+      <w:proofErr w:type="spellEnd"/>
+      <w:r>
+        <w:rPr>
+          <w:lang w:val="en-US"/>
+        </w:rPr>
+        <w:t xml:space="preserve"> VARCHAR(63), </w:t>
+      </w:r>
+      <w:proofErr w:type="spellStart"/>
+      <w:r>
+        <w:rPr>
+          <w:lang w:val="en-US"/>
+        </w:rPr>
+        <w:t>addr</w:t>
+      </w:r>
+      <w:proofErr w:type="spellEnd"/>
+      <w:r>
+        <w:rPr>
+          <w:lang w:val="en-US"/>
+        </w:rPr>
+        <w:t xml:space="preserve"> </w:t>
+      </w:r>
+      <w:proofErr w:type="spellStart"/>
+      <w:r>
+        <w:rPr>
+          <w:lang w:val="en-US"/>
+        </w:rPr>
+        <w:t>AddressTyp</w:t>
+      </w:r>
+      <w:proofErr w:type="spellEnd"/>
+      <w:r>
+        <w:rPr>
+          <w:lang w:val="en-US"/>
+        </w:rPr>
+        <w:t>, status VARCHAR(15));</w:t>
+      </w:r>
+    </w:p>
+    <w:p>
+      <w:pPr>
+        <w:rPr>
+          <w:lang w:val="en-US"/>
+        </w:rPr>
+      </w:pPr>
+      <w:r>
+        <w:rPr>
+          <w:lang w:val="en-US"/>
+        </w:rPr>
+        <w:t xml:space="preserve">CREATE TYPE </w:t>
+      </w:r>
+      <w:proofErr w:type="spellStart"/>
+      <w:r>
+        <w:rPr>
+          <w:lang w:val="en-US"/>
+        </w:rPr>
+        <w:t>AccountOwner</w:t>
+      </w:r>
+      <w:r>
+        <w:rPr>
+          <w:lang w:val="en-US"/>
+        </w:rPr>
+        <w:t>Type</w:t>
+      </w:r>
+      <w:proofErr w:type="spellEnd"/>
+      <w:r>
+        <w:rPr>
+          <w:lang w:val="en-US"/>
+        </w:rPr>
+        <w:t xml:space="preserve"> as TABLE OF REF </w:t>
+      </w:r>
+      <w:proofErr w:type="spellStart"/>
+      <w:r>
+        <w:rPr>
+          <w:lang w:val="en-US"/>
+        </w:rPr>
+        <w:t>CustomerType</w:t>
+      </w:r>
+      <w:proofErr w:type="spellEnd"/>
+      <w:r>
+        <w:rPr>
+          <w:lang w:val="en-US"/>
+        </w:rPr>
+        <w:t>;</w:t>
+      </w:r>
+    </w:p>
+    <w:p>
+      <w:pPr>
+        <w:rPr>
+          <w:lang w:val="en-US"/>
+        </w:rPr>
+      </w:pPr>
+      <w:r>
+        <w:rPr>
+          <w:lang w:val="en-US"/>
+        </w:rPr>
+        <w:t xml:space="preserve">CREATE TYPE </w:t>
+      </w:r>
+      <w:proofErr w:type="spellStart"/>
+      <w:r>
+        <w:rPr>
+          <w:lang w:val="en-US"/>
+        </w:rPr>
+        <w:t>BranchOfficeType</w:t>
+      </w:r>
+      <w:proofErr w:type="spellEnd"/>
+      <w:r>
+        <w:rPr>
+          <w:lang w:val="en-US"/>
+        </w:rPr>
+        <w:t xml:space="preserve"> as Objec</w:t>
+      </w:r>
+      <w:bookmarkStart w:id="5" w:name="_GoBack"/>
+      <w:bookmarkEnd w:id="5"/>
+      <w:r>
+        <w:rPr>
+          <w:lang w:val="en-US"/>
+        </w:rPr>
+        <w:t>t(</w:t>
+      </w:r>
+      <w:proofErr w:type="spellStart"/>
+      <w:r>
+        <w:rPr>
+          <w:lang w:val="en-US"/>
+        </w:rPr>
+        <w:t>branchOfficeId</w:t>
+      </w:r>
+      <w:proofErr w:type="spellEnd"/>
+      <w:r>
+        <w:rPr>
+          <w:lang w:val="en-US"/>
+        </w:rPr>
+        <w:t xml:space="preserve"> INT NOT NULL, </w:t>
+      </w:r>
+      <w:proofErr w:type="spellStart"/>
+      <w:r>
+        <w:rPr>
+          <w:lang w:val="en-US"/>
+        </w:rPr>
+        <w:t>branchOfficeName</w:t>
+      </w:r>
+      <w:proofErr w:type="spellEnd"/>
+      <w:r>
+        <w:rPr>
+          <w:lang w:val="en-US"/>
+        </w:rPr>
+        <w:t xml:space="preserve"> VARCHAR(63), </w:t>
+      </w:r>
+      <w:proofErr w:type="spellStart"/>
+      <w:r>
+        <w:rPr>
+          <w:lang w:val="en-US"/>
+        </w:rPr>
+        <w:t>addr</w:t>
+      </w:r>
+      <w:proofErr w:type="spellEnd"/>
+      <w:r>
+        <w:rPr>
+          <w:lang w:val="en-US"/>
+        </w:rPr>
+        <w:t xml:space="preserve"> </w:t>
+      </w:r>
+      <w:proofErr w:type="spellStart"/>
+      <w:r>
+        <w:rPr>
+          <w:lang w:val="en-US"/>
+        </w:rPr>
+        <w:t>AddressType</w:t>
+      </w:r>
+      <w:proofErr w:type="spellEnd"/>
+      <w:r>
+        <w:rPr>
+          <w:lang w:val="en-US"/>
+        </w:rPr>
+        <w:t xml:space="preserve">, </w:t>
+      </w:r>
+      <w:proofErr w:type="spellStart"/>
+      <w:r>
+        <w:rPr>
+          <w:lang w:val="en-US"/>
+        </w:rPr>
+        <w:t>leaderId</w:t>
+      </w:r>
+      <w:proofErr w:type="spellEnd"/>
+      <w:r>
+        <w:rPr>
+          <w:lang w:val="en-US"/>
+        </w:rPr>
+        <w:t xml:space="preserve"> INT NOT NULL);</w:t>
+      </w:r>
+    </w:p>
+    <w:p>
+      <w:pPr>
+        <w:rPr>
+          <w:lang w:val="en-US"/>
+        </w:rPr>
+      </w:pPr>
+      <w:r>
+        <w:rPr>
+          <w:lang w:val="en-US"/>
+        </w:rPr>
+        <w:t xml:space="preserve">CREATE TYPE </w:t>
+      </w:r>
+      <w:proofErr w:type="spellStart"/>
+      <w:r>
+        <w:rPr>
+          <w:lang w:val="en-US"/>
+        </w:rPr>
+        <w:t>AccountType</w:t>
+      </w:r>
+      <w:proofErr w:type="spellEnd"/>
+      <w:r>
+        <w:rPr>
+          <w:lang w:val="en-US"/>
+        </w:rPr>
+        <w:t xml:space="preserve"> as </w:t>
+      </w:r>
+      <w:proofErr w:type="gramStart"/>
+      <w:r>
+        <w:rPr>
+          <w:lang w:val="en-US"/>
+        </w:rPr>
+        <w:t>Object(</w:t>
+      </w:r>
+      <w:proofErr w:type="spellStart"/>
+      <w:proofErr w:type="gramEnd"/>
+      <w:r>
+        <w:rPr>
+          <w:lang w:val="en-US"/>
+        </w:rPr>
+        <w:t>accountNr</w:t>
+      </w:r>
+      <w:proofErr w:type="spellEnd"/>
+      <w:r>
+        <w:rPr>
+          <w:lang w:val="en-US"/>
+        </w:rPr>
+        <w:t xml:space="preserve"> INT NOT NULL, balance DOUBLE, kind VARCHAR(1), owners </w:t>
+      </w:r>
+      <w:proofErr w:type="spellStart"/>
+      <w:r>
+        <w:rPr>
+          <w:lang w:val="en-US"/>
+        </w:rPr>
+        <w:t>AccountOwnerType</w:t>
+      </w:r>
+      <w:proofErr w:type="spellEnd"/>
+      <w:r>
+        <w:rPr>
+          <w:lang w:val="en-US"/>
+        </w:rPr>
+        <w:t>);</w:t>
+      </w:r>
+    </w:p>
+    <w:p>
+      <w:pPr>
+        <w:rPr>
+          <w:lang w:val="en-US"/>
+        </w:rPr>
+      </w:pPr>
+    </w:p>
+    <w:p>
+      <w:pPr>
+        <w:rPr>
+          <w:lang w:val="en-US"/>
+        </w:rPr>
+      </w:pPr>
+      <w:r>
+        <w:rPr>
+          <w:lang w:val="en-US"/>
+        </w:rPr>
+        <w:t xml:space="preserve">CREATE TABLE Address OF </w:t>
+      </w:r>
+      <w:proofErr w:type="spellStart"/>
+      <w:r>
+        <w:rPr>
+          <w:lang w:val="en-US"/>
+        </w:rPr>
+        <w:t>AddressType</w:t>
+      </w:r>
+      <w:proofErr w:type="spellEnd"/>
+      <w:r>
+        <w:rPr>
+          <w:lang w:val="en-US"/>
+        </w:rPr>
+        <w:t>;</w:t>
+      </w:r>
+    </w:p>
+    <w:p>
+      <w:pPr>
+        <w:rPr>
+          <w:lang w:val="en-US"/>
+        </w:rPr>
+      </w:pPr>
+      <w:r>
+        <w:rPr>
+          <w:lang w:val="en-US"/>
+        </w:rPr>
+        <w:t xml:space="preserve">CREATE TABLE Customer OF </w:t>
+      </w:r>
+      <w:proofErr w:type="spellStart"/>
+      <w:r>
+        <w:rPr>
+          <w:lang w:val="en-US"/>
+        </w:rPr>
+        <w:t>CustomerType</w:t>
+      </w:r>
+      <w:proofErr w:type="spellEnd"/>
+      <w:r>
+        <w:rPr>
+          <w:lang w:val="en-US"/>
+        </w:rPr>
+        <w:t xml:space="preserve"> /* NESTED TABLE </w:t>
+      </w:r>
+      <w:proofErr w:type="spellStart"/>
+      <w:r>
+        <w:rPr>
+          <w:lang w:val="en-US"/>
+        </w:rPr>
+        <w:t>accountNr</w:t>
+      </w:r>
+      <w:proofErr w:type="spellEnd"/>
+      <w:r>
+        <w:rPr>
+          <w:lang w:val="en-US"/>
+        </w:rPr>
+        <w:t xml:space="preserve"> STORE AS </w:t>
+      </w:r>
+      <w:proofErr w:type="spellStart"/>
+      <w:r>
+        <w:rPr>
+          <w:lang w:val="en-US"/>
+        </w:rPr>
+        <w:t>foobar</w:t>
+      </w:r>
+      <w:proofErr w:type="spellEnd"/>
+      <w:r>
+        <w:rPr>
+          <w:lang w:val="en-US"/>
+        </w:rPr>
+        <w:t xml:space="preserve"> */;</w:t>
+      </w:r>
+    </w:p>
+    <w:p>
+      <w:pPr>
+        <w:rPr>
+          <w:lang w:val="en-US"/>
+        </w:rPr>
+      </w:pPr>
+      <w:r>
+        <w:rPr>
+          <w:lang w:val="en-US"/>
+        </w:rPr>
+        <w:t xml:space="preserve">CREATE TABLE </w:t>
+      </w:r>
+      <w:proofErr w:type="spellStart"/>
+      <w:r>
+        <w:rPr>
+          <w:lang w:val="en-US"/>
+        </w:rPr>
+        <w:t>BranchOffice</w:t>
+      </w:r>
+      <w:proofErr w:type="spellEnd"/>
+      <w:r>
+        <w:rPr>
+          <w:lang w:val="en-US"/>
+        </w:rPr>
+        <w:t xml:space="preserve"> OF </w:t>
+      </w:r>
+      <w:proofErr w:type="spellStart"/>
+      <w:r>
+        <w:rPr>
+          <w:lang w:val="en-US"/>
+        </w:rPr>
+        <w:t>BranchOfficeType</w:t>
+      </w:r>
+      <w:proofErr w:type="spellEnd"/>
+      <w:r>
+        <w:rPr>
+          <w:lang w:val="en-US"/>
+        </w:rPr>
+        <w:t>;</w:t>
+      </w:r>
+    </w:p>
+    <w:p>
+      <w:pPr>
+        <w:rPr>
+          <w:lang w:val="en-US"/>
+        </w:rPr>
+      </w:pPr>
+      <w:r>
+        <w:rPr>
+          <w:lang w:val="en-US"/>
+        </w:rPr>
+        <w:t xml:space="preserve">CREATE TABLE </w:t>
+      </w:r>
+      <w:proofErr w:type="spellStart"/>
+      <w:r>
+        <w:rPr>
+          <w:lang w:val="en-US"/>
+        </w:rPr>
+        <w:t>AccountTable</w:t>
+      </w:r>
+      <w:proofErr w:type="spellEnd"/>
+      <w:r>
+        <w:rPr>
+          <w:lang w:val="en-US"/>
+        </w:rPr>
+        <w:t xml:space="preserve"> OF </w:t>
+      </w:r>
+      <w:proofErr w:type="spellStart"/>
+      <w:r>
+        <w:rPr>
+          <w:lang w:val="en-US"/>
+        </w:rPr>
+        <w:t>AccountType</w:t>
+      </w:r>
+      <w:proofErr w:type="spellEnd"/>
+      <w:r>
+        <w:rPr>
+          <w:lang w:val="en-US"/>
+        </w:rPr>
+        <w:t>;</w:t>
+      </w:r>
+    </w:p>
+    <w:p>
+      <w:pPr>
+        <w:rPr>
+          <w:lang w:val="en-US"/>
+        </w:rPr>
+      </w:pPr>
+    </w:p>
+    <w:p>
+      <w:pPr>
+        <w:rPr>
+          <w:lang w:val="en-US"/>
+        </w:rPr>
+      </w:pPr>
+    </w:p>
+    <w:p>
+      <w:pPr>
+        <w:rPr>
+          <w:lang w:val="en-US"/>
+        </w:rPr>
+      </w:pPr>
+      <w:r>
+        <w:rPr>
+          <w:lang w:val="en-US"/>
+        </w:rPr>
+        <w:t xml:space="preserve">/* </w:t>
+      </w:r>
+      <w:proofErr w:type="spellStart"/>
+      <w:r>
+        <w:rPr>
+          <w:lang w:val="en-US"/>
+        </w:rPr>
+        <w:t>tableName</w:t>
+      </w:r>
+      <w:proofErr w:type="spellEnd"/>
+      <w:r>
+        <w:rPr>
+          <w:lang w:val="en-US"/>
+        </w:rPr>
+        <w:t xml:space="preserve">: id INT NOT NULL, </w:t>
+      </w:r>
+      <w:proofErr w:type="spellStart"/>
+      <w:r>
+        <w:rPr>
+          <w:lang w:val="en-US"/>
+        </w:rPr>
+        <w:t>forname</w:t>
+      </w:r>
+      <w:proofErr w:type="spellEnd"/>
+      <w:r>
+        <w:rPr>
+          <w:lang w:val="en-US"/>
+        </w:rPr>
+        <w:t xml:space="preserve"> VARCHAR, surname VARCHAR */</w:t>
+      </w:r>
+    </w:p>
+    <w:p>
+      <w:pPr>
+        <w:rPr>
+          <w:lang w:val="en-US"/>
+        </w:rPr>
+      </w:pPr>
+      <w:r>
+        <w:rPr>
+          <w:lang w:val="en-US"/>
+        </w:rPr>
+        <w:t xml:space="preserve">/* INSERT INTO </w:t>
+      </w:r>
+      <w:proofErr w:type="spellStart"/>
+      <w:r>
+        <w:rPr>
+          <w:lang w:val="en-US"/>
+        </w:rPr>
+        <w:t>tableName</w:t>
+      </w:r>
+      <w:proofErr w:type="spellEnd"/>
+      <w:r>
+        <w:rPr>
+          <w:lang w:val="en-US"/>
+        </w:rPr>
+        <w:t xml:space="preserve"> (id, </w:t>
+      </w:r>
+      <w:proofErr w:type="spellStart"/>
+      <w:r>
+        <w:rPr>
+          <w:lang w:val="en-US"/>
+        </w:rPr>
+        <w:t>forname</w:t>
+      </w:r>
+      <w:proofErr w:type="spellEnd"/>
+      <w:r>
+        <w:rPr>
+          <w:lang w:val="en-US"/>
+        </w:rPr>
+        <w:t xml:space="preserve">, surname) </w:t>
+      </w:r>
+      <w:proofErr w:type="gramStart"/>
+      <w:r>
+        <w:rPr>
+          <w:lang w:val="en-US"/>
+        </w:rPr>
+        <w:t>VALUES(</w:t>
+      </w:r>
+      <w:proofErr w:type="spellStart"/>
+      <w:proofErr w:type="gramEnd"/>
+      <w:r>
+        <w:rPr>
+          <w:lang w:val="en-US"/>
+        </w:rPr>
+        <w:t>rngId</w:t>
+      </w:r>
+      <w:proofErr w:type="spellEnd"/>
+      <w:r>
+        <w:rPr>
+          <w:lang w:val="en-US"/>
+        </w:rPr>
+        <w:t>, "</w:t>
+      </w:r>
+      <w:proofErr w:type="spellStart"/>
+      <w:r>
+        <w:rPr>
+          <w:lang w:val="en-US"/>
+        </w:rPr>
+        <w:t>hans</w:t>
+      </w:r>
+      <w:proofErr w:type="spellEnd"/>
+      <w:r>
+        <w:rPr>
+          <w:lang w:val="en-US"/>
+        </w:rPr>
+        <w:t xml:space="preserve"> peter", "</w:t>
+      </w:r>
+      <w:proofErr w:type="spellStart"/>
+      <w:r>
+        <w:rPr>
+          <w:lang w:val="en-US"/>
+        </w:rPr>
+        <w:t>mueller</w:t>
+      </w:r>
+      <w:proofErr w:type="spellEnd"/>
+      <w:r>
+        <w:rPr>
+          <w:lang w:val="en-US"/>
+        </w:rPr>
+        <w:t>");*/</w:t>
+      </w:r>
+      <w:r>
+        <w:rPr>
+          <w:lang w:val="en-US"/>
+        </w:rPr>
         <w:br w:type="page"/>
       </w:r>
     </w:p>
@@ -1443,7 +2146,7 @@
         <w:rStyle w:val="Seitenzahl"/>
         <w:noProof/>
       </w:rPr>
-      <w:t>3</w:t>
+      <w:t>II</w:t>
     </w:r>
     <w:r>
       <w:rPr>
@@ -1573,9 +2276,11 @@
     <w:r>
       <w:t>/</w:t>
     </w:r>
+    <w:proofErr w:type="spellStart"/>
     <w:r>
       <w:t>Gabl</w:t>
     </w:r>
+    <w:proofErr w:type="spellEnd"/>
     <w:r>
       <w:tab/>
     </w:r>
@@ -1604,9 +2309,11 @@
     <w:r>
       <w:t>/</w:t>
     </w:r>
+    <w:proofErr w:type="spellStart"/>
     <w:r>
       <w:t>Gabl</w:t>
     </w:r>
+    <w:proofErr w:type="spellEnd"/>
     <w:r>
       <w:tab/>
     </w:r>
@@ -2677,6 +3384,7 @@
   <w:style w:type="character" w:default="1" w:styleId="Absatz-Standardschriftart">
     <w:name w:val="Default Paragraph Font"/>
     <w:uiPriority w:val="1"/>
+    <w:semiHidden/>
     <w:unhideWhenUsed/>
   </w:style>
   <w:style w:type="table" w:default="1" w:styleId="NormaleTabelle">
@@ -3244,6 +3952,7 @@
   <w:style w:type="character" w:default="1" w:styleId="Absatz-Standardschriftart">
     <w:name w:val="Default Paragraph Font"/>
     <w:uiPriority w:val="1"/>
+    <w:semiHidden/>
     <w:unhideWhenUsed/>
   </w:style>
   <w:style w:type="table" w:default="1" w:styleId="NormaleTabelle">
@@ -3880,7 +4589,7 @@
 </file>
 
 <file path=customXml/itemProps1.xml><?xml version="1.0" encoding="utf-8"?>
-<ds:datastoreItem xmlns:ds="http://schemas.openxmlformats.org/officeDocument/2006/customXml" ds:itemID="{0D4F5039-2647-4209-AC45-704F76AE417B}">
+<ds:datastoreItem xmlns:ds="http://schemas.openxmlformats.org/officeDocument/2006/customXml" ds:itemID="{0A8D7C34-E63E-441D-AD0E-EDD7F127FAA8}">
   <ds:schemaRefs>
     <ds:schemaRef ds:uri="http://schemas.openxmlformats.org/officeDocument/2006/bibliography"/>
   </ds:schemaRefs>

</xml_diff>

<commit_message>
Improved Documentation for Exercise 2
</commit_message>
<xml_diff>
--- a/2/doku.docx
+++ b/2/doku.docx
@@ -1076,13 +1076,13 @@
         <w:rPr>
           <w:noProof/>
         </w:rPr>
-        <w:t>Besser wäre es, eigene Dat</w:t>
-      </w:r>
-      <w:r>
-        <w:rPr>
-          <w:noProof/>
-        </w:rPr>
-        <w:t xml:space="preserve">entypen / Objekte zu definieren. </w:t>
+        <w:t>Allmögliche Objekt-Typen definieren und gegenseitig referenzieren</w:t>
+      </w:r>
+      <w:r>
+        <w:rPr>
+          <w:noProof/>
+        </w:rPr>
+        <w:t xml:space="preserve">. </w:t>
       </w:r>
       <w:r>
         <w:rPr>
@@ -1100,7 +1100,19 @@
         <w:rPr>
           <w:noProof/>
         </w:rPr>
-        <w:t>, Kontostand, Art und ID der Zweigstelle ein eigenes Attribut sein. (Es ist keine Zuordnungstabelle erforderlich, da es sich zwischen Zweigstelle und Konto um eine 1:n-Beziehung handelt.)</w:t>
+        <w:t xml:space="preserve">, Kontostand, Art und ID der Zweigstelle ein eigenes Attribut sein. (Es ist keine Zuordnungstabelle erforderlich, da es sich </w:t>
+      </w:r>
+      <w:r>
+        <w:rPr>
+          <w:noProof/>
+        </w:rPr>
+        <w:t xml:space="preserve">bei Zweigstelle &lt;-&gt; </w:t>
+      </w:r>
+      <w:r>
+        <w:rPr>
+          <w:noProof/>
+        </w:rPr>
+        <w:t>Konto um eine 1:n-Beziehung handelt.)</w:t>
       </w:r>
     </w:p>
     <w:p>
@@ -1119,7 +1131,13 @@
         <w:rPr>
           <w:noProof/>
         </w:rPr>
-        <w:t>Lorem Ipsum</w:t>
+        <w:t xml:space="preserve">Beispielsweiße könnten wir den Adress-Typen nicht als eigene Tabelle speichern sondern </w:t>
+      </w:r>
+      <w:r>
+        <w:rPr>
+          <w:noProof/>
+        </w:rPr>
+        <w:t>als inneres Attribut beim Kunden-Typ speichern, dadurch entfällt die Referenz auf diese Tabelle. Allerdings kann es sein, dass die selbe Adresse mehr als nur einmal vorkommt (bspw. bei Paaren), damit würde es zu Redundanzen kommen.</w:t>
       </w:r>
     </w:p>
     <w:p>
@@ -1157,9 +1175,10 @@
         <w:t>stellen:</w:t>
       </w:r>
     </w:p>
-    <w:p>
-      <w:r>
-        <w:t>4</w:t>
+    <w:p/>
+    <w:p>
+      <w:r>
+        <w:t>5</w:t>
       </w:r>
       <w:r>
         <w:t xml:space="preserve"> Typen wie folgt</w:t>
@@ -1316,6 +1335,84 @@
     <w:p/>
     <w:p>
       <w:r>
+        <w:t>Eine Skizzierung der Tabellen:</w:t>
+      </w:r>
+    </w:p>
+    <w:p>
+      <w:r>
+        <w:rPr>
+          <w:noProof/>
+        </w:rPr>
+        <w:drawing>
+          <wp:anchor distT="0" distB="0" distL="114300" distR="114300" simplePos="0" relativeHeight="251658240" behindDoc="0" locked="0" layoutInCell="1" allowOverlap="1" wp14:anchorId="59EAB4F9" wp14:editId="3D28C141">
+            <wp:simplePos x="0" y="0"/>
+            <wp:positionH relativeFrom="column">
+              <wp:align>center</wp:align>
+            </wp:positionH>
+            <wp:positionV relativeFrom="paragraph">
+              <wp:posOffset>25400</wp:posOffset>
+            </wp:positionV>
+            <wp:extent cx="3880800" cy="2826000"/>
+            <wp:effectExtent l="0" t="0" r="5715" b="0"/>
+            <wp:wrapSquare wrapText="bothSides"/>
+            <wp:docPr id="2" name="Grafik 2"/>
+            <wp:cNvGraphicFramePr>
+              <a:graphicFrameLocks xmlns:a="http://schemas.openxmlformats.org/drawingml/2006/main" noChangeAspect="1"/>
+            </wp:cNvGraphicFramePr>
+            <a:graphic xmlns:a="http://schemas.openxmlformats.org/drawingml/2006/main">
+              <a:graphicData uri="http://schemas.openxmlformats.org/drawingml/2006/picture">
+                <pic:pic xmlns:pic="http://schemas.openxmlformats.org/drawingml/2006/picture">
+                  <pic:nvPicPr>
+                    <pic:cNvPr id="0" name="BankDaten.png"/>
+                    <pic:cNvPicPr/>
+                  </pic:nvPicPr>
+                  <pic:blipFill>
+                    <a:blip r:embed="rId13" cstate="print">
+                      <a:extLst>
+                        <a:ext uri="{28A0092B-C50C-407E-A947-70E740481C1C}">
+                          <a14:useLocalDpi xmlns:a14="http://schemas.microsoft.com/office/drawing/2010/main" val="0"/>
+                        </a:ext>
+                      </a:extLst>
+                    </a:blip>
+                    <a:stretch>
+                      <a:fillRect/>
+                    </a:stretch>
+                  </pic:blipFill>
+                  <pic:spPr>
+                    <a:xfrm>
+                      <a:off x="0" y="0"/>
+                      <a:ext cx="3880800" cy="2826000"/>
+                    </a:xfrm>
+                    <a:prstGeom prst="rect">
+                      <a:avLst/>
+                    </a:prstGeom>
+                  </pic:spPr>
+                </pic:pic>
+              </a:graphicData>
+            </a:graphic>
+            <wp14:sizeRelH relativeFrom="margin">
+              <wp14:pctWidth>0</wp14:pctWidth>
+            </wp14:sizeRelH>
+            <wp14:sizeRelV relativeFrom="margin">
+              <wp14:pctHeight>0</wp14:pctHeight>
+            </wp14:sizeRelV>
+          </wp:anchor>
+        </w:drawing>
+      </w:r>
+      <w:r>
+        <w:br w:type="page"/>
+      </w:r>
+    </w:p>
+    <w:p>
+      <w:pPr>
+        <w:rPr>
+          <w:rFonts w:ascii="Courier New" w:hAnsi="Courier New" w:cs="Courier New"/>
+          <w:sz w:val="23"/>
+          <w:szCs w:val="23"/>
+        </w:rPr>
+      </w:pPr>
+      <w:r>
+        <w:lastRenderedPageBreak/>
         <w:t>SQL-Statements zum Erzeugen der Typen und Tabellen</w:t>
       </w:r>
       <w:r>
@@ -1323,102 +1420,390 @@
       </w:r>
       <w:r>
         <w:br/>
-        <w:t xml:space="preserve">CREATE TYPE </w:t>
+      </w:r>
+      <w:r>
+        <w:rPr>
+          <w:rFonts w:ascii="Courier New" w:hAnsi="Courier New" w:cs="Courier New"/>
+          <w:color w:val="770088"/>
+          <w:sz w:val="23"/>
+          <w:szCs w:val="23"/>
+        </w:rPr>
+        <w:t>CREATE TYPE</w:t>
+      </w:r>
+      <w:r>
+        <w:rPr>
+          <w:rFonts w:ascii="Courier New" w:hAnsi="Courier New" w:cs="Courier New"/>
+          <w:sz w:val="23"/>
+          <w:szCs w:val="23"/>
+        </w:rPr>
+        <w:t xml:space="preserve"> </w:t>
       </w:r>
       <w:proofErr w:type="spellStart"/>
       <w:r>
+        <w:rPr>
+          <w:rFonts w:ascii="Courier New" w:hAnsi="Courier New" w:cs="Courier New"/>
+          <w:sz w:val="23"/>
+          <w:szCs w:val="23"/>
+        </w:rPr>
         <w:t>AddressType</w:t>
       </w:r>
       <w:proofErr w:type="spellEnd"/>
       <w:r>
+        <w:rPr>
+          <w:rFonts w:ascii="Courier New" w:hAnsi="Courier New" w:cs="Courier New"/>
+          <w:sz w:val="23"/>
+          <w:szCs w:val="23"/>
+        </w:rPr>
         <w:t xml:space="preserve"> </w:t>
       </w:r>
+      <w:r>
+        <w:rPr>
+          <w:rFonts w:ascii="Courier New" w:hAnsi="Courier New" w:cs="Courier New"/>
+          <w:color w:val="770088"/>
+          <w:sz w:val="23"/>
+          <w:szCs w:val="23"/>
+        </w:rPr>
+        <w:t>AS</w:t>
+      </w:r>
+      <w:r>
+        <w:rPr>
+          <w:rFonts w:ascii="Courier New" w:hAnsi="Courier New" w:cs="Courier New"/>
+          <w:sz w:val="23"/>
+          <w:szCs w:val="23"/>
+        </w:rPr>
+        <w:t xml:space="preserve"> </w:t>
+      </w:r>
       <w:proofErr w:type="spellStart"/>
       <w:r>
-        <w:t>as</w:t>
+        <w:rPr>
+          <w:rFonts w:ascii="Courier New" w:hAnsi="Courier New" w:cs="Courier New"/>
+          <w:color w:val="770088"/>
+          <w:sz w:val="23"/>
+          <w:szCs w:val="23"/>
+        </w:rPr>
+        <w:t>Object</w:t>
       </w:r>
       <w:proofErr w:type="spellEnd"/>
       <w:r>
+        <w:rPr>
+          <w:rFonts w:ascii="Courier New" w:hAnsi="Courier New" w:cs="Courier New"/>
+          <w:sz w:val="23"/>
+          <w:szCs w:val="23"/>
+        </w:rPr>
+        <w:t>(</w:t>
+      </w:r>
+      <w:proofErr w:type="spellStart"/>
+      <w:r>
+        <w:rPr>
+          <w:rFonts w:ascii="Courier New" w:hAnsi="Courier New" w:cs="Courier New"/>
+          <w:sz w:val="23"/>
+          <w:szCs w:val="23"/>
+        </w:rPr>
+        <w:t>street</w:t>
+      </w:r>
+      <w:proofErr w:type="spellEnd"/>
+      <w:r>
+        <w:rPr>
+          <w:rFonts w:ascii="Courier New" w:hAnsi="Courier New" w:cs="Courier New"/>
+          <w:sz w:val="23"/>
+          <w:szCs w:val="23"/>
+        </w:rPr>
         <w:t xml:space="preserve"> </w:t>
       </w:r>
+      <w:r>
+        <w:rPr>
+          <w:rFonts w:ascii="Courier New" w:hAnsi="Courier New" w:cs="Courier New"/>
+          <w:color w:val="770088"/>
+          <w:sz w:val="23"/>
+          <w:szCs w:val="23"/>
+        </w:rPr>
+        <w:t>VARCHAR</w:t>
+      </w:r>
+      <w:r>
+        <w:rPr>
+          <w:rFonts w:ascii="Courier New" w:hAnsi="Courier New" w:cs="Courier New"/>
+          <w:sz w:val="23"/>
+          <w:szCs w:val="23"/>
+        </w:rPr>
+        <w:t>(</w:t>
+      </w:r>
+      <w:r>
+        <w:rPr>
+          <w:rFonts w:ascii="Courier New" w:hAnsi="Courier New" w:cs="Courier New"/>
+          <w:color w:val="0055AA"/>
+          <w:sz w:val="23"/>
+          <w:szCs w:val="23"/>
+        </w:rPr>
+        <w:t>31</w:t>
+      </w:r>
+      <w:r>
+        <w:rPr>
+          <w:rFonts w:ascii="Courier New" w:hAnsi="Courier New" w:cs="Courier New"/>
+          <w:sz w:val="23"/>
+          <w:szCs w:val="23"/>
+        </w:rPr>
+        <w:t xml:space="preserve">), </w:t>
+      </w:r>
       <w:proofErr w:type="spellStart"/>
       <w:r>
+        <w:rPr>
+          <w:rFonts w:ascii="Courier New" w:hAnsi="Courier New" w:cs="Courier New"/>
+          <w:sz w:val="23"/>
+          <w:szCs w:val="23"/>
+        </w:rPr>
+        <w:t>houseNr</w:t>
+      </w:r>
+      <w:proofErr w:type="spellEnd"/>
+      <w:r>
+        <w:rPr>
+          <w:rFonts w:ascii="Courier New" w:hAnsi="Courier New" w:cs="Courier New"/>
+          <w:sz w:val="23"/>
+          <w:szCs w:val="23"/>
+        </w:rPr>
+        <w:t xml:space="preserve"> </w:t>
+      </w:r>
+      <w:r>
+        <w:rPr>
+          <w:rFonts w:ascii="Courier New" w:hAnsi="Courier New" w:cs="Courier New"/>
+          <w:color w:val="770088"/>
+          <w:sz w:val="23"/>
+          <w:szCs w:val="23"/>
+        </w:rPr>
+        <w:t>VARCHAR</w:t>
+      </w:r>
+      <w:r>
+        <w:rPr>
+          <w:rFonts w:ascii="Courier New" w:hAnsi="Courier New" w:cs="Courier New"/>
+          <w:sz w:val="23"/>
+          <w:szCs w:val="23"/>
+        </w:rPr>
+        <w:t>(</w:t>
+      </w:r>
+      <w:r>
+        <w:rPr>
+          <w:rFonts w:ascii="Courier New" w:hAnsi="Courier New" w:cs="Courier New"/>
+          <w:color w:val="0055AA"/>
+          <w:sz w:val="23"/>
+          <w:szCs w:val="23"/>
+        </w:rPr>
+        <w:t>7</w:t>
+      </w:r>
+      <w:r>
+        <w:rPr>
+          <w:rFonts w:ascii="Courier New" w:hAnsi="Courier New" w:cs="Courier New"/>
+          <w:sz w:val="23"/>
+          <w:szCs w:val="23"/>
+        </w:rPr>
+        <w:t xml:space="preserve">), </w:t>
+      </w:r>
+      <w:proofErr w:type="spellStart"/>
+      <w:r>
+        <w:rPr>
+          <w:rFonts w:ascii="Courier New" w:hAnsi="Courier New" w:cs="Courier New"/>
+          <w:sz w:val="23"/>
+          <w:szCs w:val="23"/>
+        </w:rPr>
+        <w:t>zip</w:t>
+      </w:r>
+      <w:proofErr w:type="spellEnd"/>
+      <w:r>
+        <w:rPr>
+          <w:rFonts w:ascii="Courier New" w:hAnsi="Courier New" w:cs="Courier New"/>
+          <w:sz w:val="23"/>
+          <w:szCs w:val="23"/>
+        </w:rPr>
+        <w:t xml:space="preserve"> </w:t>
+      </w:r>
+      <w:r>
+        <w:rPr>
+          <w:rFonts w:ascii="Courier New" w:hAnsi="Courier New" w:cs="Courier New"/>
+          <w:color w:val="770088"/>
+          <w:sz w:val="23"/>
+          <w:szCs w:val="23"/>
+        </w:rPr>
+        <w:t>INT</w:t>
+      </w:r>
+      <w:r>
+        <w:rPr>
+          <w:rFonts w:ascii="Courier New" w:hAnsi="Courier New" w:cs="Courier New"/>
+          <w:sz w:val="23"/>
+          <w:szCs w:val="23"/>
+        </w:rPr>
+        <w:t>(</w:t>
+      </w:r>
+      <w:r>
+        <w:rPr>
+          <w:rFonts w:ascii="Courier New" w:hAnsi="Courier New" w:cs="Courier New"/>
+          <w:color w:val="0055AA"/>
+          <w:sz w:val="23"/>
+          <w:szCs w:val="23"/>
+        </w:rPr>
+        <w:t>5</w:t>
+      </w:r>
+      <w:r>
+        <w:rPr>
+          <w:rFonts w:ascii="Courier New" w:hAnsi="Courier New" w:cs="Courier New"/>
+          <w:sz w:val="23"/>
+          <w:szCs w:val="23"/>
+        </w:rPr>
+        <w:t xml:space="preserve">), </w:t>
+      </w:r>
+      <w:proofErr w:type="spellStart"/>
+      <w:r>
+        <w:rPr>
+          <w:rFonts w:ascii="Courier New" w:hAnsi="Courier New" w:cs="Courier New"/>
+          <w:sz w:val="23"/>
+          <w:szCs w:val="23"/>
+        </w:rPr>
+        <w:t>place</w:t>
+      </w:r>
+      <w:proofErr w:type="spellEnd"/>
+      <w:r>
+        <w:rPr>
+          <w:rFonts w:ascii="Courier New" w:hAnsi="Courier New" w:cs="Courier New"/>
+          <w:sz w:val="23"/>
+          <w:szCs w:val="23"/>
+        </w:rPr>
+        <w:t xml:space="preserve"> </w:t>
+      </w:r>
+      <w:r>
+        <w:rPr>
+          <w:rFonts w:ascii="Courier New" w:hAnsi="Courier New" w:cs="Courier New"/>
+          <w:color w:val="770088"/>
+          <w:sz w:val="23"/>
+          <w:szCs w:val="23"/>
+        </w:rPr>
+        <w:t>VARCHAR</w:t>
+      </w:r>
+      <w:r>
+        <w:rPr>
+          <w:rFonts w:ascii="Courier New" w:hAnsi="Courier New" w:cs="Courier New"/>
+          <w:sz w:val="23"/>
+          <w:szCs w:val="23"/>
+        </w:rPr>
+        <w:t>(</w:t>
+      </w:r>
+      <w:r>
+        <w:rPr>
+          <w:rFonts w:ascii="Courier New" w:hAnsi="Courier New" w:cs="Courier New"/>
+          <w:color w:val="0055AA"/>
+          <w:sz w:val="23"/>
+          <w:szCs w:val="23"/>
+        </w:rPr>
+        <w:t>31</w:t>
+      </w:r>
+      <w:r>
+        <w:rPr>
+          <w:rFonts w:ascii="Courier New" w:hAnsi="Courier New" w:cs="Courier New"/>
+          <w:sz w:val="23"/>
+          <w:szCs w:val="23"/>
+        </w:rPr>
+        <w:t>));</w:t>
+      </w:r>
+    </w:p>
+    <w:p>
+      <w:pPr>
+        <w:rPr>
+          <w:rFonts w:ascii="Courier New" w:hAnsi="Courier New" w:cs="Courier New"/>
+          <w:sz w:val="10"/>
+          <w:szCs w:val="4"/>
+        </w:rPr>
+      </w:pPr>
+    </w:p>
+    <w:p>
+      <w:pPr>
+        <w:rPr>
+          <w:rFonts w:ascii="Courier New" w:hAnsi="Courier New" w:cs="Courier New"/>
+          <w:sz w:val="23"/>
+          <w:szCs w:val="23"/>
+          <w:lang w:val="en-US"/>
+        </w:rPr>
+      </w:pPr>
+      <w:r>
+        <w:rPr>
+          <w:rFonts w:ascii="Courier New" w:hAnsi="Courier New" w:cs="Courier New"/>
+          <w:color w:val="770088"/>
+          <w:sz w:val="23"/>
+          <w:szCs w:val="23"/>
+          <w:lang w:val="en-US"/>
+        </w:rPr>
+        <w:t>CREATE TYPE</w:t>
+      </w:r>
+      <w:r>
+        <w:rPr>
+          <w:rFonts w:ascii="Courier New" w:hAnsi="Courier New" w:cs="Courier New"/>
+          <w:sz w:val="23"/>
+          <w:szCs w:val="23"/>
+          <w:lang w:val="en-US"/>
+        </w:rPr>
+        <w:t xml:space="preserve"> </w:t>
+      </w:r>
+      <w:proofErr w:type="spellStart"/>
+      <w:r>
+        <w:rPr>
+          <w:rFonts w:ascii="Courier New" w:hAnsi="Courier New" w:cs="Courier New"/>
+          <w:sz w:val="23"/>
+          <w:szCs w:val="23"/>
+          <w:lang w:val="en-US"/>
+        </w:rPr>
+        <w:t>CustomerType</w:t>
+      </w:r>
+      <w:proofErr w:type="spellEnd"/>
+      <w:r>
+        <w:rPr>
+          <w:rFonts w:ascii="Courier New" w:hAnsi="Courier New" w:cs="Courier New"/>
+          <w:sz w:val="23"/>
+          <w:szCs w:val="23"/>
+          <w:lang w:val="en-US"/>
+        </w:rPr>
+        <w:t xml:space="preserve"> </w:t>
+      </w:r>
+      <w:r>
+        <w:rPr>
+          <w:rFonts w:ascii="Courier New" w:hAnsi="Courier New" w:cs="Courier New"/>
+          <w:color w:val="770088"/>
+          <w:sz w:val="23"/>
+          <w:szCs w:val="23"/>
+          <w:lang w:val="en-US"/>
+        </w:rPr>
+        <w:t>AS</w:t>
+      </w:r>
+      <w:r>
+        <w:rPr>
+          <w:rFonts w:ascii="Courier New" w:hAnsi="Courier New" w:cs="Courier New"/>
+          <w:sz w:val="23"/>
+          <w:szCs w:val="23"/>
+          <w:lang w:val="en-US"/>
+        </w:rPr>
+        <w:t xml:space="preserve"> </w:t>
+      </w:r>
+      <w:proofErr w:type="gramStart"/>
+      <w:r>
+        <w:rPr>
+          <w:rFonts w:ascii="Courier New" w:hAnsi="Courier New" w:cs="Courier New"/>
+          <w:color w:val="770088"/>
+          <w:sz w:val="23"/>
+          <w:szCs w:val="23"/>
+          <w:lang w:val="en-US"/>
+        </w:rPr>
         <w:t>Object</w:t>
       </w:r>
-      <w:proofErr w:type="spellEnd"/>
-      <w:r>
+      <w:r>
+        <w:rPr>
+          <w:rFonts w:ascii="Courier New" w:hAnsi="Courier New" w:cs="Courier New"/>
+          <w:sz w:val="23"/>
+          <w:szCs w:val="23"/>
+          <w:lang w:val="en-US"/>
+        </w:rPr>
         <w:t>(</w:t>
-      </w:r>
-      <w:proofErr w:type="spellStart"/>
-      <w:r>
-        <w:t>street</w:t>
-      </w:r>
-      <w:proofErr w:type="spellEnd"/>
-      <w:r>
-        <w:t xml:space="preserve"> VARCHAR(31), </w:t>
-      </w:r>
-      <w:proofErr w:type="spellStart"/>
-      <w:r>
-        <w:t>houseNr</w:t>
-      </w:r>
-      <w:proofErr w:type="spellEnd"/>
-      <w:r>
-        <w:t xml:space="preserve"> VARCHAR(7), </w:t>
-      </w:r>
-      <w:proofErr w:type="spellStart"/>
-      <w:r>
-        <w:t>zip</w:t>
-      </w:r>
-      <w:proofErr w:type="spellEnd"/>
-      <w:r>
-        <w:t xml:space="preserve"> VARCHAR(5), </w:t>
-      </w:r>
-      <w:proofErr w:type="spellStart"/>
-      <w:r>
-        <w:t>place</w:t>
-      </w:r>
-      <w:proofErr w:type="spellEnd"/>
-      <w:r>
-        <w:t xml:space="preserve"> VARCHAR(31));</w:t>
-      </w:r>
-    </w:p>
-    <w:p>
-      <w:pPr>
-        <w:rPr>
-          <w:lang w:val="en-US"/>
-        </w:rPr>
-      </w:pPr>
-      <w:r>
-        <w:rPr>
-          <w:lang w:val="en-US"/>
-        </w:rPr>
-        <w:t xml:space="preserve">CREATE TYPE </w:t>
-      </w:r>
-      <w:proofErr w:type="spellStart"/>
-      <w:r>
-        <w:rPr>
-          <w:lang w:val="en-US"/>
-        </w:rPr>
-        <w:t>CustomerType</w:t>
-      </w:r>
-      <w:proofErr w:type="spellEnd"/>
-      <w:r>
-        <w:rPr>
-          <w:lang w:val="en-US"/>
-        </w:rPr>
-        <w:t xml:space="preserve"> as </w:t>
-      </w:r>
-      <w:proofErr w:type="gramStart"/>
-      <w:r>
-        <w:rPr>
-          <w:lang w:val="en-US"/>
-        </w:rPr>
-        <w:t>Object(</w:t>
       </w:r>
       <w:proofErr w:type="spellStart"/>
       <w:proofErr w:type="gramEnd"/>
       <w:r>
         <w:rPr>
+          <w:rFonts w:ascii="Courier New" w:hAnsi="Courier New" w:cs="Courier New"/>
+          <w:sz w:val="23"/>
+          <w:szCs w:val="23"/>
           <w:lang w:val="en-US"/>
         </w:rPr>
         <w:t>customerNr</w:t>
@@ -1426,13 +1811,38 @@
       <w:proofErr w:type="spellEnd"/>
       <w:r>
         <w:rPr>
-          <w:lang w:val="en-US"/>
-        </w:rPr>
-        <w:t xml:space="preserve"> INT NOT NULL, </w:t>
+          <w:rFonts w:ascii="Courier New" w:hAnsi="Courier New" w:cs="Courier New"/>
+          <w:sz w:val="23"/>
+          <w:szCs w:val="23"/>
+          <w:lang w:val="en-US"/>
+        </w:rPr>
+        <w:t xml:space="preserve"> </w:t>
+      </w:r>
+      <w:r>
+        <w:rPr>
+          <w:rFonts w:ascii="Courier New" w:hAnsi="Courier New" w:cs="Courier New"/>
+          <w:color w:val="770088"/>
+          <w:sz w:val="23"/>
+          <w:szCs w:val="23"/>
+          <w:lang w:val="en-US"/>
+        </w:rPr>
+        <w:t>INT</w:t>
+      </w:r>
+      <w:r>
+        <w:rPr>
+          <w:rFonts w:ascii="Courier New" w:hAnsi="Courier New" w:cs="Courier New"/>
+          <w:sz w:val="23"/>
+          <w:szCs w:val="23"/>
+          <w:lang w:val="en-US"/>
+        </w:rPr>
+        <w:t xml:space="preserve">, </w:t>
       </w:r>
       <w:proofErr w:type="spellStart"/>
       <w:r>
         <w:rPr>
+          <w:rFonts w:ascii="Courier New" w:hAnsi="Courier New" w:cs="Courier New"/>
+          <w:sz w:val="23"/>
+          <w:szCs w:val="23"/>
           <w:lang w:val="en-US"/>
         </w:rPr>
         <w:t>customerName</w:t>
@@ -1440,13 +1850,57 @@
       <w:proofErr w:type="spellEnd"/>
       <w:r>
         <w:rPr>
-          <w:lang w:val="en-US"/>
-        </w:rPr>
-        <w:t xml:space="preserve"> VARCHAR(63), </w:t>
+          <w:rFonts w:ascii="Courier New" w:hAnsi="Courier New" w:cs="Courier New"/>
+          <w:sz w:val="23"/>
+          <w:szCs w:val="23"/>
+          <w:lang w:val="en-US"/>
+        </w:rPr>
+        <w:t xml:space="preserve"> </w:t>
+      </w:r>
+      <w:r>
+        <w:rPr>
+          <w:rFonts w:ascii="Courier New" w:hAnsi="Courier New" w:cs="Courier New"/>
+          <w:color w:val="770088"/>
+          <w:sz w:val="23"/>
+          <w:szCs w:val="23"/>
+          <w:lang w:val="en-US"/>
+        </w:rPr>
+        <w:t>VARCHAR</w:t>
+      </w:r>
+      <w:r>
+        <w:rPr>
+          <w:rFonts w:ascii="Courier New" w:hAnsi="Courier New" w:cs="Courier New"/>
+          <w:sz w:val="23"/>
+          <w:szCs w:val="23"/>
+          <w:lang w:val="en-US"/>
+        </w:rPr>
+        <w:t>(</w:t>
+      </w:r>
+      <w:r>
+        <w:rPr>
+          <w:rFonts w:ascii="Courier New" w:hAnsi="Courier New" w:cs="Courier New"/>
+          <w:color w:val="0055AA"/>
+          <w:sz w:val="23"/>
+          <w:szCs w:val="23"/>
+          <w:lang w:val="en-US"/>
+        </w:rPr>
+        <w:t>63</w:t>
+      </w:r>
+      <w:r>
+        <w:rPr>
+          <w:rFonts w:ascii="Courier New" w:hAnsi="Courier New" w:cs="Courier New"/>
+          <w:sz w:val="23"/>
+          <w:szCs w:val="23"/>
+          <w:lang w:val="en-US"/>
+        </w:rPr>
+        <w:t xml:space="preserve">), </w:t>
       </w:r>
       <w:proofErr w:type="spellStart"/>
       <w:r>
         <w:rPr>
+          <w:rFonts w:ascii="Courier New" w:hAnsi="Courier New" w:cs="Courier New"/>
+          <w:sz w:val="23"/>
+          <w:szCs w:val="23"/>
           <w:lang w:val="en-US"/>
         </w:rPr>
         <w:t>addr</w:t>
@@ -1454,6 +1908,9 @@
       <w:proofErr w:type="spellEnd"/>
       <w:r>
         <w:rPr>
+          <w:rFonts w:ascii="Courier New" w:hAnsi="Courier New" w:cs="Courier New"/>
+          <w:sz w:val="23"/>
+          <w:szCs w:val="23"/>
           <w:lang w:val="en-US"/>
         </w:rPr>
         <w:t xml:space="preserve"> </w:t>
@@ -1461,53 +1918,155 @@
       <w:proofErr w:type="spellStart"/>
       <w:r>
         <w:rPr>
-          <w:lang w:val="en-US"/>
-        </w:rPr>
-        <w:t>AddressTyp</w:t>
+          <w:rFonts w:ascii="Courier New" w:hAnsi="Courier New" w:cs="Courier New"/>
+          <w:sz w:val="23"/>
+          <w:szCs w:val="23"/>
+          <w:lang w:val="en-US"/>
+        </w:rPr>
+        <w:t>AddressType</w:t>
       </w:r>
       <w:proofErr w:type="spellEnd"/>
       <w:r>
         <w:rPr>
-          <w:lang w:val="en-US"/>
-        </w:rPr>
-        <w:t>, status VARCHAR(15));</w:t>
-      </w:r>
-    </w:p>
-    <w:p>
-      <w:pPr>
-        <w:rPr>
-          <w:lang w:val="en-US"/>
-        </w:rPr>
-      </w:pPr>
-      <w:r>
-        <w:rPr>
-          <w:lang w:val="en-US"/>
-        </w:rPr>
-        <w:t xml:space="preserve">CREATE TYPE </w:t>
+          <w:rFonts w:ascii="Courier New" w:hAnsi="Courier New" w:cs="Courier New"/>
+          <w:sz w:val="23"/>
+          <w:szCs w:val="23"/>
+          <w:lang w:val="en-US"/>
+        </w:rPr>
+        <w:t xml:space="preserve">, status </w:t>
+      </w:r>
+      <w:r>
+        <w:rPr>
+          <w:rFonts w:ascii="Courier New" w:hAnsi="Courier New" w:cs="Courier New"/>
+          <w:color w:val="770088"/>
+          <w:sz w:val="23"/>
+          <w:szCs w:val="23"/>
+          <w:lang w:val="en-US"/>
+        </w:rPr>
+        <w:t>VARCHAR</w:t>
+      </w:r>
+      <w:r>
+        <w:rPr>
+          <w:rFonts w:ascii="Courier New" w:hAnsi="Courier New" w:cs="Courier New"/>
+          <w:sz w:val="23"/>
+          <w:szCs w:val="23"/>
+          <w:lang w:val="en-US"/>
+        </w:rPr>
+        <w:t>(</w:t>
+      </w:r>
+      <w:r>
+        <w:rPr>
+          <w:rFonts w:ascii="Courier New" w:hAnsi="Courier New" w:cs="Courier New"/>
+          <w:color w:val="0055AA"/>
+          <w:sz w:val="23"/>
+          <w:szCs w:val="23"/>
+          <w:lang w:val="en-US"/>
+        </w:rPr>
+        <w:t>15</w:t>
+      </w:r>
+      <w:r>
+        <w:rPr>
+          <w:rFonts w:ascii="Courier New" w:hAnsi="Courier New" w:cs="Courier New"/>
+          <w:sz w:val="23"/>
+          <w:szCs w:val="23"/>
+          <w:lang w:val="en-US"/>
+        </w:rPr>
+        <w:t>));</w:t>
+      </w:r>
+    </w:p>
+    <w:p>
+      <w:pPr>
+        <w:rPr>
+          <w:rFonts w:ascii="Courier New" w:hAnsi="Courier New" w:cs="Courier New"/>
+          <w:sz w:val="10"/>
+          <w:szCs w:val="4"/>
+          <w:lang w:val="en-US"/>
+        </w:rPr>
+      </w:pPr>
+    </w:p>
+    <w:p>
+      <w:pPr>
+        <w:rPr>
+          <w:rFonts w:ascii="Courier New" w:hAnsi="Courier New" w:cs="Courier New"/>
+          <w:sz w:val="23"/>
+          <w:szCs w:val="23"/>
+          <w:lang w:val="en-US"/>
+        </w:rPr>
+      </w:pPr>
+      <w:r>
+        <w:rPr>
+          <w:rFonts w:ascii="Courier New" w:hAnsi="Courier New" w:cs="Courier New"/>
+          <w:color w:val="770088"/>
+          <w:sz w:val="23"/>
+          <w:szCs w:val="23"/>
+          <w:lang w:val="en-US"/>
+        </w:rPr>
+        <w:t>CREATE TYPE</w:t>
+      </w:r>
+      <w:r>
+        <w:rPr>
+          <w:rFonts w:ascii="Courier New" w:hAnsi="Courier New" w:cs="Courier New"/>
+          <w:sz w:val="23"/>
+          <w:szCs w:val="23"/>
+          <w:lang w:val="en-US"/>
+        </w:rPr>
+        <w:t xml:space="preserve"> </w:t>
       </w:r>
       <w:proofErr w:type="spellStart"/>
       <w:r>
         <w:rPr>
-          <w:lang w:val="en-US"/>
-        </w:rPr>
-        <w:t>AccountOwner</w:t>
-      </w:r>
-      <w:r>
-        <w:rPr>
-          <w:lang w:val="en-US"/>
-        </w:rPr>
-        <w:t>Type</w:t>
+          <w:rFonts w:ascii="Courier New" w:hAnsi="Courier New" w:cs="Courier New"/>
+          <w:sz w:val="23"/>
+          <w:szCs w:val="23"/>
+          <w:lang w:val="en-US"/>
+        </w:rPr>
+        <w:t>AccountOwnerType</w:t>
       </w:r>
       <w:proofErr w:type="spellEnd"/>
       <w:r>
         <w:rPr>
-          <w:lang w:val="en-US"/>
-        </w:rPr>
-        <w:t xml:space="preserve"> as TABLE OF REF </w:t>
+          <w:rFonts w:ascii="Courier New" w:hAnsi="Courier New" w:cs="Courier New"/>
+          <w:sz w:val="23"/>
+          <w:szCs w:val="23"/>
+          <w:lang w:val="en-US"/>
+        </w:rPr>
+        <w:t xml:space="preserve"> </w:t>
+      </w:r>
+      <w:r>
+        <w:rPr>
+          <w:rFonts w:ascii="Courier New" w:hAnsi="Courier New" w:cs="Courier New"/>
+          <w:color w:val="770088"/>
+          <w:sz w:val="23"/>
+          <w:szCs w:val="23"/>
+          <w:lang w:val="en-US"/>
+        </w:rPr>
+        <w:t>AS</w:t>
+      </w:r>
+      <w:r>
+        <w:rPr>
+          <w:rFonts w:ascii="Courier New" w:hAnsi="Courier New" w:cs="Courier New"/>
+          <w:sz w:val="23"/>
+          <w:szCs w:val="23"/>
+          <w:lang w:val="en-US"/>
+        </w:rPr>
+        <w:t xml:space="preserve"> </w:t>
+      </w:r>
+      <w:r>
+        <w:rPr>
+          <w:rFonts w:ascii="Courier New" w:hAnsi="Courier New" w:cs="Courier New"/>
+          <w:color w:val="770088"/>
+          <w:sz w:val="23"/>
+          <w:szCs w:val="23"/>
+          <w:lang w:val="en-US"/>
+        </w:rPr>
+        <w:t xml:space="preserve">TABLE OF REF </w:t>
       </w:r>
       <w:proofErr w:type="spellStart"/>
       <w:r>
         <w:rPr>
+          <w:rFonts w:ascii="Courier New" w:hAnsi="Courier New" w:cs="Courier New"/>
+          <w:sz w:val="23"/>
+          <w:szCs w:val="23"/>
           <w:lang w:val="en-US"/>
         </w:rPr>
         <w:t>CustomerType</w:t>
@@ -1515,6 +2074,9 @@
       <w:proofErr w:type="spellEnd"/>
       <w:r>
         <w:rPr>
+          <w:rFonts w:ascii="Courier New" w:hAnsi="Courier New" w:cs="Courier New"/>
+          <w:sz w:val="23"/>
+          <w:szCs w:val="23"/>
           <w:lang w:val="en-US"/>
         </w:rPr>
         <w:t>;</w:t>
@@ -1523,18 +2085,47 @@
     <w:p>
       <w:pPr>
         <w:rPr>
-          <w:lang w:val="en-US"/>
-        </w:rPr>
-      </w:pPr>
-      <w:r>
-        <w:rPr>
-          <w:lang w:val="en-US"/>
-        </w:rPr>
-        <w:t xml:space="preserve">CREATE TYPE </w:t>
+          <w:rFonts w:ascii="Courier New" w:hAnsi="Courier New" w:cs="Courier New"/>
+          <w:sz w:val="10"/>
+          <w:szCs w:val="4"/>
+          <w:lang w:val="en-US"/>
+        </w:rPr>
+      </w:pPr>
+    </w:p>
+    <w:p>
+      <w:pPr>
+        <w:rPr>
+          <w:rFonts w:ascii="Courier New" w:hAnsi="Courier New" w:cs="Courier New"/>
+          <w:sz w:val="23"/>
+          <w:szCs w:val="23"/>
+          <w:lang w:val="en-US"/>
+        </w:rPr>
+      </w:pPr>
+      <w:r>
+        <w:rPr>
+          <w:rFonts w:ascii="Courier New" w:hAnsi="Courier New" w:cs="Courier New"/>
+          <w:color w:val="770088"/>
+          <w:sz w:val="23"/>
+          <w:szCs w:val="23"/>
+          <w:lang w:val="en-US"/>
+        </w:rPr>
+        <w:t>CREATE TYPE</w:t>
+      </w:r>
+      <w:r>
+        <w:rPr>
+          <w:rFonts w:ascii="Courier New" w:hAnsi="Courier New" w:cs="Courier New"/>
+          <w:sz w:val="23"/>
+          <w:szCs w:val="23"/>
+          <w:lang w:val="en-US"/>
+        </w:rPr>
+        <w:t xml:space="preserve"> </w:t>
       </w:r>
       <w:proofErr w:type="spellStart"/>
       <w:r>
         <w:rPr>
+          <w:rFonts w:ascii="Courier New" w:hAnsi="Courier New" w:cs="Courier New"/>
+          <w:sz w:val="23"/>
+          <w:szCs w:val="23"/>
           <w:lang w:val="en-US"/>
         </w:rPr>
         <w:t>BranchOfficeType</w:t>
@@ -1542,471 +2133,2868 @@
       <w:proofErr w:type="spellEnd"/>
       <w:r>
         <w:rPr>
-          <w:lang w:val="en-US"/>
-        </w:rPr>
-        <w:t xml:space="preserve"> as Objec</w:t>
+          <w:rFonts w:ascii="Courier New" w:hAnsi="Courier New" w:cs="Courier New"/>
+          <w:sz w:val="23"/>
+          <w:szCs w:val="23"/>
+          <w:lang w:val="en-US"/>
+        </w:rPr>
+        <w:t xml:space="preserve"> </w:t>
+      </w:r>
+      <w:r>
+        <w:rPr>
+          <w:rFonts w:ascii="Courier New" w:hAnsi="Courier New" w:cs="Courier New"/>
+          <w:color w:val="770088"/>
+          <w:sz w:val="23"/>
+          <w:szCs w:val="23"/>
+          <w:lang w:val="en-US"/>
+        </w:rPr>
+        <w:t>AS</w:t>
+      </w:r>
+      <w:r>
+        <w:rPr>
+          <w:rFonts w:ascii="Courier New" w:hAnsi="Courier New" w:cs="Courier New"/>
+          <w:sz w:val="23"/>
+          <w:szCs w:val="23"/>
+          <w:lang w:val="en-US"/>
+        </w:rPr>
+        <w:t xml:space="preserve"> </w:t>
+      </w:r>
+      <w:proofErr w:type="gramStart"/>
+      <w:r>
+        <w:rPr>
+          <w:rFonts w:ascii="Courier New" w:hAnsi="Courier New" w:cs="Courier New"/>
+          <w:color w:val="770088"/>
+          <w:sz w:val="23"/>
+          <w:szCs w:val="23"/>
+          <w:lang w:val="en-US"/>
+        </w:rPr>
+        <w:t>Object</w:t>
+      </w:r>
+      <w:r>
+        <w:rPr>
+          <w:rFonts w:ascii="Courier New" w:hAnsi="Courier New" w:cs="Courier New"/>
+          <w:sz w:val="23"/>
+          <w:szCs w:val="23"/>
+          <w:lang w:val="en-US"/>
+        </w:rPr>
+        <w:t>(</w:t>
+      </w:r>
+      <w:proofErr w:type="spellStart"/>
+      <w:proofErr w:type="gramEnd"/>
+      <w:r>
+        <w:rPr>
+          <w:rFonts w:ascii="Courier New" w:hAnsi="Courier New" w:cs="Courier New"/>
+          <w:sz w:val="23"/>
+          <w:szCs w:val="23"/>
+          <w:lang w:val="en-US"/>
+        </w:rPr>
+        <w:t>branchOfficeName</w:t>
+      </w:r>
+      <w:proofErr w:type="spellEnd"/>
+      <w:r>
+        <w:rPr>
+          <w:rFonts w:ascii="Courier New" w:hAnsi="Courier New" w:cs="Courier New"/>
+          <w:sz w:val="23"/>
+          <w:szCs w:val="23"/>
+          <w:lang w:val="en-US"/>
+        </w:rPr>
+        <w:t xml:space="preserve"> </w:t>
+      </w:r>
+      <w:r>
+        <w:rPr>
+          <w:rFonts w:ascii="Courier New" w:hAnsi="Courier New" w:cs="Courier New"/>
+          <w:color w:val="770088"/>
+          <w:sz w:val="23"/>
+          <w:szCs w:val="23"/>
+          <w:lang w:val="en-US"/>
+        </w:rPr>
+        <w:t>VARCHAR</w:t>
+      </w:r>
+      <w:r>
+        <w:rPr>
+          <w:rFonts w:ascii="Courier New" w:hAnsi="Courier New" w:cs="Courier New"/>
+          <w:sz w:val="23"/>
+          <w:szCs w:val="23"/>
+          <w:lang w:val="en-US"/>
+        </w:rPr>
+        <w:t>(</w:t>
+      </w:r>
+      <w:r>
+        <w:rPr>
+          <w:rFonts w:ascii="Courier New" w:hAnsi="Courier New" w:cs="Courier New"/>
+          <w:color w:val="0055AA"/>
+          <w:sz w:val="23"/>
+          <w:szCs w:val="23"/>
+          <w:lang w:val="en-US"/>
+        </w:rPr>
+        <w:t>63</w:t>
+      </w:r>
+      <w:r>
+        <w:rPr>
+          <w:rFonts w:ascii="Courier New" w:hAnsi="Courier New" w:cs="Courier New"/>
+          <w:sz w:val="23"/>
+          <w:szCs w:val="23"/>
+          <w:lang w:val="en-US"/>
+        </w:rPr>
+        <w:t xml:space="preserve">), </w:t>
+      </w:r>
+      <w:proofErr w:type="spellStart"/>
+      <w:r>
+        <w:rPr>
+          <w:rFonts w:ascii="Courier New" w:hAnsi="Courier New" w:cs="Courier New"/>
+          <w:sz w:val="23"/>
+          <w:szCs w:val="23"/>
+          <w:lang w:val="en-US"/>
+        </w:rPr>
+        <w:t>addr</w:t>
+      </w:r>
+      <w:proofErr w:type="spellEnd"/>
+      <w:r>
+        <w:rPr>
+          <w:rFonts w:ascii="Courier New" w:hAnsi="Courier New" w:cs="Courier New"/>
+          <w:sz w:val="23"/>
+          <w:szCs w:val="23"/>
+          <w:lang w:val="en-US"/>
+        </w:rPr>
+        <w:t xml:space="preserve"> </w:t>
+      </w:r>
+      <w:proofErr w:type="spellStart"/>
+      <w:r>
+        <w:rPr>
+          <w:rFonts w:ascii="Courier New" w:hAnsi="Courier New" w:cs="Courier New"/>
+          <w:sz w:val="23"/>
+          <w:szCs w:val="23"/>
+          <w:lang w:val="en-US"/>
+        </w:rPr>
+        <w:t>AddressType</w:t>
+      </w:r>
+      <w:proofErr w:type="spellEnd"/>
+      <w:r>
+        <w:rPr>
+          <w:rFonts w:ascii="Courier New" w:hAnsi="Courier New" w:cs="Courier New"/>
+          <w:sz w:val="23"/>
+          <w:szCs w:val="23"/>
+          <w:lang w:val="en-US"/>
+        </w:rPr>
+        <w:t xml:space="preserve">, </w:t>
+      </w:r>
+      <w:proofErr w:type="spellStart"/>
+      <w:r>
+        <w:rPr>
+          <w:rFonts w:ascii="Courier New" w:hAnsi="Courier New" w:cs="Courier New"/>
+          <w:sz w:val="23"/>
+          <w:szCs w:val="23"/>
+          <w:lang w:val="en-US"/>
+        </w:rPr>
+        <w:t>leaderId</w:t>
+      </w:r>
+      <w:proofErr w:type="spellEnd"/>
+      <w:r>
+        <w:rPr>
+          <w:rFonts w:ascii="Courier New" w:hAnsi="Courier New" w:cs="Courier New"/>
+          <w:sz w:val="23"/>
+          <w:szCs w:val="23"/>
+          <w:lang w:val="en-US"/>
+        </w:rPr>
+        <w:t xml:space="preserve"> </w:t>
+      </w:r>
+      <w:r>
+        <w:rPr>
+          <w:rFonts w:ascii="Courier New" w:hAnsi="Courier New" w:cs="Courier New"/>
+          <w:color w:val="770088"/>
+          <w:sz w:val="23"/>
+          <w:szCs w:val="23"/>
+          <w:lang w:val="en-US"/>
+        </w:rPr>
+        <w:t>INT</w:t>
+      </w:r>
+      <w:r>
+        <w:rPr>
+          <w:rFonts w:ascii="Courier New" w:hAnsi="Courier New" w:cs="Courier New"/>
+          <w:sz w:val="23"/>
+          <w:szCs w:val="23"/>
+          <w:lang w:val="en-US"/>
+        </w:rPr>
+        <w:t>);</w:t>
+      </w:r>
+    </w:p>
+    <w:p>
+      <w:pPr>
+        <w:rPr>
+          <w:rFonts w:ascii="Courier New" w:hAnsi="Courier New" w:cs="Courier New"/>
+          <w:sz w:val="10"/>
+          <w:szCs w:val="4"/>
+          <w:lang w:val="en-US"/>
+        </w:rPr>
+      </w:pPr>
+    </w:p>
+    <w:p>
+      <w:pPr>
+        <w:rPr>
+          <w:rFonts w:ascii="Courier New" w:hAnsi="Courier New" w:cs="Courier New"/>
+          <w:sz w:val="23"/>
+          <w:szCs w:val="23"/>
+          <w:lang w:val="en-US"/>
+        </w:rPr>
+      </w:pPr>
+      <w:r>
+        <w:rPr>
+          <w:rFonts w:ascii="Courier New" w:hAnsi="Courier New" w:cs="Courier New"/>
+          <w:color w:val="770088"/>
+          <w:sz w:val="23"/>
+          <w:szCs w:val="23"/>
+          <w:lang w:val="en-US"/>
+        </w:rPr>
+        <w:t>CREATE TYPE</w:t>
+      </w:r>
+      <w:r>
+        <w:rPr>
+          <w:rFonts w:ascii="Courier New" w:hAnsi="Courier New" w:cs="Courier New"/>
+          <w:sz w:val="23"/>
+          <w:szCs w:val="23"/>
+          <w:lang w:val="en-US"/>
+        </w:rPr>
+        <w:t xml:space="preserve"> </w:t>
+      </w:r>
+      <w:proofErr w:type="spellStart"/>
+      <w:r>
+        <w:rPr>
+          <w:rFonts w:ascii="Courier New" w:hAnsi="Courier New" w:cs="Courier New"/>
+          <w:sz w:val="23"/>
+          <w:szCs w:val="23"/>
+          <w:lang w:val="en-US"/>
+        </w:rPr>
+        <w:t>AccountType</w:t>
+      </w:r>
+      <w:proofErr w:type="spellEnd"/>
+      <w:r>
+        <w:rPr>
+          <w:rFonts w:ascii="Courier New" w:hAnsi="Courier New" w:cs="Courier New"/>
+          <w:sz w:val="23"/>
+          <w:szCs w:val="23"/>
+          <w:lang w:val="en-US"/>
+        </w:rPr>
+        <w:t xml:space="preserve"> </w:t>
+      </w:r>
+      <w:r>
+        <w:rPr>
+          <w:rFonts w:ascii="Courier New" w:hAnsi="Courier New" w:cs="Courier New"/>
+          <w:color w:val="770088"/>
+          <w:sz w:val="23"/>
+          <w:szCs w:val="23"/>
+          <w:lang w:val="en-US"/>
+        </w:rPr>
+        <w:t>AS</w:t>
+      </w:r>
+      <w:r>
+        <w:rPr>
+          <w:rFonts w:ascii="Courier New" w:hAnsi="Courier New" w:cs="Courier New"/>
+          <w:sz w:val="23"/>
+          <w:szCs w:val="23"/>
+          <w:lang w:val="en-US"/>
+        </w:rPr>
+        <w:t xml:space="preserve"> </w:t>
+      </w:r>
+      <w:proofErr w:type="gramStart"/>
+      <w:r>
+        <w:rPr>
+          <w:rFonts w:ascii="Courier New" w:hAnsi="Courier New" w:cs="Courier New"/>
+          <w:color w:val="770088"/>
+          <w:sz w:val="23"/>
+          <w:szCs w:val="23"/>
+          <w:lang w:val="en-US"/>
+        </w:rPr>
+        <w:t>Object</w:t>
+      </w:r>
+      <w:r>
+        <w:rPr>
+          <w:rFonts w:ascii="Courier New" w:hAnsi="Courier New" w:cs="Courier New"/>
+          <w:sz w:val="23"/>
+          <w:szCs w:val="23"/>
+          <w:lang w:val="en-US"/>
+        </w:rPr>
+        <w:t>(</w:t>
+      </w:r>
+      <w:proofErr w:type="spellStart"/>
+      <w:proofErr w:type="gramEnd"/>
+      <w:r>
+        <w:rPr>
+          <w:rFonts w:ascii="Courier New" w:hAnsi="Courier New" w:cs="Courier New"/>
+          <w:sz w:val="23"/>
+          <w:szCs w:val="23"/>
+          <w:lang w:val="en-US"/>
+        </w:rPr>
+        <w:t>accountNr</w:t>
+      </w:r>
+      <w:proofErr w:type="spellEnd"/>
+      <w:r>
+        <w:rPr>
+          <w:rFonts w:ascii="Courier New" w:hAnsi="Courier New" w:cs="Courier New"/>
+          <w:sz w:val="23"/>
+          <w:szCs w:val="23"/>
+          <w:lang w:val="en-US"/>
+        </w:rPr>
+        <w:t xml:space="preserve"> </w:t>
+      </w:r>
+      <w:r>
+        <w:rPr>
+          <w:rFonts w:ascii="Courier New" w:hAnsi="Courier New" w:cs="Courier New"/>
+          <w:color w:val="770088"/>
+          <w:sz w:val="23"/>
+          <w:szCs w:val="23"/>
+          <w:lang w:val="en-US"/>
+        </w:rPr>
+        <w:t>INT</w:t>
+      </w:r>
+      <w:r>
+        <w:rPr>
+          <w:rFonts w:ascii="Courier New" w:hAnsi="Courier New" w:cs="Courier New"/>
+          <w:sz w:val="23"/>
+          <w:szCs w:val="23"/>
+          <w:lang w:val="en-US"/>
+        </w:rPr>
+        <w:t xml:space="preserve">, balance </w:t>
+      </w:r>
+      <w:r>
+        <w:rPr>
+          <w:rFonts w:ascii="Courier New" w:hAnsi="Courier New" w:cs="Courier New"/>
+          <w:color w:val="770088"/>
+          <w:sz w:val="23"/>
+          <w:szCs w:val="23"/>
+          <w:lang w:val="en-US"/>
+        </w:rPr>
+        <w:t>DOUBLE PRECISION</w:t>
+      </w:r>
+      <w:r>
+        <w:rPr>
+          <w:rFonts w:ascii="Courier New" w:hAnsi="Courier New" w:cs="Courier New"/>
+          <w:sz w:val="23"/>
+          <w:szCs w:val="23"/>
+          <w:lang w:val="en-US"/>
+        </w:rPr>
+        <w:t xml:space="preserve">, kind </w:t>
+      </w:r>
+      <w:r>
+        <w:rPr>
+          <w:rFonts w:ascii="Courier New" w:hAnsi="Courier New" w:cs="Courier New"/>
+          <w:color w:val="770088"/>
+          <w:sz w:val="23"/>
+          <w:szCs w:val="23"/>
+          <w:lang w:val="en-US"/>
+        </w:rPr>
+        <w:t>VARCHAR</w:t>
+      </w:r>
+      <w:r>
+        <w:rPr>
+          <w:rFonts w:ascii="Courier New" w:hAnsi="Courier New" w:cs="Courier New"/>
+          <w:sz w:val="23"/>
+          <w:szCs w:val="23"/>
+          <w:lang w:val="en-US"/>
+        </w:rPr>
+        <w:t>(</w:t>
+      </w:r>
+      <w:r>
+        <w:rPr>
+          <w:rFonts w:ascii="Courier New" w:hAnsi="Courier New" w:cs="Courier New"/>
+          <w:color w:val="0055AA"/>
+          <w:sz w:val="23"/>
+          <w:szCs w:val="23"/>
+          <w:lang w:val="en-US"/>
+        </w:rPr>
+        <w:t>1</w:t>
+      </w:r>
+      <w:r>
+        <w:rPr>
+          <w:rFonts w:ascii="Courier New" w:hAnsi="Courier New" w:cs="Courier New"/>
+          <w:sz w:val="23"/>
+          <w:szCs w:val="23"/>
+          <w:lang w:val="en-US"/>
+        </w:rPr>
+        <w:t xml:space="preserve">), owners </w:t>
+      </w:r>
+      <w:proofErr w:type="spellStart"/>
+      <w:r>
+        <w:rPr>
+          <w:rFonts w:ascii="Courier New" w:hAnsi="Courier New" w:cs="Courier New"/>
+          <w:sz w:val="23"/>
+          <w:szCs w:val="23"/>
+          <w:lang w:val="en-US"/>
+        </w:rPr>
+        <w:t>AccountOwnerType</w:t>
+      </w:r>
+      <w:proofErr w:type="spellEnd"/>
+      <w:r>
+        <w:rPr>
+          <w:rFonts w:ascii="Courier New" w:hAnsi="Courier New" w:cs="Courier New"/>
+          <w:sz w:val="23"/>
+          <w:szCs w:val="23"/>
+          <w:lang w:val="en-US"/>
+        </w:rPr>
+        <w:t>);</w:t>
+      </w:r>
+    </w:p>
+    <w:p>
+      <w:pPr>
+        <w:rPr>
+          <w:rFonts w:ascii="Courier New" w:hAnsi="Courier New" w:cs="Courier New"/>
+          <w:sz w:val="23"/>
+          <w:szCs w:val="23"/>
+          <w:lang w:val="en-US"/>
+        </w:rPr>
+      </w:pPr>
+    </w:p>
+    <w:p>
+      <w:pPr>
+        <w:rPr>
+          <w:rFonts w:ascii="Courier New" w:hAnsi="Courier New" w:cs="Courier New"/>
+          <w:sz w:val="23"/>
+          <w:szCs w:val="23"/>
+          <w:lang w:val="en-US"/>
+        </w:rPr>
+      </w:pPr>
+      <w:r>
+        <w:rPr>
+          <w:rFonts w:ascii="Courier New" w:hAnsi="Courier New" w:cs="Courier New"/>
+          <w:color w:val="770088"/>
+          <w:sz w:val="23"/>
+          <w:szCs w:val="23"/>
+          <w:lang w:val="en-US"/>
+        </w:rPr>
+        <w:t xml:space="preserve">CREATE TABLE </w:t>
+      </w:r>
+      <w:r>
+        <w:rPr>
+          <w:rFonts w:ascii="Courier New" w:hAnsi="Courier New" w:cs="Courier New"/>
+          <w:sz w:val="23"/>
+          <w:szCs w:val="23"/>
+          <w:lang w:val="en-US"/>
+        </w:rPr>
+        <w:t xml:space="preserve">Address </w:t>
+      </w:r>
+      <w:r>
+        <w:rPr>
+          <w:rFonts w:ascii="Courier New" w:hAnsi="Courier New" w:cs="Courier New"/>
+          <w:color w:val="770088"/>
+          <w:sz w:val="23"/>
+          <w:szCs w:val="23"/>
+          <w:lang w:val="en-US"/>
+        </w:rPr>
+        <w:t>OF</w:t>
+      </w:r>
+      <w:r>
+        <w:rPr>
+          <w:rFonts w:ascii="Courier New" w:hAnsi="Courier New" w:cs="Courier New"/>
+          <w:sz w:val="23"/>
+          <w:szCs w:val="23"/>
+          <w:lang w:val="en-US"/>
+        </w:rPr>
+        <w:t xml:space="preserve"> </w:t>
+      </w:r>
+      <w:proofErr w:type="spellStart"/>
+      <w:r>
+        <w:rPr>
+          <w:rFonts w:ascii="Courier New" w:hAnsi="Courier New" w:cs="Courier New"/>
+          <w:sz w:val="23"/>
+          <w:szCs w:val="23"/>
+          <w:lang w:val="en-US"/>
+        </w:rPr>
+        <w:t>AddressType</w:t>
+      </w:r>
+      <w:proofErr w:type="spellEnd"/>
+      <w:r>
+        <w:rPr>
+          <w:rFonts w:ascii="Courier New" w:hAnsi="Courier New" w:cs="Courier New"/>
+          <w:sz w:val="23"/>
+          <w:szCs w:val="23"/>
+          <w:lang w:val="en-US"/>
+        </w:rPr>
+        <w:t>;</w:t>
+      </w:r>
+    </w:p>
+    <w:p>
+      <w:pPr>
+        <w:rPr>
+          <w:rFonts w:ascii="Courier New" w:hAnsi="Courier New" w:cs="Courier New"/>
+          <w:sz w:val="23"/>
+          <w:szCs w:val="23"/>
+          <w:lang w:val="en-US"/>
+        </w:rPr>
+      </w:pPr>
+      <w:r>
+        <w:rPr>
+          <w:rFonts w:ascii="Courier New" w:hAnsi="Courier New" w:cs="Courier New"/>
+          <w:color w:val="770088"/>
+          <w:sz w:val="23"/>
+          <w:szCs w:val="23"/>
+          <w:lang w:val="en-US"/>
+        </w:rPr>
+        <w:t xml:space="preserve">CREATE TABLE </w:t>
+      </w:r>
+      <w:r>
+        <w:rPr>
+          <w:rFonts w:ascii="Courier New" w:hAnsi="Courier New" w:cs="Courier New"/>
+          <w:sz w:val="23"/>
+          <w:szCs w:val="23"/>
+          <w:lang w:val="en-US"/>
+        </w:rPr>
+        <w:t xml:space="preserve">Customer </w:t>
+      </w:r>
+      <w:r>
+        <w:rPr>
+          <w:rFonts w:ascii="Courier New" w:hAnsi="Courier New" w:cs="Courier New"/>
+          <w:color w:val="770088"/>
+          <w:sz w:val="23"/>
+          <w:szCs w:val="23"/>
+          <w:lang w:val="en-US"/>
+        </w:rPr>
+        <w:t>OF</w:t>
+      </w:r>
+      <w:r>
+        <w:rPr>
+          <w:rFonts w:ascii="Courier New" w:hAnsi="Courier New" w:cs="Courier New"/>
+          <w:sz w:val="23"/>
+          <w:szCs w:val="23"/>
+          <w:lang w:val="en-US"/>
+        </w:rPr>
+        <w:t xml:space="preserve"> </w:t>
+      </w:r>
+      <w:proofErr w:type="spellStart"/>
+      <w:r>
+        <w:rPr>
+          <w:rFonts w:ascii="Courier New" w:hAnsi="Courier New" w:cs="Courier New"/>
+          <w:sz w:val="23"/>
+          <w:szCs w:val="23"/>
+          <w:lang w:val="en-US"/>
+        </w:rPr>
+        <w:t>CustomerType</w:t>
+      </w:r>
+      <w:proofErr w:type="spellEnd"/>
+      <w:r>
+        <w:rPr>
+          <w:rFonts w:ascii="Courier New" w:hAnsi="Courier New" w:cs="Courier New"/>
+          <w:sz w:val="23"/>
+          <w:szCs w:val="23"/>
+          <w:lang w:val="en-US"/>
+        </w:rPr>
+        <w:t>;</w:t>
+      </w:r>
+    </w:p>
+    <w:p>
+      <w:pPr>
+        <w:rPr>
+          <w:rFonts w:ascii="Courier New" w:hAnsi="Courier New" w:cs="Courier New"/>
+          <w:sz w:val="23"/>
+          <w:szCs w:val="23"/>
+          <w:lang w:val="en-US"/>
+        </w:rPr>
+      </w:pPr>
+      <w:r>
+        <w:rPr>
+          <w:rFonts w:ascii="Courier New" w:hAnsi="Courier New" w:cs="Courier New"/>
+          <w:color w:val="770088"/>
+          <w:sz w:val="23"/>
+          <w:szCs w:val="23"/>
+          <w:lang w:val="en-US"/>
+        </w:rPr>
+        <w:t xml:space="preserve">CREATE TABLE </w:t>
+      </w:r>
+      <w:proofErr w:type="spellStart"/>
+      <w:r>
+        <w:rPr>
+          <w:rFonts w:ascii="Courier New" w:hAnsi="Courier New" w:cs="Courier New"/>
+          <w:sz w:val="23"/>
+          <w:szCs w:val="23"/>
+          <w:lang w:val="en-US"/>
+        </w:rPr>
+        <w:t>BranchOffice</w:t>
+      </w:r>
+      <w:proofErr w:type="spellEnd"/>
+      <w:r>
+        <w:rPr>
+          <w:rFonts w:ascii="Courier New" w:hAnsi="Courier New" w:cs="Courier New"/>
+          <w:sz w:val="23"/>
+          <w:szCs w:val="23"/>
+          <w:lang w:val="en-US"/>
+        </w:rPr>
+        <w:t xml:space="preserve"> </w:t>
+      </w:r>
+      <w:r>
+        <w:rPr>
+          <w:rFonts w:ascii="Courier New" w:hAnsi="Courier New" w:cs="Courier New"/>
+          <w:color w:val="770088"/>
+          <w:sz w:val="23"/>
+          <w:szCs w:val="23"/>
+          <w:lang w:val="en-US"/>
+        </w:rPr>
+        <w:t>OF</w:t>
+      </w:r>
+      <w:r>
+        <w:rPr>
+          <w:rFonts w:ascii="Courier New" w:hAnsi="Courier New" w:cs="Courier New"/>
+          <w:sz w:val="23"/>
+          <w:szCs w:val="23"/>
+          <w:lang w:val="en-US"/>
+        </w:rPr>
+        <w:t xml:space="preserve"> </w:t>
+      </w:r>
+      <w:proofErr w:type="spellStart"/>
+      <w:r>
+        <w:rPr>
+          <w:rFonts w:ascii="Courier New" w:hAnsi="Courier New" w:cs="Courier New"/>
+          <w:sz w:val="23"/>
+          <w:szCs w:val="23"/>
+          <w:lang w:val="en-US"/>
+        </w:rPr>
+        <w:t>BranchOfficeType</w:t>
+      </w:r>
+      <w:proofErr w:type="spellEnd"/>
+      <w:r>
+        <w:rPr>
+          <w:rFonts w:ascii="Courier New" w:hAnsi="Courier New" w:cs="Courier New"/>
+          <w:sz w:val="23"/>
+          <w:szCs w:val="23"/>
+          <w:lang w:val="en-US"/>
+        </w:rPr>
+        <w:t>;</w:t>
+      </w:r>
+    </w:p>
+    <w:p>
+      <w:pPr>
+        <w:rPr>
+          <w:rFonts w:ascii="Courier New" w:hAnsi="Courier New" w:cs="Courier New"/>
+          <w:sz w:val="23"/>
+          <w:szCs w:val="23"/>
+          <w:lang w:val="en-US"/>
+        </w:rPr>
+      </w:pPr>
+      <w:r>
+        <w:rPr>
+          <w:rFonts w:ascii="Courier New" w:hAnsi="Courier New" w:cs="Courier New"/>
+          <w:color w:val="770088"/>
+          <w:sz w:val="23"/>
+          <w:szCs w:val="23"/>
+          <w:lang w:val="en-US"/>
+        </w:rPr>
+        <w:t xml:space="preserve">CREATE TABLE </w:t>
+      </w:r>
+      <w:proofErr w:type="spellStart"/>
+      <w:r>
+        <w:rPr>
+          <w:rFonts w:ascii="Courier New" w:hAnsi="Courier New" w:cs="Courier New"/>
+          <w:sz w:val="23"/>
+          <w:szCs w:val="23"/>
+          <w:lang w:val="en-US"/>
+        </w:rPr>
+        <w:t>AccountTable</w:t>
+      </w:r>
+      <w:proofErr w:type="spellEnd"/>
+      <w:r>
+        <w:rPr>
+          <w:rFonts w:ascii="Courier New" w:hAnsi="Courier New" w:cs="Courier New"/>
+          <w:sz w:val="23"/>
+          <w:szCs w:val="23"/>
+          <w:lang w:val="en-US"/>
+        </w:rPr>
+        <w:t xml:space="preserve"> </w:t>
+      </w:r>
+      <w:r>
+        <w:rPr>
+          <w:rFonts w:ascii="Courier New" w:hAnsi="Courier New" w:cs="Courier New"/>
+          <w:color w:val="770088"/>
+          <w:sz w:val="23"/>
+          <w:szCs w:val="23"/>
+          <w:lang w:val="en-US"/>
+        </w:rPr>
+        <w:t>OF</w:t>
+      </w:r>
+      <w:r>
+        <w:rPr>
+          <w:rFonts w:ascii="Courier New" w:hAnsi="Courier New" w:cs="Courier New"/>
+          <w:sz w:val="23"/>
+          <w:szCs w:val="23"/>
+          <w:lang w:val="en-US"/>
+        </w:rPr>
+        <w:t xml:space="preserve"> </w:t>
+      </w:r>
+      <w:proofErr w:type="spellStart"/>
+      <w:r>
+        <w:rPr>
+          <w:rFonts w:ascii="Courier New" w:hAnsi="Courier New" w:cs="Courier New"/>
+          <w:sz w:val="23"/>
+          <w:szCs w:val="23"/>
+          <w:lang w:val="en-US"/>
+        </w:rPr>
+        <w:t>AccountType</w:t>
+      </w:r>
+      <w:proofErr w:type="spellEnd"/>
+      <w:r>
+        <w:rPr>
+          <w:rFonts w:ascii="Courier New" w:hAnsi="Courier New" w:cs="Courier New"/>
+          <w:sz w:val="23"/>
+          <w:szCs w:val="23"/>
+          <w:lang w:val="en-US"/>
+        </w:rPr>
+        <w:t xml:space="preserve"> </w:t>
+      </w:r>
+      <w:r>
+        <w:rPr>
+          <w:rFonts w:ascii="Courier New" w:hAnsi="Courier New" w:cs="Courier New"/>
+          <w:color w:val="770088"/>
+          <w:sz w:val="23"/>
+          <w:szCs w:val="23"/>
+          <w:lang w:val="en-US"/>
+        </w:rPr>
+        <w:t>NESTED TABLE</w:t>
+      </w:r>
+      <w:r>
+        <w:rPr>
+          <w:rFonts w:ascii="Courier New" w:hAnsi="Courier New" w:cs="Courier New"/>
+          <w:sz w:val="23"/>
+          <w:szCs w:val="23"/>
+          <w:lang w:val="en-US"/>
+        </w:rPr>
+        <w:t xml:space="preserve"> owners </w:t>
+      </w:r>
+      <w:r>
+        <w:rPr>
+          <w:rFonts w:ascii="Courier New" w:hAnsi="Courier New" w:cs="Courier New"/>
+          <w:color w:val="770088"/>
+          <w:sz w:val="23"/>
+          <w:szCs w:val="23"/>
+          <w:lang w:val="en-US"/>
+        </w:rPr>
+        <w:t>STORE AS</w:t>
+      </w:r>
+      <w:r>
+        <w:rPr>
+          <w:rFonts w:ascii="Courier New" w:hAnsi="Courier New" w:cs="Courier New"/>
+          <w:sz w:val="23"/>
+          <w:szCs w:val="23"/>
+          <w:lang w:val="en-US"/>
+        </w:rPr>
+        <w:t xml:space="preserve"> </w:t>
+      </w:r>
+      <w:proofErr w:type="spellStart"/>
+      <w:r>
+        <w:rPr>
+          <w:rFonts w:ascii="Courier New" w:hAnsi="Courier New" w:cs="Courier New"/>
+          <w:sz w:val="23"/>
+          <w:szCs w:val="23"/>
+          <w:lang w:val="en-US"/>
+        </w:rPr>
+        <w:t>lorem_ipsum</w:t>
+      </w:r>
+      <w:proofErr w:type="spellEnd"/>
+      <w:r>
+        <w:rPr>
+          <w:rFonts w:ascii="Courier New" w:hAnsi="Courier New" w:cs="Courier New"/>
+          <w:sz w:val="23"/>
+          <w:szCs w:val="23"/>
+          <w:lang w:val="en-US"/>
+        </w:rPr>
+        <w:t>;</w:t>
+      </w:r>
+    </w:p>
+    <w:p>
+      <w:pPr>
+        <w:rPr>
+          <w:rFonts w:ascii="Courier New" w:hAnsi="Courier New" w:cs="Courier New"/>
+          <w:sz w:val="23"/>
+          <w:szCs w:val="23"/>
+          <w:lang w:val="en-US"/>
+        </w:rPr>
+      </w:pPr>
+    </w:p>
+    <w:p>
+      <w:pPr>
+        <w:rPr>
+          <w:b/>
+          <w:sz w:val="32"/>
+          <w:u w:val="single"/>
+        </w:rPr>
+      </w:pPr>
+      <w:r>
+        <w:rPr>
+          <w:b/>
+          <w:sz w:val="32"/>
+          <w:u w:val="single"/>
+        </w:rPr>
+        <w:t xml:space="preserve">TODO: Mapping von Kontonummer zu Zweigstelle (Konto bekommt </w:t>
+      </w:r>
+      <w:proofErr w:type="spellStart"/>
+      <w:r>
+        <w:rPr>
+          <w:b/>
+          <w:sz w:val="32"/>
+          <w:u w:val="single"/>
+        </w:rPr>
+        <w:t>Ref</w:t>
+      </w:r>
+      <w:proofErr w:type="spellEnd"/>
+      <w:r>
+        <w:rPr>
+          <w:b/>
+          <w:sz w:val="32"/>
+          <w:u w:val="single"/>
+        </w:rPr>
+        <w:t xml:space="preserve"> auf Zweigstelle?)</w:t>
+      </w:r>
+    </w:p>
+    <w:p/>
+    <w:p>
+      <w:r>
+        <w:t xml:space="preserve">SQL-Statements zum </w:t>
+      </w:r>
+      <w:r>
+        <w:t xml:space="preserve">Einfügen von </w:t>
+      </w:r>
+      <w:r>
+        <w:t>Beispield</w:t>
+      </w:r>
+      <w:r>
+        <w:t>atensätzen in die Datenbank</w:t>
+      </w:r>
+      <w:r>
+        <w:t>:</w:t>
+      </w:r>
+    </w:p>
+    <w:p>
+      <w:pPr>
+        <w:rPr>
+          <w:rFonts w:ascii="Courier New" w:hAnsi="Courier New" w:cs="Courier New"/>
+          <w:sz w:val="23"/>
+          <w:szCs w:val="23"/>
+        </w:rPr>
+      </w:pPr>
+      <w:r>
+        <w:rPr>
+          <w:rFonts w:ascii="Courier New" w:hAnsi="Courier New" w:cs="Courier New"/>
+          <w:color w:val="770088"/>
+          <w:sz w:val="23"/>
+          <w:szCs w:val="23"/>
+        </w:rPr>
+        <w:t xml:space="preserve">INSERT INTO </w:t>
+      </w:r>
+      <w:r>
+        <w:rPr>
+          <w:rFonts w:ascii="Courier New" w:hAnsi="Courier New" w:cs="Courier New"/>
+          <w:sz w:val="23"/>
+          <w:szCs w:val="23"/>
+        </w:rPr>
+        <w:t xml:space="preserve">Customer </w:t>
+      </w:r>
+      <w:r>
+        <w:rPr>
+          <w:rFonts w:ascii="Courier New" w:hAnsi="Courier New" w:cs="Courier New"/>
+          <w:color w:val="770088"/>
+          <w:sz w:val="23"/>
+          <w:szCs w:val="23"/>
+        </w:rPr>
+        <w:t>VALUES</w:t>
+      </w:r>
+      <w:r>
+        <w:rPr>
+          <w:rFonts w:ascii="Courier New" w:hAnsi="Courier New" w:cs="Courier New"/>
+          <w:sz w:val="23"/>
+          <w:szCs w:val="23"/>
+        </w:rPr>
+        <w:t>(</w:t>
+      </w:r>
+      <w:proofErr w:type="spellStart"/>
+      <w:r>
+        <w:rPr>
+          <w:rFonts w:ascii="Courier New" w:hAnsi="Courier New" w:cs="Courier New"/>
+          <w:sz w:val="23"/>
+          <w:szCs w:val="23"/>
+        </w:rPr>
+        <w:t>CustomerType</w:t>
+      </w:r>
+      <w:proofErr w:type="spellEnd"/>
+      <w:r>
+        <w:rPr>
+          <w:rFonts w:ascii="Courier New" w:hAnsi="Courier New" w:cs="Courier New"/>
+          <w:sz w:val="23"/>
+          <w:szCs w:val="23"/>
+        </w:rPr>
+        <w:t>(</w:t>
+      </w:r>
+      <w:r>
+        <w:rPr>
+          <w:rFonts w:ascii="Courier New" w:hAnsi="Courier New" w:cs="Courier New"/>
+          <w:color w:val="0055AA"/>
+          <w:sz w:val="23"/>
+          <w:szCs w:val="23"/>
+        </w:rPr>
+        <w:t>2345</w:t>
+      </w:r>
+      <w:r>
+        <w:rPr>
+          <w:rFonts w:ascii="Courier New" w:hAnsi="Courier New" w:cs="Courier New"/>
+          <w:sz w:val="23"/>
+          <w:szCs w:val="23"/>
+        </w:rPr>
+        <w:t xml:space="preserve">, 'H. Fach', </w:t>
+      </w:r>
+      <w:proofErr w:type="spellStart"/>
+      <w:r>
+        <w:rPr>
+          <w:rFonts w:ascii="Courier New" w:hAnsi="Courier New" w:cs="Courier New"/>
+          <w:sz w:val="23"/>
+          <w:szCs w:val="23"/>
+        </w:rPr>
+        <w:t>AddressType</w:t>
+      </w:r>
+      <w:proofErr w:type="spellEnd"/>
+      <w:r>
+        <w:rPr>
+          <w:rFonts w:ascii="Courier New" w:hAnsi="Courier New" w:cs="Courier New"/>
+          <w:sz w:val="23"/>
+          <w:szCs w:val="23"/>
+        </w:rPr>
+        <w:t>('</w:t>
+      </w:r>
+      <w:proofErr w:type="spellStart"/>
+      <w:r>
+        <w:rPr>
+          <w:rFonts w:ascii="Courier New" w:hAnsi="Courier New" w:cs="Courier New"/>
+          <w:sz w:val="23"/>
+          <w:szCs w:val="23"/>
+        </w:rPr>
+        <w:t>Münchenerstr</w:t>
+      </w:r>
+      <w:proofErr w:type="spellEnd"/>
+      <w:r>
+        <w:rPr>
+          <w:rFonts w:ascii="Courier New" w:hAnsi="Courier New" w:cs="Courier New"/>
+          <w:sz w:val="23"/>
+          <w:szCs w:val="23"/>
+        </w:rPr>
+        <w:t xml:space="preserve">.', '33', </w:t>
+      </w:r>
+      <w:r>
+        <w:rPr>
+          <w:rFonts w:ascii="Courier New" w:hAnsi="Courier New" w:cs="Courier New"/>
+          <w:color w:val="0055AA"/>
+          <w:sz w:val="23"/>
+          <w:szCs w:val="23"/>
+        </w:rPr>
+        <w:t>60329</w:t>
+      </w:r>
+      <w:r>
+        <w:rPr>
+          <w:rFonts w:ascii="Courier New" w:hAnsi="Courier New" w:cs="Courier New"/>
+          <w:sz w:val="23"/>
+          <w:szCs w:val="23"/>
+        </w:rPr>
+        <w:t>, ' Frankfurt am Main'), 'Geschäftskunde'));</w:t>
+      </w:r>
+    </w:p>
+    <w:p>
+      <w:pPr>
+        <w:rPr>
+          <w:rFonts w:ascii="Courier New" w:hAnsi="Courier New" w:cs="Courier New"/>
+          <w:sz w:val="10"/>
+          <w:szCs w:val="10"/>
+        </w:rPr>
+      </w:pPr>
+    </w:p>
+    <w:p>
+      <w:pPr>
+        <w:rPr>
+          <w:rFonts w:ascii="Courier New" w:hAnsi="Courier New" w:cs="Courier New"/>
+          <w:sz w:val="23"/>
+          <w:szCs w:val="23"/>
+          <w:lang w:val="en-US"/>
+        </w:rPr>
+      </w:pPr>
+      <w:r>
+        <w:rPr>
+          <w:rFonts w:ascii="Courier New" w:hAnsi="Courier New" w:cs="Courier New"/>
+          <w:color w:val="770088"/>
+          <w:sz w:val="23"/>
+          <w:szCs w:val="23"/>
+          <w:lang w:val="en-US"/>
+        </w:rPr>
+        <w:t xml:space="preserve">INSERT INTO </w:t>
+      </w:r>
+      <w:r>
+        <w:rPr>
+          <w:rFonts w:ascii="Courier New" w:hAnsi="Courier New" w:cs="Courier New"/>
+          <w:sz w:val="23"/>
+          <w:szCs w:val="23"/>
+          <w:lang w:val="en-US"/>
+        </w:rPr>
+        <w:t xml:space="preserve">Customer </w:t>
+      </w:r>
+      <w:proofErr w:type="gramStart"/>
+      <w:r>
+        <w:rPr>
+          <w:rFonts w:ascii="Courier New" w:hAnsi="Courier New" w:cs="Courier New"/>
+          <w:color w:val="770088"/>
+          <w:sz w:val="23"/>
+          <w:szCs w:val="23"/>
+          <w:lang w:val="en-US"/>
+        </w:rPr>
+        <w:t>VALUES</w:t>
+      </w:r>
+      <w:r>
+        <w:rPr>
+          <w:rFonts w:ascii="Courier New" w:hAnsi="Courier New" w:cs="Courier New"/>
+          <w:sz w:val="23"/>
+          <w:szCs w:val="23"/>
+          <w:lang w:val="en-US"/>
+        </w:rPr>
+        <w:t>(</w:t>
+      </w:r>
+      <w:proofErr w:type="spellStart"/>
+      <w:proofErr w:type="gramEnd"/>
+      <w:r>
+        <w:rPr>
+          <w:rFonts w:ascii="Courier New" w:hAnsi="Courier New" w:cs="Courier New"/>
+          <w:sz w:val="23"/>
+          <w:szCs w:val="23"/>
+          <w:lang w:val="en-US"/>
+        </w:rPr>
+        <w:t>CustomerType</w:t>
+      </w:r>
+      <w:proofErr w:type="spellEnd"/>
+      <w:r>
+        <w:rPr>
+          <w:rFonts w:ascii="Courier New" w:hAnsi="Courier New" w:cs="Courier New"/>
+          <w:sz w:val="23"/>
+          <w:szCs w:val="23"/>
+          <w:lang w:val="en-US"/>
+        </w:rPr>
+        <w:t>(</w:t>
+      </w:r>
+      <w:r>
+        <w:rPr>
+          <w:rFonts w:ascii="Courier New" w:hAnsi="Courier New" w:cs="Courier New"/>
+          <w:color w:val="0055AA"/>
+          <w:sz w:val="23"/>
+          <w:szCs w:val="23"/>
+          <w:lang w:val="en-US"/>
+        </w:rPr>
+        <w:t>7654</w:t>
+      </w:r>
+      <w:r>
+        <w:rPr>
+          <w:rFonts w:ascii="Courier New" w:hAnsi="Courier New" w:cs="Courier New"/>
+          <w:sz w:val="23"/>
+          <w:szCs w:val="23"/>
+          <w:lang w:val="en-US"/>
+        </w:rPr>
+        <w:t>, '</w:t>
+      </w:r>
+      <w:r>
+        <w:rPr>
+          <w:rFonts w:ascii="Courier New" w:hAnsi="Courier New" w:cs="Courier New"/>
+          <w:sz w:val="23"/>
+          <w:szCs w:val="23"/>
+          <w:lang w:val="en-US"/>
+        </w:rPr>
+        <w:t>B</w:t>
+      </w:r>
+      <w:r>
+        <w:rPr>
+          <w:rFonts w:ascii="Courier New" w:hAnsi="Courier New" w:cs="Courier New"/>
+          <w:sz w:val="23"/>
+          <w:szCs w:val="23"/>
+          <w:lang w:val="en-US"/>
+        </w:rPr>
+        <w:t>.</w:t>
+      </w:r>
+      <w:r>
+        <w:rPr>
+          <w:rFonts w:ascii="Courier New" w:hAnsi="Courier New" w:cs="Courier New"/>
+          <w:sz w:val="23"/>
+          <w:szCs w:val="23"/>
+          <w:lang w:val="en-US"/>
+        </w:rPr>
+        <w:t xml:space="preserve"> Meier</w:t>
+      </w:r>
+      <w:r>
+        <w:rPr>
+          <w:rFonts w:ascii="Courier New" w:hAnsi="Courier New" w:cs="Courier New"/>
+          <w:sz w:val="23"/>
+          <w:szCs w:val="23"/>
+          <w:lang w:val="en-US"/>
+        </w:rPr>
+        <w:t xml:space="preserve">', </w:t>
+      </w:r>
+      <w:proofErr w:type="spellStart"/>
+      <w:r>
+        <w:rPr>
+          <w:rFonts w:ascii="Courier New" w:hAnsi="Courier New" w:cs="Courier New"/>
+          <w:sz w:val="23"/>
+          <w:szCs w:val="23"/>
+          <w:lang w:val="en-US"/>
+        </w:rPr>
+        <w:t>AddressType</w:t>
+      </w:r>
+      <w:proofErr w:type="spellEnd"/>
+      <w:r>
+        <w:rPr>
+          <w:rFonts w:ascii="Courier New" w:hAnsi="Courier New" w:cs="Courier New"/>
+          <w:sz w:val="23"/>
+          <w:szCs w:val="23"/>
+          <w:lang w:val="en-US"/>
+        </w:rPr>
+        <w:t>('</w:t>
+      </w:r>
+      <w:proofErr w:type="spellStart"/>
+      <w:r>
+        <w:rPr>
+          <w:rFonts w:ascii="Courier New" w:hAnsi="Courier New" w:cs="Courier New"/>
+          <w:sz w:val="23"/>
+          <w:szCs w:val="23"/>
+          <w:lang w:val="en-US"/>
+        </w:rPr>
+        <w:t>Eschenweg</w:t>
+      </w:r>
+      <w:proofErr w:type="spellEnd"/>
+      <w:r>
+        <w:rPr>
+          <w:rFonts w:ascii="Courier New" w:hAnsi="Courier New" w:cs="Courier New"/>
+          <w:sz w:val="23"/>
+          <w:szCs w:val="23"/>
+          <w:lang w:val="en-US"/>
+        </w:rPr>
+        <w:t>', '</w:t>
+      </w:r>
+      <w:r>
+        <w:rPr>
+          <w:rFonts w:ascii="Courier New" w:hAnsi="Courier New" w:cs="Courier New"/>
+          <w:sz w:val="23"/>
+          <w:szCs w:val="23"/>
+          <w:lang w:val="en-US"/>
+        </w:rPr>
+        <w:t>12</w:t>
+      </w:r>
+      <w:r>
+        <w:rPr>
+          <w:rFonts w:ascii="Courier New" w:hAnsi="Courier New" w:cs="Courier New"/>
+          <w:sz w:val="23"/>
+          <w:szCs w:val="23"/>
+          <w:lang w:val="en-US"/>
+        </w:rPr>
+        <w:t xml:space="preserve">', </w:t>
+      </w:r>
+      <w:r>
+        <w:rPr>
+          <w:rFonts w:ascii="Courier New" w:hAnsi="Courier New" w:cs="Courier New"/>
+          <w:color w:val="0055AA"/>
+          <w:sz w:val="23"/>
+          <w:szCs w:val="23"/>
+          <w:lang w:val="en-US"/>
+        </w:rPr>
+        <w:t>85354</w:t>
+      </w:r>
+      <w:r>
+        <w:rPr>
+          <w:rFonts w:ascii="Courier New" w:hAnsi="Courier New" w:cs="Courier New"/>
+          <w:sz w:val="23"/>
+          <w:szCs w:val="23"/>
+          <w:lang w:val="en-US"/>
+        </w:rPr>
+        <w:t>, '</w:t>
+      </w:r>
+      <w:proofErr w:type="spellStart"/>
+      <w:r>
+        <w:rPr>
+          <w:rFonts w:ascii="Courier New" w:hAnsi="Courier New" w:cs="Courier New"/>
+          <w:sz w:val="23"/>
+          <w:szCs w:val="23"/>
+          <w:lang w:val="en-US"/>
+        </w:rPr>
+        <w:t>Freising</w:t>
+      </w:r>
+      <w:proofErr w:type="spellEnd"/>
+      <w:r>
+        <w:rPr>
+          <w:rFonts w:ascii="Courier New" w:hAnsi="Courier New" w:cs="Courier New"/>
+          <w:sz w:val="23"/>
+          <w:szCs w:val="23"/>
+          <w:lang w:val="en-US"/>
+        </w:rPr>
+        <w:t>'), '</w:t>
+      </w:r>
+      <w:proofErr w:type="spellStart"/>
+      <w:r>
+        <w:rPr>
+          <w:rFonts w:ascii="Courier New" w:hAnsi="Courier New" w:cs="Courier New"/>
+          <w:sz w:val="23"/>
+          <w:szCs w:val="23"/>
+          <w:lang w:val="en-US"/>
+        </w:rPr>
+        <w:t>Privat</w:t>
+      </w:r>
+      <w:r>
+        <w:rPr>
+          <w:rFonts w:ascii="Courier New" w:hAnsi="Courier New" w:cs="Courier New"/>
+          <w:sz w:val="23"/>
+          <w:szCs w:val="23"/>
+          <w:lang w:val="en-US"/>
+        </w:rPr>
+        <w:t>kunde</w:t>
+      </w:r>
+      <w:proofErr w:type="spellEnd"/>
+      <w:r>
+        <w:rPr>
+          <w:rFonts w:ascii="Courier New" w:hAnsi="Courier New" w:cs="Courier New"/>
+          <w:sz w:val="23"/>
+          <w:szCs w:val="23"/>
+          <w:lang w:val="en-US"/>
+        </w:rPr>
+        <w:t>'));</w:t>
+      </w:r>
+    </w:p>
+    <w:p>
+      <w:pPr>
+        <w:rPr>
+          <w:rFonts w:ascii="Courier New" w:hAnsi="Courier New" w:cs="Courier New"/>
+          <w:sz w:val="10"/>
+          <w:szCs w:val="10"/>
+          <w:lang w:val="en-US"/>
+        </w:rPr>
+      </w:pPr>
+    </w:p>
+    <w:p>
+      <w:pPr>
+        <w:rPr>
+          <w:rFonts w:ascii="Courier New" w:hAnsi="Courier New" w:cs="Courier New"/>
+          <w:sz w:val="23"/>
+          <w:szCs w:val="23"/>
+          <w:lang w:val="en-US"/>
+        </w:rPr>
+      </w:pPr>
+      <w:r>
+        <w:rPr>
+          <w:rFonts w:ascii="Courier New" w:hAnsi="Courier New" w:cs="Courier New"/>
+          <w:color w:val="770088"/>
+          <w:sz w:val="23"/>
+          <w:szCs w:val="23"/>
+          <w:lang w:val="en-US"/>
+        </w:rPr>
+        <w:t xml:space="preserve">INSERT INTO </w:t>
+      </w:r>
+      <w:r>
+        <w:rPr>
+          <w:rFonts w:ascii="Courier New" w:hAnsi="Courier New" w:cs="Courier New"/>
+          <w:sz w:val="23"/>
+          <w:szCs w:val="23"/>
+          <w:lang w:val="en-US"/>
+        </w:rPr>
+        <w:t xml:space="preserve">Customer </w:t>
+      </w:r>
+      <w:proofErr w:type="gramStart"/>
+      <w:r>
+        <w:rPr>
+          <w:rFonts w:ascii="Courier New" w:hAnsi="Courier New" w:cs="Courier New"/>
+          <w:color w:val="770088"/>
+          <w:sz w:val="23"/>
+          <w:szCs w:val="23"/>
+          <w:lang w:val="en-US"/>
+        </w:rPr>
+        <w:t>VALUES</w:t>
+      </w:r>
+      <w:r>
+        <w:rPr>
+          <w:rFonts w:ascii="Courier New" w:hAnsi="Courier New" w:cs="Courier New"/>
+          <w:sz w:val="23"/>
+          <w:szCs w:val="23"/>
+          <w:lang w:val="en-US"/>
+        </w:rPr>
+        <w:t>(</w:t>
+      </w:r>
+      <w:proofErr w:type="spellStart"/>
+      <w:proofErr w:type="gramEnd"/>
+      <w:r>
+        <w:rPr>
+          <w:rFonts w:ascii="Courier New" w:hAnsi="Courier New" w:cs="Courier New"/>
+          <w:sz w:val="23"/>
+          <w:szCs w:val="23"/>
+          <w:lang w:val="en-US"/>
+        </w:rPr>
+        <w:t>CustomerType</w:t>
+      </w:r>
+      <w:proofErr w:type="spellEnd"/>
+      <w:r>
+        <w:rPr>
+          <w:rFonts w:ascii="Courier New" w:hAnsi="Courier New" w:cs="Courier New"/>
+          <w:sz w:val="23"/>
+          <w:szCs w:val="23"/>
+          <w:lang w:val="en-US"/>
+        </w:rPr>
+        <w:t>(</w:t>
+      </w:r>
+      <w:r>
+        <w:rPr>
+          <w:rFonts w:ascii="Courier New" w:hAnsi="Courier New" w:cs="Courier New"/>
+          <w:color w:val="0055AA"/>
+          <w:sz w:val="23"/>
+          <w:szCs w:val="23"/>
+          <w:lang w:val="en-US"/>
+        </w:rPr>
+        <w:t>8764</w:t>
+      </w:r>
+      <w:r>
+        <w:rPr>
+          <w:rFonts w:ascii="Courier New" w:hAnsi="Courier New" w:cs="Courier New"/>
+          <w:sz w:val="23"/>
+          <w:szCs w:val="23"/>
+          <w:lang w:val="en-US"/>
+        </w:rPr>
+        <w:t xml:space="preserve">, 'J. </w:t>
+      </w:r>
+      <w:proofErr w:type="spellStart"/>
+      <w:r>
+        <w:rPr>
+          <w:rFonts w:ascii="Courier New" w:hAnsi="Courier New" w:cs="Courier New"/>
+          <w:sz w:val="23"/>
+          <w:szCs w:val="23"/>
+          <w:lang w:val="en-US"/>
+        </w:rPr>
+        <w:t>Wiesner</w:t>
+      </w:r>
+      <w:proofErr w:type="spellEnd"/>
+      <w:r>
+        <w:rPr>
+          <w:rFonts w:ascii="Courier New" w:hAnsi="Courier New" w:cs="Courier New"/>
+          <w:sz w:val="23"/>
+          <w:szCs w:val="23"/>
+          <w:lang w:val="en-US"/>
+        </w:rPr>
+        <w:t xml:space="preserve">', </w:t>
+      </w:r>
+      <w:proofErr w:type="spellStart"/>
+      <w:r>
+        <w:rPr>
+          <w:rFonts w:ascii="Courier New" w:hAnsi="Courier New" w:cs="Courier New"/>
+          <w:sz w:val="23"/>
+          <w:szCs w:val="23"/>
+          <w:lang w:val="en-US"/>
+        </w:rPr>
+        <w:t>AddressType</w:t>
+      </w:r>
+      <w:proofErr w:type="spellEnd"/>
+      <w:r>
+        <w:rPr>
+          <w:rFonts w:ascii="Courier New" w:hAnsi="Courier New" w:cs="Courier New"/>
+          <w:sz w:val="23"/>
+          <w:szCs w:val="23"/>
+          <w:lang w:val="en-US"/>
+        </w:rPr>
+        <w:t>('</w:t>
+      </w:r>
+      <w:proofErr w:type="spellStart"/>
+      <w:r>
+        <w:rPr>
+          <w:rFonts w:ascii="Courier New" w:hAnsi="Courier New" w:cs="Courier New"/>
+          <w:sz w:val="23"/>
+          <w:szCs w:val="23"/>
+          <w:lang w:val="en-US"/>
+        </w:rPr>
+        <w:t>Schellingstr</w:t>
+      </w:r>
+      <w:proofErr w:type="spellEnd"/>
+      <w:r>
+        <w:rPr>
+          <w:rFonts w:ascii="Courier New" w:hAnsi="Courier New" w:cs="Courier New"/>
+          <w:sz w:val="23"/>
+          <w:szCs w:val="23"/>
+          <w:lang w:val="en-US"/>
+        </w:rPr>
+        <w:t xml:space="preserve">.', '42', </w:t>
+      </w:r>
+      <w:r>
+        <w:rPr>
+          <w:rFonts w:ascii="Courier New" w:hAnsi="Courier New" w:cs="Courier New"/>
+          <w:color w:val="0055AA"/>
+          <w:sz w:val="23"/>
+          <w:szCs w:val="23"/>
+          <w:lang w:val="en-US"/>
+        </w:rPr>
+        <w:t>80799</w:t>
+      </w:r>
+      <w:r>
+        <w:rPr>
+          <w:rFonts w:ascii="Courier New" w:hAnsi="Courier New" w:cs="Courier New"/>
+          <w:sz w:val="23"/>
+          <w:szCs w:val="23"/>
+          <w:lang w:val="en-US"/>
+        </w:rPr>
+        <w:t>, '</w:t>
+      </w:r>
+      <w:proofErr w:type="spellStart"/>
+      <w:r>
+        <w:rPr>
+          <w:rFonts w:ascii="Courier New" w:hAnsi="Courier New" w:cs="Courier New"/>
+          <w:sz w:val="23"/>
+          <w:szCs w:val="23"/>
+          <w:lang w:val="en-US"/>
+        </w:rPr>
+        <w:t>München</w:t>
+      </w:r>
+      <w:proofErr w:type="spellEnd"/>
+      <w:r>
+        <w:rPr>
+          <w:rFonts w:ascii="Courier New" w:hAnsi="Courier New" w:cs="Courier New"/>
+          <w:sz w:val="23"/>
+          <w:szCs w:val="23"/>
+          <w:lang w:val="en-US"/>
+        </w:rPr>
+        <w:t>'), '</w:t>
+      </w:r>
+      <w:proofErr w:type="spellStart"/>
+      <w:r>
+        <w:rPr>
+          <w:rFonts w:ascii="Courier New" w:hAnsi="Courier New" w:cs="Courier New"/>
+          <w:sz w:val="23"/>
+          <w:szCs w:val="23"/>
+          <w:lang w:val="en-US"/>
+        </w:rPr>
+        <w:t>Geschäftskunde</w:t>
+      </w:r>
+      <w:proofErr w:type="spellEnd"/>
+      <w:r>
+        <w:rPr>
+          <w:rFonts w:ascii="Courier New" w:hAnsi="Courier New" w:cs="Courier New"/>
+          <w:sz w:val="23"/>
+          <w:szCs w:val="23"/>
+          <w:lang w:val="en-US"/>
+        </w:rPr>
+        <w:t>'));</w:t>
+      </w:r>
+    </w:p>
+    <w:p>
+      <w:pPr>
+        <w:rPr>
+          <w:rFonts w:ascii="Courier New" w:hAnsi="Courier New" w:cs="Courier New"/>
+          <w:sz w:val="23"/>
+          <w:szCs w:val="23"/>
+          <w:lang w:val="en-US"/>
+        </w:rPr>
+      </w:pPr>
+    </w:p>
+    <w:p>
+      <w:pPr>
+        <w:rPr>
+          <w:rFonts w:ascii="Courier New" w:hAnsi="Courier New" w:cs="Courier New"/>
+          <w:sz w:val="23"/>
+          <w:szCs w:val="23"/>
+          <w:lang w:val="en-US"/>
+        </w:rPr>
+      </w:pPr>
+      <w:r>
+        <w:rPr>
+          <w:rFonts w:ascii="Courier New" w:hAnsi="Courier New" w:cs="Courier New"/>
+          <w:color w:val="770088"/>
+          <w:sz w:val="23"/>
+          <w:szCs w:val="23"/>
+          <w:lang w:val="en-US"/>
+        </w:rPr>
+        <w:t>INSERT INTO</w:t>
+      </w:r>
+      <w:r>
+        <w:rPr>
+          <w:rFonts w:ascii="Courier New" w:hAnsi="Courier New" w:cs="Courier New"/>
+          <w:sz w:val="23"/>
+          <w:szCs w:val="23"/>
+          <w:lang w:val="en-US"/>
+        </w:rPr>
+        <w:t xml:space="preserve"> </w:t>
+      </w:r>
+      <w:proofErr w:type="spellStart"/>
+      <w:r>
+        <w:rPr>
+          <w:rFonts w:ascii="Courier New" w:hAnsi="Courier New" w:cs="Courier New"/>
+          <w:sz w:val="23"/>
+          <w:szCs w:val="23"/>
+          <w:lang w:val="en-US"/>
+        </w:rPr>
+        <w:t>BranchOffice</w:t>
+      </w:r>
+      <w:proofErr w:type="spellEnd"/>
+      <w:r>
+        <w:rPr>
+          <w:rFonts w:ascii="Courier New" w:hAnsi="Courier New" w:cs="Courier New"/>
+          <w:sz w:val="23"/>
+          <w:szCs w:val="23"/>
+          <w:lang w:val="en-US"/>
+        </w:rPr>
+        <w:t xml:space="preserve"> </w:t>
+      </w:r>
+      <w:proofErr w:type="gramStart"/>
+      <w:r>
+        <w:rPr>
+          <w:rFonts w:ascii="Courier New" w:hAnsi="Courier New" w:cs="Courier New"/>
+          <w:color w:val="770088"/>
+          <w:sz w:val="23"/>
+          <w:szCs w:val="23"/>
+          <w:lang w:val="en-US"/>
+        </w:rPr>
+        <w:t>VALUES</w:t>
+      </w:r>
+      <w:r>
+        <w:rPr>
+          <w:rFonts w:ascii="Courier New" w:hAnsi="Courier New" w:cs="Courier New"/>
+          <w:sz w:val="23"/>
+          <w:szCs w:val="23"/>
+          <w:lang w:val="en-US"/>
+        </w:rPr>
+        <w:t>(</w:t>
+      </w:r>
+      <w:proofErr w:type="spellStart"/>
+      <w:proofErr w:type="gramEnd"/>
+      <w:r>
+        <w:rPr>
+          <w:rFonts w:ascii="Courier New" w:hAnsi="Courier New" w:cs="Courier New"/>
+          <w:sz w:val="23"/>
+          <w:szCs w:val="23"/>
+          <w:lang w:val="en-US"/>
+        </w:rPr>
+        <w:t>BranchOfficeType</w:t>
+      </w:r>
+      <w:proofErr w:type="spellEnd"/>
+      <w:r>
+        <w:rPr>
+          <w:rFonts w:ascii="Courier New" w:hAnsi="Courier New" w:cs="Courier New"/>
+          <w:sz w:val="23"/>
+          <w:szCs w:val="23"/>
+          <w:lang w:val="en-US"/>
+        </w:rPr>
+        <w:t>('</w:t>
+      </w:r>
+      <w:proofErr w:type="spellStart"/>
+      <w:r>
+        <w:rPr>
+          <w:rFonts w:ascii="Courier New" w:hAnsi="Courier New" w:cs="Courier New"/>
+          <w:sz w:val="23"/>
+          <w:szCs w:val="23"/>
+          <w:lang w:val="en-US"/>
+        </w:rPr>
+        <w:t>Bachdorf</w:t>
+      </w:r>
+      <w:proofErr w:type="spellEnd"/>
+      <w:r>
+        <w:rPr>
+          <w:rFonts w:ascii="Courier New" w:hAnsi="Courier New" w:cs="Courier New"/>
+          <w:sz w:val="23"/>
+          <w:szCs w:val="23"/>
+          <w:lang w:val="en-US"/>
+        </w:rPr>
+        <w:t xml:space="preserve">', </w:t>
+      </w:r>
+      <w:proofErr w:type="spellStart"/>
+      <w:r>
+        <w:rPr>
+          <w:rFonts w:ascii="Courier New" w:hAnsi="Courier New" w:cs="Courier New"/>
+          <w:sz w:val="23"/>
+          <w:szCs w:val="23"/>
+          <w:lang w:val="en-US"/>
+        </w:rPr>
+        <w:t>AddressType</w:t>
+      </w:r>
+      <w:proofErr w:type="spellEnd"/>
+      <w:r>
+        <w:rPr>
+          <w:rFonts w:ascii="Courier New" w:hAnsi="Courier New" w:cs="Courier New"/>
+          <w:sz w:val="23"/>
+          <w:szCs w:val="23"/>
+          <w:lang w:val="en-US"/>
+        </w:rPr>
+        <w:t>('</w:t>
+      </w:r>
+      <w:proofErr w:type="spellStart"/>
+      <w:r>
+        <w:rPr>
+          <w:rFonts w:ascii="Courier New" w:hAnsi="Courier New" w:cs="Courier New"/>
+          <w:sz w:val="23"/>
+          <w:szCs w:val="23"/>
+          <w:lang w:val="en-US"/>
+        </w:rPr>
+        <w:t>Hochstr</w:t>
+      </w:r>
+      <w:proofErr w:type="spellEnd"/>
+      <w:r>
+        <w:rPr>
+          <w:rFonts w:ascii="Courier New" w:hAnsi="Courier New" w:cs="Courier New"/>
+          <w:sz w:val="23"/>
+          <w:szCs w:val="23"/>
+          <w:lang w:val="en-US"/>
+        </w:rPr>
+        <w:t xml:space="preserve">.', '1', </w:t>
+      </w:r>
+      <w:r>
+        <w:rPr>
+          <w:rFonts w:ascii="Courier New" w:hAnsi="Courier New" w:cs="Courier New"/>
+          <w:color w:val="0055AA"/>
+          <w:sz w:val="23"/>
+          <w:szCs w:val="23"/>
+          <w:lang w:val="en-US"/>
+        </w:rPr>
+        <w:t>81669</w:t>
+      </w:r>
+      <w:r>
+        <w:rPr>
+          <w:rFonts w:ascii="Courier New" w:hAnsi="Courier New" w:cs="Courier New"/>
+          <w:sz w:val="23"/>
+          <w:szCs w:val="23"/>
+          <w:lang w:val="en-US"/>
+        </w:rPr>
+        <w:t>, '</w:t>
+      </w:r>
+      <w:proofErr w:type="spellStart"/>
+      <w:r>
+        <w:rPr>
+          <w:rFonts w:ascii="Courier New" w:hAnsi="Courier New" w:cs="Courier New"/>
+          <w:sz w:val="23"/>
+          <w:szCs w:val="23"/>
+          <w:lang w:val="en-US"/>
+        </w:rPr>
+        <w:t>München</w:t>
+      </w:r>
+      <w:proofErr w:type="spellEnd"/>
+      <w:r>
+        <w:rPr>
+          <w:rFonts w:ascii="Courier New" w:hAnsi="Courier New" w:cs="Courier New"/>
+          <w:sz w:val="23"/>
+          <w:szCs w:val="23"/>
+          <w:lang w:val="en-US"/>
+        </w:rPr>
+        <w:t xml:space="preserve">'), </w:t>
+      </w:r>
+      <w:r>
+        <w:rPr>
+          <w:rFonts w:ascii="Courier New" w:hAnsi="Courier New" w:cs="Courier New"/>
+          <w:color w:val="0055AA"/>
+          <w:sz w:val="23"/>
+          <w:szCs w:val="23"/>
+          <w:lang w:val="en-US"/>
+        </w:rPr>
+        <w:t>1768</w:t>
+      </w:r>
+      <w:r>
+        <w:rPr>
+          <w:rFonts w:ascii="Courier New" w:hAnsi="Courier New" w:cs="Courier New"/>
+          <w:sz w:val="23"/>
+          <w:szCs w:val="23"/>
+          <w:lang w:val="en-US"/>
+        </w:rPr>
+        <w:t>));</w:t>
+      </w:r>
+    </w:p>
+    <w:p>
+      <w:pPr>
+        <w:rPr>
+          <w:rFonts w:ascii="Courier New" w:hAnsi="Courier New" w:cs="Courier New"/>
+          <w:sz w:val="10"/>
+          <w:szCs w:val="10"/>
+          <w:lang w:val="en-US"/>
+        </w:rPr>
+      </w:pPr>
+    </w:p>
+    <w:p>
+      <w:pPr>
+        <w:rPr>
+          <w:rFonts w:ascii="Courier New" w:hAnsi="Courier New" w:cs="Courier New"/>
+          <w:sz w:val="23"/>
+          <w:szCs w:val="23"/>
+          <w:lang w:val="en-US"/>
+        </w:rPr>
+      </w:pPr>
+      <w:r>
+        <w:rPr>
+          <w:rFonts w:ascii="Courier New" w:hAnsi="Courier New" w:cs="Courier New"/>
+          <w:color w:val="770088"/>
+          <w:sz w:val="23"/>
+          <w:szCs w:val="23"/>
+          <w:lang w:val="en-US"/>
+        </w:rPr>
+        <w:t>INSERT INTO</w:t>
+      </w:r>
+      <w:r>
+        <w:rPr>
+          <w:rFonts w:ascii="Courier New" w:hAnsi="Courier New" w:cs="Courier New"/>
+          <w:sz w:val="23"/>
+          <w:szCs w:val="23"/>
+          <w:lang w:val="en-US"/>
+        </w:rPr>
+        <w:t xml:space="preserve"> </w:t>
+      </w:r>
+      <w:proofErr w:type="spellStart"/>
+      <w:r>
+        <w:rPr>
+          <w:rFonts w:ascii="Courier New" w:hAnsi="Courier New" w:cs="Courier New"/>
+          <w:sz w:val="23"/>
+          <w:szCs w:val="23"/>
+          <w:lang w:val="en-US"/>
+        </w:rPr>
+        <w:t>BranchOffice</w:t>
+      </w:r>
+      <w:proofErr w:type="spellEnd"/>
+      <w:r>
+        <w:rPr>
+          <w:rFonts w:ascii="Courier New" w:hAnsi="Courier New" w:cs="Courier New"/>
+          <w:sz w:val="23"/>
+          <w:szCs w:val="23"/>
+          <w:lang w:val="en-US"/>
+        </w:rPr>
+        <w:t xml:space="preserve"> </w:t>
+      </w:r>
+      <w:proofErr w:type="gramStart"/>
+      <w:r>
+        <w:rPr>
+          <w:rFonts w:ascii="Courier New" w:hAnsi="Courier New" w:cs="Courier New"/>
+          <w:color w:val="770088"/>
+          <w:sz w:val="23"/>
+          <w:szCs w:val="23"/>
+          <w:lang w:val="en-US"/>
+        </w:rPr>
+        <w:t>VALUES</w:t>
+      </w:r>
+      <w:r>
+        <w:rPr>
+          <w:rFonts w:ascii="Courier New" w:hAnsi="Courier New" w:cs="Courier New"/>
+          <w:sz w:val="23"/>
+          <w:szCs w:val="23"/>
+          <w:lang w:val="en-US"/>
+        </w:rPr>
+        <w:t>(</w:t>
+      </w:r>
+      <w:proofErr w:type="spellStart"/>
+      <w:proofErr w:type="gramEnd"/>
+      <w:r>
+        <w:rPr>
+          <w:rFonts w:ascii="Courier New" w:hAnsi="Courier New" w:cs="Courier New"/>
+          <w:sz w:val="23"/>
+          <w:szCs w:val="23"/>
+          <w:lang w:val="en-US"/>
+        </w:rPr>
+        <w:t>BranchOfficeType</w:t>
+      </w:r>
+      <w:proofErr w:type="spellEnd"/>
+      <w:r>
+        <w:rPr>
+          <w:rFonts w:ascii="Courier New" w:hAnsi="Courier New" w:cs="Courier New"/>
+          <w:sz w:val="23"/>
+          <w:szCs w:val="23"/>
+          <w:lang w:val="en-US"/>
+        </w:rPr>
+        <w:t>('</w:t>
+      </w:r>
+      <w:proofErr w:type="spellStart"/>
+      <w:r>
+        <w:rPr>
+          <w:rFonts w:ascii="Courier New" w:hAnsi="Courier New" w:cs="Courier New"/>
+          <w:sz w:val="23"/>
+          <w:szCs w:val="23"/>
+          <w:lang w:val="en-US"/>
+        </w:rPr>
+        <w:t>Riedering</w:t>
+      </w:r>
+      <w:proofErr w:type="spellEnd"/>
+      <w:r>
+        <w:rPr>
+          <w:rFonts w:ascii="Courier New" w:hAnsi="Courier New" w:cs="Courier New"/>
+          <w:sz w:val="23"/>
+          <w:szCs w:val="23"/>
+          <w:lang w:val="en-US"/>
+        </w:rPr>
+        <w:t xml:space="preserve">', </w:t>
+      </w:r>
+      <w:proofErr w:type="spellStart"/>
+      <w:r>
+        <w:rPr>
+          <w:rFonts w:ascii="Courier New" w:hAnsi="Courier New" w:cs="Courier New"/>
+          <w:sz w:val="23"/>
+          <w:szCs w:val="23"/>
+          <w:lang w:val="en-US"/>
+        </w:rPr>
+        <w:t>AddressType</w:t>
+      </w:r>
+      <w:proofErr w:type="spellEnd"/>
+      <w:r>
+        <w:rPr>
+          <w:rFonts w:ascii="Courier New" w:hAnsi="Courier New" w:cs="Courier New"/>
+          <w:sz w:val="23"/>
+          <w:szCs w:val="23"/>
+          <w:lang w:val="en-US"/>
+        </w:rPr>
+        <w:t>('</w:t>
+      </w:r>
+      <w:proofErr w:type="spellStart"/>
+      <w:r>
+        <w:rPr>
+          <w:rFonts w:ascii="Courier New" w:hAnsi="Courier New" w:cs="Courier New"/>
+          <w:sz w:val="23"/>
+          <w:szCs w:val="23"/>
+          <w:lang w:val="en-US"/>
+        </w:rPr>
+        <w:t>Simseestr</w:t>
+      </w:r>
+      <w:proofErr w:type="spellEnd"/>
+      <w:r>
+        <w:rPr>
+          <w:rFonts w:ascii="Courier New" w:hAnsi="Courier New" w:cs="Courier New"/>
+          <w:sz w:val="23"/>
+          <w:szCs w:val="23"/>
+          <w:lang w:val="en-US"/>
+        </w:rPr>
+        <w:t xml:space="preserve">.', '3', </w:t>
+      </w:r>
+      <w:r>
+        <w:rPr>
+          <w:rFonts w:ascii="Courier New" w:hAnsi="Courier New" w:cs="Courier New"/>
+          <w:color w:val="0055AA"/>
+          <w:sz w:val="23"/>
+          <w:szCs w:val="23"/>
+          <w:lang w:val="en-US"/>
+        </w:rPr>
+        <w:t>81549</w:t>
+      </w:r>
+      <w:r>
+        <w:rPr>
+          <w:rFonts w:ascii="Courier New" w:hAnsi="Courier New" w:cs="Courier New"/>
+          <w:sz w:val="23"/>
+          <w:szCs w:val="23"/>
+          <w:lang w:val="en-US"/>
+        </w:rPr>
+        <w:t>, '</w:t>
+      </w:r>
+      <w:proofErr w:type="spellStart"/>
+      <w:r>
+        <w:rPr>
+          <w:rFonts w:ascii="Courier New" w:hAnsi="Courier New" w:cs="Courier New"/>
+          <w:sz w:val="23"/>
+          <w:szCs w:val="23"/>
+          <w:lang w:val="en-US"/>
+        </w:rPr>
+        <w:t>München</w:t>
+      </w:r>
+      <w:proofErr w:type="spellEnd"/>
+      <w:r>
+        <w:rPr>
+          <w:rFonts w:ascii="Courier New" w:hAnsi="Courier New" w:cs="Courier New"/>
+          <w:sz w:val="23"/>
+          <w:szCs w:val="23"/>
+          <w:lang w:val="en-US"/>
+        </w:rPr>
+        <w:t xml:space="preserve">'), </w:t>
+      </w:r>
+      <w:r>
+        <w:rPr>
+          <w:rFonts w:ascii="Courier New" w:hAnsi="Courier New" w:cs="Courier New"/>
+          <w:color w:val="0055AA"/>
+          <w:sz w:val="23"/>
+          <w:szCs w:val="23"/>
+          <w:lang w:val="en-US"/>
+        </w:rPr>
+        <w:t>9823</w:t>
+      </w:r>
+      <w:r>
+        <w:rPr>
+          <w:rFonts w:ascii="Courier New" w:hAnsi="Courier New" w:cs="Courier New"/>
+          <w:sz w:val="23"/>
+          <w:szCs w:val="23"/>
+          <w:lang w:val="en-US"/>
+        </w:rPr>
+        <w:t>));</w:t>
+      </w:r>
+    </w:p>
+    <w:p>
+      <w:pPr>
+        <w:rPr>
+          <w:lang w:val="en-US"/>
+        </w:rPr>
+      </w:pPr>
+    </w:p>
+    <w:p>
+      <w:pPr>
+        <w:rPr>
+          <w:rFonts w:ascii="Courier New" w:hAnsi="Courier New" w:cs="Courier New"/>
+          <w:sz w:val="23"/>
+          <w:szCs w:val="23"/>
+          <w:lang w:val="en-US"/>
+        </w:rPr>
+      </w:pPr>
+      <w:r>
+        <w:rPr>
+          <w:rFonts w:ascii="Courier New" w:hAnsi="Courier New" w:cs="Courier New"/>
+          <w:color w:val="770088"/>
+          <w:sz w:val="23"/>
+          <w:szCs w:val="23"/>
+          <w:lang w:val="en-US"/>
+        </w:rPr>
+        <w:t>INSERT INTO</w:t>
+      </w:r>
+      <w:r>
+        <w:rPr>
+          <w:rFonts w:ascii="Courier New" w:hAnsi="Courier New" w:cs="Courier New"/>
+          <w:sz w:val="23"/>
+          <w:szCs w:val="23"/>
+          <w:lang w:val="en-US"/>
+        </w:rPr>
+        <w:t xml:space="preserve"> </w:t>
+      </w:r>
+      <w:proofErr w:type="spellStart"/>
+      <w:r>
+        <w:rPr>
+          <w:rFonts w:ascii="Courier New" w:hAnsi="Courier New" w:cs="Courier New"/>
+          <w:sz w:val="23"/>
+          <w:szCs w:val="23"/>
+          <w:lang w:val="en-US"/>
+        </w:rPr>
+        <w:t>AccountTable</w:t>
+      </w:r>
+      <w:proofErr w:type="spellEnd"/>
+      <w:r>
+        <w:rPr>
+          <w:rFonts w:ascii="Courier New" w:hAnsi="Courier New" w:cs="Courier New"/>
+          <w:sz w:val="23"/>
+          <w:szCs w:val="23"/>
+          <w:lang w:val="en-US"/>
+        </w:rPr>
+        <w:t xml:space="preserve"> </w:t>
+      </w:r>
+      <w:proofErr w:type="gramStart"/>
+      <w:r>
+        <w:rPr>
+          <w:rFonts w:ascii="Courier New" w:hAnsi="Courier New" w:cs="Courier New"/>
+          <w:color w:val="770088"/>
+          <w:sz w:val="23"/>
+          <w:szCs w:val="23"/>
+          <w:lang w:val="en-US"/>
+        </w:rPr>
+        <w:t>VALUES</w:t>
+      </w:r>
+      <w:r>
+        <w:rPr>
+          <w:rFonts w:ascii="Courier New" w:hAnsi="Courier New" w:cs="Courier New"/>
+          <w:sz w:val="23"/>
+          <w:szCs w:val="23"/>
+          <w:lang w:val="en-US"/>
+        </w:rPr>
+        <w:t>(</w:t>
+      </w:r>
+      <w:proofErr w:type="spellStart"/>
+      <w:proofErr w:type="gramEnd"/>
+      <w:r>
+        <w:rPr>
+          <w:rFonts w:ascii="Courier New" w:hAnsi="Courier New" w:cs="Courier New"/>
+          <w:sz w:val="23"/>
+          <w:szCs w:val="23"/>
+          <w:lang w:val="en-US"/>
+        </w:rPr>
+        <w:t>AccountType</w:t>
+      </w:r>
+      <w:proofErr w:type="spellEnd"/>
+      <w:r>
+        <w:rPr>
+          <w:rFonts w:ascii="Courier New" w:hAnsi="Courier New" w:cs="Courier New"/>
+          <w:sz w:val="23"/>
+          <w:szCs w:val="23"/>
+          <w:lang w:val="en-US"/>
+        </w:rPr>
+        <w:t>(</w:t>
+      </w:r>
+      <w:r>
+        <w:rPr>
+          <w:rFonts w:ascii="Courier New" w:hAnsi="Courier New" w:cs="Courier New"/>
+          <w:color w:val="0055AA"/>
+          <w:sz w:val="23"/>
+          <w:szCs w:val="23"/>
+          <w:lang w:val="en-US"/>
+        </w:rPr>
+        <w:t>120768</w:t>
+      </w:r>
+      <w:r>
+        <w:rPr>
+          <w:rFonts w:ascii="Courier New" w:hAnsi="Courier New" w:cs="Courier New"/>
+          <w:sz w:val="23"/>
+          <w:szCs w:val="23"/>
+          <w:lang w:val="en-US"/>
+        </w:rPr>
+        <w:t xml:space="preserve">, </w:t>
+      </w:r>
+      <w:r>
+        <w:rPr>
+          <w:rFonts w:ascii="Courier New" w:hAnsi="Courier New" w:cs="Courier New"/>
+          <w:color w:val="0055AA"/>
+          <w:sz w:val="23"/>
+          <w:szCs w:val="23"/>
+          <w:lang w:val="en-US"/>
+        </w:rPr>
+        <w:t>234.56</w:t>
+      </w:r>
+      <w:r>
+        <w:rPr>
+          <w:rFonts w:ascii="Courier New" w:hAnsi="Courier New" w:cs="Courier New"/>
+          <w:sz w:val="23"/>
+          <w:szCs w:val="23"/>
+          <w:lang w:val="en-US"/>
+        </w:rPr>
+        <w:t xml:space="preserve">, 'S', </w:t>
+      </w:r>
+      <w:proofErr w:type="spellStart"/>
+      <w:r>
+        <w:rPr>
+          <w:rFonts w:ascii="Courier New" w:hAnsi="Courier New" w:cs="Courier New"/>
+          <w:sz w:val="23"/>
+          <w:szCs w:val="23"/>
+          <w:lang w:val="en-US"/>
+        </w:rPr>
+        <w:t>AccountOwnerType</w:t>
+      </w:r>
+      <w:proofErr w:type="spellEnd"/>
+      <w:r>
+        <w:rPr>
+          <w:rFonts w:ascii="Courier New" w:hAnsi="Courier New" w:cs="Courier New"/>
+          <w:sz w:val="23"/>
+          <w:szCs w:val="23"/>
+          <w:lang w:val="en-US"/>
+        </w:rPr>
+        <w:t>()));</w:t>
+      </w:r>
+    </w:p>
+    <w:p>
+      <w:pPr>
+        <w:rPr>
+          <w:rFonts w:ascii="Courier New" w:hAnsi="Courier New" w:cs="Courier New"/>
+          <w:sz w:val="10"/>
+          <w:szCs w:val="23"/>
+          <w:lang w:val="en-US"/>
+        </w:rPr>
+      </w:pPr>
+    </w:p>
+    <w:p>
+      <w:pPr>
+        <w:rPr>
+          <w:rFonts w:ascii="Courier New" w:hAnsi="Courier New" w:cs="Courier New"/>
+          <w:sz w:val="23"/>
+          <w:szCs w:val="23"/>
+          <w:lang w:val="en-US"/>
+        </w:rPr>
+      </w:pPr>
+      <w:r>
+        <w:rPr>
+          <w:rFonts w:ascii="Courier New" w:hAnsi="Courier New" w:cs="Courier New"/>
+          <w:color w:val="770088"/>
+          <w:sz w:val="23"/>
+          <w:szCs w:val="23"/>
+          <w:lang w:val="en-US"/>
+        </w:rPr>
+        <w:t>INSERT INTO</w:t>
+      </w:r>
+      <w:r>
+        <w:rPr>
+          <w:rFonts w:ascii="Courier New" w:hAnsi="Courier New" w:cs="Courier New"/>
+          <w:sz w:val="23"/>
+          <w:szCs w:val="23"/>
+          <w:lang w:val="en-US"/>
+        </w:rPr>
+        <w:t xml:space="preserve"> </w:t>
+      </w:r>
+      <w:proofErr w:type="spellStart"/>
+      <w:r>
+        <w:rPr>
+          <w:rFonts w:ascii="Courier New" w:hAnsi="Courier New" w:cs="Courier New"/>
+          <w:sz w:val="23"/>
+          <w:szCs w:val="23"/>
+          <w:lang w:val="en-US"/>
+        </w:rPr>
+        <w:t>AccountTable</w:t>
+      </w:r>
+      <w:proofErr w:type="spellEnd"/>
+      <w:r>
+        <w:rPr>
+          <w:rFonts w:ascii="Courier New" w:hAnsi="Courier New" w:cs="Courier New"/>
+          <w:sz w:val="23"/>
+          <w:szCs w:val="23"/>
+          <w:lang w:val="en-US"/>
+        </w:rPr>
+        <w:t xml:space="preserve"> </w:t>
+      </w:r>
+      <w:proofErr w:type="gramStart"/>
+      <w:r>
+        <w:rPr>
+          <w:rFonts w:ascii="Courier New" w:hAnsi="Courier New" w:cs="Courier New"/>
+          <w:color w:val="770088"/>
+          <w:sz w:val="23"/>
+          <w:szCs w:val="23"/>
+          <w:lang w:val="en-US"/>
+        </w:rPr>
+        <w:t>VALUES</w:t>
+      </w:r>
+      <w:r>
+        <w:rPr>
+          <w:rFonts w:ascii="Courier New" w:hAnsi="Courier New" w:cs="Courier New"/>
+          <w:sz w:val="23"/>
+          <w:szCs w:val="23"/>
+          <w:lang w:val="en-US"/>
+        </w:rPr>
+        <w:t>(</w:t>
+      </w:r>
+      <w:proofErr w:type="spellStart"/>
+      <w:proofErr w:type="gramEnd"/>
+      <w:r>
+        <w:rPr>
+          <w:rFonts w:ascii="Courier New" w:hAnsi="Courier New" w:cs="Courier New"/>
+          <w:sz w:val="23"/>
+          <w:szCs w:val="23"/>
+          <w:lang w:val="en-US"/>
+        </w:rPr>
+        <w:t>AccountType</w:t>
+      </w:r>
+      <w:proofErr w:type="spellEnd"/>
+      <w:r>
+        <w:rPr>
+          <w:rFonts w:ascii="Courier New" w:hAnsi="Courier New" w:cs="Courier New"/>
+          <w:sz w:val="23"/>
+          <w:szCs w:val="23"/>
+          <w:lang w:val="en-US"/>
+        </w:rPr>
+        <w:t>(</w:t>
+      </w:r>
+      <w:r>
+        <w:rPr>
+          <w:rFonts w:ascii="Courier New" w:hAnsi="Courier New" w:cs="Courier New"/>
+          <w:color w:val="0055AA"/>
+          <w:sz w:val="23"/>
+          <w:szCs w:val="23"/>
+          <w:lang w:val="en-US"/>
+        </w:rPr>
+        <w:t>678453</w:t>
+      </w:r>
+      <w:r>
+        <w:rPr>
+          <w:rFonts w:ascii="Courier New" w:hAnsi="Courier New" w:cs="Courier New"/>
+          <w:sz w:val="23"/>
+          <w:szCs w:val="23"/>
+          <w:lang w:val="en-US"/>
+        </w:rPr>
+        <w:t xml:space="preserve">, </w:t>
+      </w:r>
+      <w:r>
+        <w:rPr>
+          <w:rFonts w:ascii="Courier New" w:hAnsi="Courier New" w:cs="Courier New"/>
+          <w:color w:val="0055AA"/>
+          <w:sz w:val="23"/>
+          <w:szCs w:val="23"/>
+          <w:lang w:val="en-US"/>
+        </w:rPr>
+        <w:t>-456.78</w:t>
+      </w:r>
+      <w:r>
+        <w:rPr>
+          <w:rFonts w:ascii="Courier New" w:hAnsi="Courier New" w:cs="Courier New"/>
+          <w:sz w:val="23"/>
+          <w:szCs w:val="23"/>
+          <w:lang w:val="en-US"/>
+        </w:rPr>
+        <w:t>, 'G'</w:t>
+      </w:r>
+      <w:r>
+        <w:rPr>
+          <w:rFonts w:ascii="Courier New" w:hAnsi="Courier New" w:cs="Courier New"/>
+          <w:sz w:val="23"/>
+          <w:szCs w:val="23"/>
+          <w:lang w:val="en-US"/>
+        </w:rPr>
+        <w:t xml:space="preserve">, </w:t>
+      </w:r>
+      <w:proofErr w:type="spellStart"/>
+      <w:r>
+        <w:rPr>
+          <w:rFonts w:ascii="Courier New" w:hAnsi="Courier New" w:cs="Courier New"/>
+          <w:sz w:val="23"/>
+          <w:szCs w:val="23"/>
+          <w:lang w:val="en-US"/>
+        </w:rPr>
+        <w:t>AccountOwnerType</w:t>
+      </w:r>
+      <w:proofErr w:type="spellEnd"/>
+      <w:r>
+        <w:rPr>
+          <w:rFonts w:ascii="Courier New" w:hAnsi="Courier New" w:cs="Courier New"/>
+          <w:sz w:val="23"/>
+          <w:szCs w:val="23"/>
+          <w:lang w:val="en-US"/>
+        </w:rPr>
+        <w:t>()</w:t>
+      </w:r>
+      <w:r>
+        <w:rPr>
+          <w:rFonts w:ascii="Courier New" w:hAnsi="Courier New" w:cs="Courier New"/>
+          <w:sz w:val="23"/>
+          <w:szCs w:val="23"/>
+          <w:lang w:val="en-US"/>
+        </w:rPr>
+        <w:t>));</w:t>
+      </w:r>
+    </w:p>
+    <w:p>
+      <w:pPr>
+        <w:rPr>
+          <w:rFonts w:ascii="Courier New" w:hAnsi="Courier New" w:cs="Courier New"/>
+          <w:sz w:val="10"/>
+          <w:szCs w:val="23"/>
+          <w:lang w:val="en-US"/>
+        </w:rPr>
+      </w:pPr>
+    </w:p>
+    <w:p>
+      <w:pPr>
+        <w:rPr>
+          <w:rFonts w:ascii="Courier New" w:hAnsi="Courier New" w:cs="Courier New"/>
+          <w:sz w:val="23"/>
+          <w:szCs w:val="23"/>
+          <w:lang w:val="en-US"/>
+        </w:rPr>
+      </w:pPr>
+      <w:r>
+        <w:rPr>
+          <w:rFonts w:ascii="Courier New" w:hAnsi="Courier New" w:cs="Courier New"/>
+          <w:color w:val="770088"/>
+          <w:sz w:val="23"/>
+          <w:szCs w:val="23"/>
+          <w:lang w:val="en-US"/>
+        </w:rPr>
+        <w:t>INSERT INTO</w:t>
+      </w:r>
+      <w:r>
+        <w:rPr>
+          <w:rFonts w:ascii="Courier New" w:hAnsi="Courier New" w:cs="Courier New"/>
+          <w:sz w:val="23"/>
+          <w:szCs w:val="23"/>
+          <w:lang w:val="en-US"/>
+        </w:rPr>
+        <w:t xml:space="preserve"> </w:t>
+      </w:r>
+      <w:proofErr w:type="spellStart"/>
+      <w:r>
+        <w:rPr>
+          <w:rFonts w:ascii="Courier New" w:hAnsi="Courier New" w:cs="Courier New"/>
+          <w:sz w:val="23"/>
+          <w:szCs w:val="23"/>
+          <w:lang w:val="en-US"/>
+        </w:rPr>
+        <w:t>AccountTable</w:t>
+      </w:r>
+      <w:proofErr w:type="spellEnd"/>
+      <w:r>
+        <w:rPr>
+          <w:rFonts w:ascii="Courier New" w:hAnsi="Courier New" w:cs="Courier New"/>
+          <w:sz w:val="23"/>
+          <w:szCs w:val="23"/>
+          <w:lang w:val="en-US"/>
+        </w:rPr>
+        <w:t xml:space="preserve"> </w:t>
+      </w:r>
+      <w:proofErr w:type="gramStart"/>
+      <w:r>
+        <w:rPr>
+          <w:rFonts w:ascii="Courier New" w:hAnsi="Courier New" w:cs="Courier New"/>
+          <w:color w:val="770088"/>
+          <w:sz w:val="23"/>
+          <w:szCs w:val="23"/>
+          <w:lang w:val="en-US"/>
+        </w:rPr>
+        <w:t>VALUES</w:t>
+      </w:r>
+      <w:r>
+        <w:rPr>
+          <w:rFonts w:ascii="Courier New" w:hAnsi="Courier New" w:cs="Courier New"/>
+          <w:sz w:val="23"/>
+          <w:szCs w:val="23"/>
+          <w:lang w:val="en-US"/>
+        </w:rPr>
+        <w:t>(</w:t>
+      </w:r>
+      <w:proofErr w:type="spellStart"/>
+      <w:proofErr w:type="gramEnd"/>
+      <w:r>
+        <w:rPr>
+          <w:rFonts w:ascii="Courier New" w:hAnsi="Courier New" w:cs="Courier New"/>
+          <w:sz w:val="23"/>
+          <w:szCs w:val="23"/>
+          <w:lang w:val="en-US"/>
+        </w:rPr>
+        <w:t>AccountType</w:t>
+      </w:r>
+      <w:proofErr w:type="spellEnd"/>
+      <w:r>
+        <w:rPr>
+          <w:rFonts w:ascii="Courier New" w:hAnsi="Courier New" w:cs="Courier New"/>
+          <w:sz w:val="23"/>
+          <w:szCs w:val="23"/>
+          <w:lang w:val="en-US"/>
+        </w:rPr>
+        <w:t>(</w:t>
+      </w:r>
+      <w:r>
+        <w:rPr>
+          <w:rFonts w:ascii="Courier New" w:hAnsi="Courier New" w:cs="Courier New"/>
+          <w:color w:val="0055AA"/>
+          <w:sz w:val="23"/>
+          <w:szCs w:val="23"/>
+          <w:lang w:val="en-US"/>
+        </w:rPr>
+        <w:t>348973</w:t>
+      </w:r>
+      <w:r>
+        <w:rPr>
+          <w:rFonts w:ascii="Courier New" w:hAnsi="Courier New" w:cs="Courier New"/>
+          <w:sz w:val="23"/>
+          <w:szCs w:val="23"/>
+          <w:lang w:val="en-US"/>
+        </w:rPr>
+        <w:t xml:space="preserve">, </w:t>
+      </w:r>
+      <w:r>
+        <w:rPr>
+          <w:rFonts w:ascii="Courier New" w:hAnsi="Courier New" w:cs="Courier New"/>
+          <w:color w:val="0055AA"/>
+          <w:sz w:val="23"/>
+          <w:szCs w:val="23"/>
+          <w:lang w:val="en-US"/>
+        </w:rPr>
+        <w:t>12567</w:t>
+      </w:r>
+      <w:r>
+        <w:rPr>
+          <w:rFonts w:ascii="Courier New" w:hAnsi="Courier New" w:cs="Courier New"/>
+          <w:color w:val="0055AA"/>
+          <w:sz w:val="23"/>
+          <w:szCs w:val="23"/>
+          <w:lang w:val="en-US"/>
+        </w:rPr>
+        <w:t>.56</w:t>
+      </w:r>
+      <w:r>
+        <w:rPr>
+          <w:rFonts w:ascii="Courier New" w:hAnsi="Courier New" w:cs="Courier New"/>
+          <w:sz w:val="23"/>
+          <w:szCs w:val="23"/>
+          <w:lang w:val="en-US"/>
+        </w:rPr>
+        <w:t>, 'G'</w:t>
+      </w:r>
+      <w:r>
+        <w:rPr>
+          <w:rFonts w:ascii="Courier New" w:hAnsi="Courier New" w:cs="Courier New"/>
+          <w:sz w:val="23"/>
+          <w:szCs w:val="23"/>
+          <w:lang w:val="en-US"/>
+        </w:rPr>
+        <w:t xml:space="preserve">, </w:t>
+      </w:r>
+      <w:proofErr w:type="spellStart"/>
+      <w:r>
+        <w:rPr>
+          <w:rFonts w:ascii="Courier New" w:hAnsi="Courier New" w:cs="Courier New"/>
+          <w:sz w:val="23"/>
+          <w:szCs w:val="23"/>
+          <w:lang w:val="en-US"/>
+        </w:rPr>
+        <w:t>AccountOwnerType</w:t>
+      </w:r>
+      <w:proofErr w:type="spellEnd"/>
+      <w:r>
+        <w:rPr>
+          <w:rFonts w:ascii="Courier New" w:hAnsi="Courier New" w:cs="Courier New"/>
+          <w:sz w:val="23"/>
+          <w:szCs w:val="23"/>
+          <w:lang w:val="en-US"/>
+        </w:rPr>
+        <w:t>()</w:t>
+      </w:r>
+      <w:r>
+        <w:rPr>
+          <w:rFonts w:ascii="Courier New" w:hAnsi="Courier New" w:cs="Courier New"/>
+          <w:sz w:val="23"/>
+          <w:szCs w:val="23"/>
+          <w:lang w:val="en-US"/>
+        </w:rPr>
+        <w:t>));</w:t>
+      </w:r>
+    </w:p>
+    <w:p>
+      <w:pPr>
+        <w:rPr>
+          <w:rFonts w:ascii="Courier New" w:hAnsi="Courier New" w:cs="Courier New"/>
+          <w:sz w:val="10"/>
+          <w:szCs w:val="23"/>
+          <w:lang w:val="en-US"/>
+        </w:rPr>
+      </w:pPr>
+    </w:p>
+    <w:p>
+      <w:pPr>
+        <w:rPr>
+          <w:rFonts w:ascii="Courier New" w:hAnsi="Courier New" w:cs="Courier New"/>
+          <w:sz w:val="23"/>
+          <w:szCs w:val="23"/>
+          <w:lang w:val="en-US"/>
+        </w:rPr>
+      </w:pPr>
+      <w:r>
+        <w:rPr>
+          <w:rFonts w:ascii="Courier New" w:hAnsi="Courier New" w:cs="Courier New"/>
+          <w:color w:val="770088"/>
+          <w:sz w:val="23"/>
+          <w:szCs w:val="23"/>
+          <w:lang w:val="en-US"/>
+        </w:rPr>
+        <w:t>INSERT INTO</w:t>
+      </w:r>
+      <w:r>
+        <w:rPr>
+          <w:rFonts w:ascii="Courier New" w:hAnsi="Courier New" w:cs="Courier New"/>
+          <w:sz w:val="23"/>
+          <w:szCs w:val="23"/>
+          <w:lang w:val="en-US"/>
+        </w:rPr>
+        <w:t xml:space="preserve"> </w:t>
+      </w:r>
+      <w:proofErr w:type="spellStart"/>
+      <w:r>
+        <w:rPr>
+          <w:rFonts w:ascii="Courier New" w:hAnsi="Courier New" w:cs="Courier New"/>
+          <w:sz w:val="23"/>
+          <w:szCs w:val="23"/>
+          <w:lang w:val="en-US"/>
+        </w:rPr>
+        <w:t>AccountTable</w:t>
+      </w:r>
+      <w:proofErr w:type="spellEnd"/>
+      <w:r>
+        <w:rPr>
+          <w:rFonts w:ascii="Courier New" w:hAnsi="Courier New" w:cs="Courier New"/>
+          <w:sz w:val="23"/>
+          <w:szCs w:val="23"/>
+          <w:lang w:val="en-US"/>
+        </w:rPr>
+        <w:t xml:space="preserve"> </w:t>
+      </w:r>
+      <w:proofErr w:type="gramStart"/>
+      <w:r>
+        <w:rPr>
+          <w:rFonts w:ascii="Courier New" w:hAnsi="Courier New" w:cs="Courier New"/>
+          <w:color w:val="770088"/>
+          <w:sz w:val="23"/>
+          <w:szCs w:val="23"/>
+          <w:lang w:val="en-US"/>
+        </w:rPr>
+        <w:t>VALUES</w:t>
+      </w:r>
+      <w:r>
+        <w:rPr>
+          <w:rFonts w:ascii="Courier New" w:hAnsi="Courier New" w:cs="Courier New"/>
+          <w:sz w:val="23"/>
+          <w:szCs w:val="23"/>
+          <w:lang w:val="en-US"/>
+        </w:rPr>
+        <w:t>(</w:t>
+      </w:r>
+      <w:proofErr w:type="spellStart"/>
+      <w:proofErr w:type="gramEnd"/>
+      <w:r>
+        <w:rPr>
+          <w:rFonts w:ascii="Courier New" w:hAnsi="Courier New" w:cs="Courier New"/>
+          <w:sz w:val="23"/>
+          <w:szCs w:val="23"/>
+          <w:lang w:val="en-US"/>
+        </w:rPr>
+        <w:t>AccountType</w:t>
+      </w:r>
+      <w:proofErr w:type="spellEnd"/>
+      <w:r>
+        <w:rPr>
+          <w:rFonts w:ascii="Courier New" w:hAnsi="Courier New" w:cs="Courier New"/>
+          <w:sz w:val="23"/>
+          <w:szCs w:val="23"/>
+          <w:lang w:val="en-US"/>
+        </w:rPr>
+        <w:t>(</w:t>
+      </w:r>
+      <w:r>
+        <w:rPr>
+          <w:rFonts w:ascii="Courier New" w:hAnsi="Courier New" w:cs="Courier New"/>
+          <w:color w:val="0055AA"/>
+          <w:sz w:val="23"/>
+          <w:szCs w:val="23"/>
+          <w:lang w:val="en-US"/>
+        </w:rPr>
+        <w:t>987654</w:t>
+      </w:r>
+      <w:r>
+        <w:rPr>
+          <w:rFonts w:ascii="Courier New" w:hAnsi="Courier New" w:cs="Courier New"/>
+          <w:sz w:val="23"/>
+          <w:szCs w:val="23"/>
+          <w:lang w:val="en-US"/>
+        </w:rPr>
+        <w:t xml:space="preserve">, </w:t>
+      </w:r>
+      <w:r>
+        <w:rPr>
+          <w:rFonts w:ascii="Courier New" w:hAnsi="Courier New" w:cs="Courier New"/>
+          <w:color w:val="0055AA"/>
+          <w:sz w:val="23"/>
+          <w:szCs w:val="23"/>
+          <w:lang w:val="en-US"/>
+        </w:rPr>
+        <w:t>789</w:t>
+      </w:r>
+      <w:r>
+        <w:rPr>
+          <w:rFonts w:ascii="Courier New" w:hAnsi="Courier New" w:cs="Courier New"/>
+          <w:color w:val="0055AA"/>
+          <w:sz w:val="23"/>
+          <w:szCs w:val="23"/>
+          <w:lang w:val="en-US"/>
+        </w:rPr>
+        <w:t>.</w:t>
+      </w:r>
+      <w:r>
+        <w:rPr>
+          <w:rFonts w:ascii="Courier New" w:hAnsi="Courier New" w:cs="Courier New"/>
+          <w:color w:val="0055AA"/>
+          <w:sz w:val="23"/>
+          <w:szCs w:val="23"/>
+          <w:lang w:val="en-US"/>
+        </w:rPr>
+        <w:t>65</w:t>
+      </w:r>
+      <w:r>
+        <w:rPr>
+          <w:rFonts w:ascii="Courier New" w:hAnsi="Courier New" w:cs="Courier New"/>
+          <w:sz w:val="23"/>
+          <w:szCs w:val="23"/>
+          <w:lang w:val="en-US"/>
+        </w:rPr>
+        <w:t>, '</w:t>
+      </w:r>
+      <w:r>
+        <w:rPr>
+          <w:rFonts w:ascii="Courier New" w:hAnsi="Courier New" w:cs="Courier New"/>
+          <w:sz w:val="23"/>
+          <w:szCs w:val="23"/>
+          <w:lang w:val="en-US"/>
+        </w:rPr>
+        <w:t>G</w:t>
+      </w:r>
+      <w:r>
+        <w:rPr>
+          <w:rFonts w:ascii="Courier New" w:hAnsi="Courier New" w:cs="Courier New"/>
+          <w:sz w:val="23"/>
+          <w:szCs w:val="23"/>
+          <w:lang w:val="en-US"/>
+        </w:rPr>
+        <w:t>'</w:t>
+      </w:r>
+      <w:r>
+        <w:rPr>
+          <w:rFonts w:ascii="Courier New" w:hAnsi="Courier New" w:cs="Courier New"/>
+          <w:sz w:val="23"/>
+          <w:szCs w:val="23"/>
+          <w:lang w:val="en-US"/>
+        </w:rPr>
+        <w:t xml:space="preserve">,  </w:t>
+      </w:r>
+      <w:proofErr w:type="spellStart"/>
+      <w:r>
+        <w:rPr>
+          <w:rFonts w:ascii="Courier New" w:hAnsi="Courier New" w:cs="Courier New"/>
+          <w:sz w:val="23"/>
+          <w:szCs w:val="23"/>
+          <w:lang w:val="en-US"/>
+        </w:rPr>
+        <w:t>AccountOwnerType</w:t>
+      </w:r>
+      <w:proofErr w:type="spellEnd"/>
+      <w:r>
+        <w:rPr>
+          <w:rFonts w:ascii="Courier New" w:hAnsi="Courier New" w:cs="Courier New"/>
+          <w:sz w:val="23"/>
+          <w:szCs w:val="23"/>
+          <w:lang w:val="en-US"/>
+        </w:rPr>
+        <w:t>()</w:t>
+      </w:r>
+      <w:r>
+        <w:rPr>
+          <w:rFonts w:ascii="Courier New" w:hAnsi="Courier New" w:cs="Courier New"/>
+          <w:sz w:val="23"/>
+          <w:szCs w:val="23"/>
+          <w:lang w:val="en-US"/>
+        </w:rPr>
+        <w:t>));</w:t>
+      </w:r>
+    </w:p>
+    <w:p>
+      <w:pPr>
+        <w:rPr>
+          <w:rFonts w:ascii="Courier New" w:hAnsi="Courier New" w:cs="Courier New"/>
+          <w:sz w:val="10"/>
+          <w:szCs w:val="23"/>
+          <w:lang w:val="en-US"/>
+        </w:rPr>
+      </w:pPr>
+    </w:p>
+    <w:p>
+      <w:pPr>
+        <w:rPr>
+          <w:rFonts w:ascii="Courier New" w:hAnsi="Courier New" w:cs="Courier New"/>
+          <w:sz w:val="23"/>
+          <w:szCs w:val="23"/>
+          <w:lang w:val="en-US"/>
+        </w:rPr>
+      </w:pPr>
+      <w:r>
+        <w:rPr>
+          <w:rFonts w:ascii="Courier New" w:hAnsi="Courier New" w:cs="Courier New"/>
+          <w:color w:val="770088"/>
+          <w:sz w:val="23"/>
+          <w:szCs w:val="23"/>
+          <w:lang w:val="en-US"/>
+        </w:rPr>
+        <w:t>INSERT INTO</w:t>
+      </w:r>
+      <w:r>
+        <w:rPr>
+          <w:rFonts w:ascii="Courier New" w:hAnsi="Courier New" w:cs="Courier New"/>
+          <w:sz w:val="23"/>
+          <w:szCs w:val="23"/>
+          <w:lang w:val="en-US"/>
+        </w:rPr>
+        <w:t xml:space="preserve"> </w:t>
+      </w:r>
+      <w:proofErr w:type="spellStart"/>
+      <w:r>
+        <w:rPr>
+          <w:rFonts w:ascii="Courier New" w:hAnsi="Courier New" w:cs="Courier New"/>
+          <w:sz w:val="23"/>
+          <w:szCs w:val="23"/>
+          <w:lang w:val="en-US"/>
+        </w:rPr>
+        <w:t>AccountTable</w:t>
+      </w:r>
+      <w:proofErr w:type="spellEnd"/>
+      <w:r>
+        <w:rPr>
+          <w:rFonts w:ascii="Courier New" w:hAnsi="Courier New" w:cs="Courier New"/>
+          <w:sz w:val="23"/>
+          <w:szCs w:val="23"/>
+          <w:lang w:val="en-US"/>
+        </w:rPr>
+        <w:t xml:space="preserve"> </w:t>
+      </w:r>
+      <w:proofErr w:type="gramStart"/>
+      <w:r>
+        <w:rPr>
+          <w:rFonts w:ascii="Courier New" w:hAnsi="Courier New" w:cs="Courier New"/>
+          <w:color w:val="770088"/>
+          <w:sz w:val="23"/>
+          <w:szCs w:val="23"/>
+          <w:lang w:val="en-US"/>
+        </w:rPr>
+        <w:t>VALUES</w:t>
+      </w:r>
+      <w:r>
+        <w:rPr>
+          <w:rFonts w:ascii="Courier New" w:hAnsi="Courier New" w:cs="Courier New"/>
+          <w:sz w:val="23"/>
+          <w:szCs w:val="23"/>
+          <w:lang w:val="en-US"/>
+        </w:rPr>
+        <w:t>(</w:t>
+      </w:r>
+      <w:proofErr w:type="spellStart"/>
+      <w:proofErr w:type="gramEnd"/>
+      <w:r>
+        <w:rPr>
+          <w:rFonts w:ascii="Courier New" w:hAnsi="Courier New" w:cs="Courier New"/>
+          <w:sz w:val="23"/>
+          <w:szCs w:val="23"/>
+          <w:lang w:val="en-US"/>
+        </w:rPr>
+        <w:t>AccountType</w:t>
+      </w:r>
+      <w:proofErr w:type="spellEnd"/>
+      <w:r>
+        <w:rPr>
+          <w:rFonts w:ascii="Courier New" w:hAnsi="Courier New" w:cs="Courier New"/>
+          <w:sz w:val="23"/>
+          <w:szCs w:val="23"/>
+          <w:lang w:val="en-US"/>
+        </w:rPr>
+        <w:t>(</w:t>
+      </w:r>
+      <w:r>
+        <w:rPr>
+          <w:rFonts w:ascii="Courier New" w:hAnsi="Courier New" w:cs="Courier New"/>
+          <w:color w:val="0055AA"/>
+          <w:sz w:val="23"/>
+          <w:szCs w:val="23"/>
+          <w:lang w:val="en-US"/>
+        </w:rPr>
+        <w:t>745363</w:t>
+      </w:r>
+      <w:r>
+        <w:rPr>
+          <w:rFonts w:ascii="Courier New" w:hAnsi="Courier New" w:cs="Courier New"/>
+          <w:sz w:val="23"/>
+          <w:szCs w:val="23"/>
+          <w:lang w:val="en-US"/>
+        </w:rPr>
+        <w:t xml:space="preserve">, </w:t>
+      </w:r>
+      <w:r>
+        <w:rPr>
+          <w:rFonts w:ascii="Courier New" w:hAnsi="Courier New" w:cs="Courier New"/>
+          <w:color w:val="0055AA"/>
+          <w:sz w:val="23"/>
+          <w:szCs w:val="23"/>
+          <w:lang w:val="en-US"/>
+        </w:rPr>
+        <w:t>-</w:t>
+      </w:r>
+      <w:r>
+        <w:rPr>
+          <w:rFonts w:ascii="Courier New" w:hAnsi="Courier New" w:cs="Courier New"/>
+          <w:color w:val="0055AA"/>
+          <w:sz w:val="23"/>
+          <w:szCs w:val="23"/>
+          <w:lang w:val="en-US"/>
+        </w:rPr>
+        <w:t>23.</w:t>
+      </w:r>
+      <w:r>
+        <w:rPr>
+          <w:rFonts w:ascii="Courier New" w:hAnsi="Courier New" w:cs="Courier New"/>
+          <w:color w:val="0055AA"/>
+          <w:sz w:val="23"/>
+          <w:szCs w:val="23"/>
+          <w:lang w:val="en-US"/>
+        </w:rPr>
+        <w:t>67</w:t>
+      </w:r>
+      <w:r>
+        <w:rPr>
+          <w:rFonts w:ascii="Courier New" w:hAnsi="Courier New" w:cs="Courier New"/>
+          <w:sz w:val="23"/>
+          <w:szCs w:val="23"/>
+          <w:lang w:val="en-US"/>
+        </w:rPr>
+        <w:t>, 'S'</w:t>
+      </w:r>
+      <w:r>
+        <w:rPr>
+          <w:rFonts w:ascii="Courier New" w:hAnsi="Courier New" w:cs="Courier New"/>
+          <w:sz w:val="23"/>
+          <w:szCs w:val="23"/>
+          <w:lang w:val="en-US"/>
+        </w:rPr>
+        <w:t xml:space="preserve">, </w:t>
+      </w:r>
+      <w:proofErr w:type="spellStart"/>
+      <w:r>
+        <w:rPr>
+          <w:rFonts w:ascii="Courier New" w:hAnsi="Courier New" w:cs="Courier New"/>
+          <w:sz w:val="23"/>
+          <w:szCs w:val="23"/>
+          <w:lang w:val="en-US"/>
+        </w:rPr>
+        <w:t>AccountOwnerType</w:t>
+      </w:r>
+      <w:proofErr w:type="spellEnd"/>
+      <w:r>
+        <w:rPr>
+          <w:rFonts w:ascii="Courier New" w:hAnsi="Courier New" w:cs="Courier New"/>
+          <w:sz w:val="23"/>
+          <w:szCs w:val="23"/>
+          <w:lang w:val="en-US"/>
+        </w:rPr>
+        <w:t>()</w:t>
+      </w:r>
+      <w:r>
+        <w:rPr>
+          <w:rFonts w:ascii="Courier New" w:hAnsi="Courier New" w:cs="Courier New"/>
+          <w:sz w:val="23"/>
+          <w:szCs w:val="23"/>
+          <w:lang w:val="en-US"/>
+        </w:rPr>
+        <w:t>));</w:t>
       </w:r>
       <w:bookmarkStart w:id="5" w:name="_GoBack"/>
       <w:bookmarkEnd w:id="5"/>
-      <w:r>
-        <w:rPr>
-          <w:lang w:val="en-US"/>
-        </w:rPr>
-        <w:t>t(</w:t>
+    </w:p>
+    <w:p>
+      <w:pPr>
+        <w:rPr>
+          <w:rFonts w:ascii="Courier New" w:hAnsi="Courier New" w:cs="Courier New"/>
+          <w:sz w:val="23"/>
+          <w:szCs w:val="23"/>
+          <w:lang w:val="en-US"/>
+        </w:rPr>
+      </w:pPr>
+    </w:p>
+    <w:p>
+      <w:pPr>
+        <w:rPr>
+          <w:b/>
+          <w:sz w:val="32"/>
+          <w:u w:val="single"/>
+        </w:rPr>
+      </w:pPr>
+      <w:r>
+        <w:rPr>
+          <w:b/>
+          <w:sz w:val="32"/>
+          <w:u w:val="single"/>
+        </w:rPr>
+        <w:t xml:space="preserve">TODO: </w:t>
+      </w:r>
+      <w:r>
+        <w:rPr>
+          <w:b/>
+          <w:sz w:val="32"/>
+          <w:u w:val="single"/>
+        </w:rPr>
+        <w:t xml:space="preserve">Account </w:t>
       </w:r>
       <w:proofErr w:type="spellStart"/>
       <w:r>
         <w:rPr>
-          <w:lang w:val="en-US"/>
-        </w:rPr>
-        <w:t>branchOfficeId</w:t>
+          <w:b/>
+          <w:sz w:val="32"/>
+          <w:u w:val="single"/>
+        </w:rPr>
+        <w:t>Owner</w:t>
       </w:r>
       <w:proofErr w:type="spellEnd"/>
       <w:r>
         <w:rPr>
-          <w:lang w:val="en-US"/>
-        </w:rPr>
-        <w:t xml:space="preserve"> INT NOT NULL, </w:t>
-      </w:r>
-      <w:proofErr w:type="spellStart"/>
-      <w:r>
-        <w:rPr>
-          <w:lang w:val="en-US"/>
-        </w:rPr>
-        <w:t>branchOfficeName</w:t>
-      </w:r>
-      <w:proofErr w:type="spellEnd"/>
-      <w:r>
-        <w:rPr>
-          <w:lang w:val="en-US"/>
-        </w:rPr>
-        <w:t xml:space="preserve"> VARCHAR(63), </w:t>
-      </w:r>
-      <w:proofErr w:type="spellStart"/>
-      <w:r>
-        <w:rPr>
-          <w:lang w:val="en-US"/>
-        </w:rPr>
-        <w:t>addr</w:t>
-      </w:r>
-      <w:proofErr w:type="spellEnd"/>
-      <w:r>
-        <w:rPr>
-          <w:lang w:val="en-US"/>
-        </w:rPr>
-        <w:t xml:space="preserve"> </w:t>
-      </w:r>
-      <w:proofErr w:type="spellStart"/>
-      <w:r>
-        <w:rPr>
-          <w:lang w:val="en-US"/>
-        </w:rPr>
-        <w:t>AddressType</w:t>
-      </w:r>
-      <w:proofErr w:type="spellEnd"/>
-      <w:r>
-        <w:rPr>
-          <w:lang w:val="en-US"/>
-        </w:rPr>
-        <w:t xml:space="preserve">, </w:t>
-      </w:r>
-      <w:proofErr w:type="spellStart"/>
-      <w:r>
-        <w:rPr>
-          <w:lang w:val="en-US"/>
-        </w:rPr>
-        <w:t>leaderId</w:t>
-      </w:r>
-      <w:proofErr w:type="spellEnd"/>
-      <w:r>
-        <w:rPr>
-          <w:lang w:val="en-US"/>
-        </w:rPr>
-        <w:t xml:space="preserve"> INT NOT NULL);</w:t>
-      </w:r>
-    </w:p>
-    <w:p>
-      <w:pPr>
-        <w:rPr>
-          <w:lang w:val="en-US"/>
-        </w:rPr>
-      </w:pPr>
-      <w:r>
-        <w:rPr>
-          <w:lang w:val="en-US"/>
-        </w:rPr>
-        <w:t xml:space="preserve">CREATE TYPE </w:t>
-      </w:r>
-      <w:proofErr w:type="spellStart"/>
-      <w:r>
-        <w:rPr>
-          <w:lang w:val="en-US"/>
-        </w:rPr>
-        <w:t>AccountType</w:t>
-      </w:r>
-      <w:proofErr w:type="spellEnd"/>
-      <w:r>
-        <w:rPr>
-          <w:lang w:val="en-US"/>
-        </w:rPr>
-        <w:t xml:space="preserve"> as </w:t>
-      </w:r>
-      <w:proofErr w:type="gramStart"/>
-      <w:r>
-        <w:rPr>
-          <w:lang w:val="en-US"/>
-        </w:rPr>
-        <w:t>Object(</w:t>
-      </w:r>
-      <w:proofErr w:type="spellStart"/>
-      <w:proofErr w:type="gramEnd"/>
-      <w:r>
-        <w:rPr>
-          <w:lang w:val="en-US"/>
-        </w:rPr>
-        <w:t>accountNr</w:t>
-      </w:r>
-      <w:proofErr w:type="spellEnd"/>
-      <w:r>
-        <w:rPr>
-          <w:lang w:val="en-US"/>
-        </w:rPr>
-        <w:t xml:space="preserve"> INT NOT NULL, balance DOUBLE, kind VARCHAR(1), owners </w:t>
-      </w:r>
-      <w:proofErr w:type="spellStart"/>
-      <w:r>
-        <w:rPr>
-          <w:lang w:val="en-US"/>
-        </w:rPr>
-        <w:t>AccountOwnerType</w:t>
-      </w:r>
-      <w:proofErr w:type="spellEnd"/>
-      <w:r>
-        <w:rPr>
-          <w:lang w:val="en-US"/>
-        </w:rPr>
-        <w:t>);</w:t>
-      </w:r>
-    </w:p>
-    <w:p>
-      <w:pPr>
-        <w:rPr>
-          <w:lang w:val="en-US"/>
-        </w:rPr>
-      </w:pPr>
-    </w:p>
-    <w:p>
-      <w:pPr>
-        <w:rPr>
-          <w:lang w:val="en-US"/>
-        </w:rPr>
-      </w:pPr>
-      <w:r>
-        <w:rPr>
-          <w:lang w:val="en-US"/>
-        </w:rPr>
-        <w:t xml:space="preserve">CREATE TABLE Address OF </w:t>
-      </w:r>
-      <w:proofErr w:type="spellStart"/>
-      <w:r>
-        <w:rPr>
-          <w:lang w:val="en-US"/>
-        </w:rPr>
-        <w:t>AddressType</w:t>
-      </w:r>
-      <w:proofErr w:type="spellEnd"/>
-      <w:r>
-        <w:rPr>
-          <w:lang w:val="en-US"/>
-        </w:rPr>
-        <w:t>;</w:t>
-      </w:r>
-    </w:p>
-    <w:p>
-      <w:pPr>
-        <w:rPr>
-          <w:lang w:val="en-US"/>
-        </w:rPr>
-      </w:pPr>
-      <w:r>
-        <w:rPr>
-          <w:lang w:val="en-US"/>
-        </w:rPr>
-        <w:t xml:space="preserve">CREATE TABLE Customer OF </w:t>
-      </w:r>
-      <w:proofErr w:type="spellStart"/>
-      <w:r>
-        <w:rPr>
-          <w:lang w:val="en-US"/>
-        </w:rPr>
-        <w:t>CustomerType</w:t>
-      </w:r>
-      <w:proofErr w:type="spellEnd"/>
-      <w:r>
-        <w:rPr>
-          <w:lang w:val="en-US"/>
-        </w:rPr>
-        <w:t xml:space="preserve"> /* NESTED TABLE </w:t>
-      </w:r>
-      <w:proofErr w:type="spellStart"/>
-      <w:r>
-        <w:rPr>
-          <w:lang w:val="en-US"/>
-        </w:rPr>
-        <w:t>accountNr</w:t>
-      </w:r>
-      <w:proofErr w:type="spellEnd"/>
-      <w:r>
-        <w:rPr>
-          <w:lang w:val="en-US"/>
-        </w:rPr>
-        <w:t xml:space="preserve"> STORE AS </w:t>
-      </w:r>
-      <w:proofErr w:type="spellStart"/>
-      <w:r>
-        <w:rPr>
-          <w:lang w:val="en-US"/>
-        </w:rPr>
-        <w:t>foobar</w:t>
-      </w:r>
-      <w:proofErr w:type="spellEnd"/>
-      <w:r>
-        <w:rPr>
-          <w:lang w:val="en-US"/>
-        </w:rPr>
-        <w:t xml:space="preserve"> */;</w:t>
-      </w:r>
-    </w:p>
-    <w:p>
-      <w:pPr>
-        <w:rPr>
-          <w:lang w:val="en-US"/>
-        </w:rPr>
-      </w:pPr>
-      <w:r>
-        <w:rPr>
-          <w:lang w:val="en-US"/>
-        </w:rPr>
-        <w:t xml:space="preserve">CREATE TABLE </w:t>
-      </w:r>
-      <w:proofErr w:type="spellStart"/>
-      <w:r>
-        <w:rPr>
-          <w:lang w:val="en-US"/>
-        </w:rPr>
-        <w:t>BranchOffice</w:t>
-      </w:r>
-      <w:proofErr w:type="spellEnd"/>
-      <w:r>
-        <w:rPr>
-          <w:lang w:val="en-US"/>
-        </w:rPr>
-        <w:t xml:space="preserve"> OF </w:t>
-      </w:r>
-      <w:proofErr w:type="spellStart"/>
-      <w:r>
-        <w:rPr>
-          <w:lang w:val="en-US"/>
-        </w:rPr>
-        <w:t>BranchOfficeType</w:t>
-      </w:r>
-      <w:proofErr w:type="spellEnd"/>
-      <w:r>
-        <w:rPr>
-          <w:lang w:val="en-US"/>
-        </w:rPr>
-        <w:t>;</w:t>
-      </w:r>
-    </w:p>
-    <w:p>
-      <w:pPr>
-        <w:rPr>
-          <w:lang w:val="en-US"/>
-        </w:rPr>
-      </w:pPr>
-      <w:r>
-        <w:rPr>
-          <w:lang w:val="en-US"/>
-        </w:rPr>
-        <w:t xml:space="preserve">CREATE TABLE </w:t>
-      </w:r>
-      <w:proofErr w:type="spellStart"/>
-      <w:r>
-        <w:rPr>
-          <w:lang w:val="en-US"/>
-        </w:rPr>
-        <w:t>AccountTable</w:t>
-      </w:r>
-      <w:proofErr w:type="spellEnd"/>
-      <w:r>
-        <w:rPr>
-          <w:lang w:val="en-US"/>
-        </w:rPr>
-        <w:t xml:space="preserve"> OF </w:t>
-      </w:r>
-      <w:proofErr w:type="spellStart"/>
-      <w:r>
-        <w:rPr>
-          <w:lang w:val="en-US"/>
-        </w:rPr>
-        <w:t>AccountType</w:t>
-      </w:r>
-      <w:proofErr w:type="spellEnd"/>
-      <w:r>
-        <w:rPr>
-          <w:lang w:val="en-US"/>
-        </w:rPr>
-        <w:t>;</w:t>
-      </w:r>
-    </w:p>
-    <w:p>
-      <w:pPr>
-        <w:rPr>
-          <w:lang w:val="en-US"/>
-        </w:rPr>
-      </w:pPr>
-    </w:p>
-    <w:p>
-      <w:pPr>
-        <w:rPr>
-          <w:lang w:val="en-US"/>
-        </w:rPr>
-      </w:pPr>
-    </w:p>
-    <w:p>
-      <w:pPr>
-        <w:rPr>
-          <w:lang w:val="en-US"/>
-        </w:rPr>
-      </w:pPr>
-      <w:r>
-        <w:rPr>
-          <w:lang w:val="en-US"/>
-        </w:rPr>
-        <w:t xml:space="preserve">/* </w:t>
-      </w:r>
-      <w:proofErr w:type="spellStart"/>
-      <w:r>
-        <w:rPr>
-          <w:lang w:val="en-US"/>
-        </w:rPr>
-        <w:t>tableName</w:t>
-      </w:r>
-      <w:proofErr w:type="spellEnd"/>
-      <w:r>
-        <w:rPr>
-          <w:lang w:val="en-US"/>
-        </w:rPr>
-        <w:t xml:space="preserve">: id INT NOT NULL, </w:t>
-      </w:r>
-      <w:proofErr w:type="spellStart"/>
-      <w:r>
-        <w:rPr>
-          <w:lang w:val="en-US"/>
-        </w:rPr>
-        <w:t>forname</w:t>
-      </w:r>
-      <w:proofErr w:type="spellEnd"/>
-      <w:r>
-        <w:rPr>
-          <w:lang w:val="en-US"/>
-        </w:rPr>
-        <w:t xml:space="preserve"> VARCHAR, surname VARCHAR */</w:t>
-      </w:r>
-    </w:p>
-    <w:p>
-      <w:pPr>
-        <w:rPr>
-          <w:lang w:val="en-US"/>
-        </w:rPr>
-      </w:pPr>
-      <w:r>
-        <w:rPr>
-          <w:lang w:val="en-US"/>
-        </w:rPr>
-        <w:t xml:space="preserve">/* INSERT INTO </w:t>
-      </w:r>
-      <w:proofErr w:type="spellStart"/>
-      <w:r>
-        <w:rPr>
-          <w:lang w:val="en-US"/>
-        </w:rPr>
-        <w:t>tableName</w:t>
-      </w:r>
-      <w:proofErr w:type="spellEnd"/>
-      <w:r>
-        <w:rPr>
-          <w:lang w:val="en-US"/>
-        </w:rPr>
-        <w:t xml:space="preserve"> (id, </w:t>
-      </w:r>
-      <w:proofErr w:type="spellStart"/>
-      <w:r>
-        <w:rPr>
-          <w:lang w:val="en-US"/>
-        </w:rPr>
-        <w:t>forname</w:t>
-      </w:r>
-      <w:proofErr w:type="spellEnd"/>
-      <w:r>
-        <w:rPr>
-          <w:lang w:val="en-US"/>
-        </w:rPr>
-        <w:t xml:space="preserve">, surname) </w:t>
-      </w:r>
-      <w:proofErr w:type="gramStart"/>
-      <w:r>
-        <w:rPr>
-          <w:lang w:val="en-US"/>
-        </w:rPr>
-        <w:t>VALUES(</w:t>
-      </w:r>
-      <w:proofErr w:type="spellStart"/>
-      <w:proofErr w:type="gramEnd"/>
-      <w:r>
-        <w:rPr>
-          <w:lang w:val="en-US"/>
-        </w:rPr>
-        <w:t>rngId</w:t>
-      </w:r>
-      <w:proofErr w:type="spellEnd"/>
-      <w:r>
-        <w:rPr>
-          <w:lang w:val="en-US"/>
-        </w:rPr>
-        <w:t>, "</w:t>
-      </w:r>
-      <w:proofErr w:type="spellStart"/>
-      <w:r>
-        <w:rPr>
-          <w:lang w:val="en-US"/>
-        </w:rPr>
-        <w:t>hans</w:t>
-      </w:r>
-      <w:proofErr w:type="spellEnd"/>
-      <w:r>
-        <w:rPr>
-          <w:lang w:val="en-US"/>
-        </w:rPr>
-        <w:t xml:space="preserve"> peter", "</w:t>
-      </w:r>
-      <w:proofErr w:type="spellStart"/>
-      <w:r>
-        <w:rPr>
-          <w:lang w:val="en-US"/>
-        </w:rPr>
-        <w:t>mueller</w:t>
-      </w:r>
-      <w:proofErr w:type="spellEnd"/>
-      <w:r>
-        <w:rPr>
-          <w:lang w:val="en-US"/>
-        </w:rPr>
-        <w:t>");*/</w:t>
-      </w:r>
-      <w:r>
-        <w:rPr>
-          <w:lang w:val="en-US"/>
+          <w:b/>
+          <w:sz w:val="32"/>
+          <w:u w:val="single"/>
+        </w:rPr>
+        <w:t xml:space="preserve"> einfügen (ging angeblich ganz einfach</w:t>
+      </w:r>
+      <w:r>
+        <w:rPr>
+          <w:b/>
+          <w:sz w:val="32"/>
+          <w:u w:val="single"/>
+        </w:rPr>
+        <w:t>)</w:t>
+      </w:r>
+      <w:r>
+        <w:rPr>
+          <w:u w:val="single"/>
         </w:rPr>
         <w:br w:type="page"/>
       </w:r>
@@ -2055,8 +5043,8 @@
     </w:p>
     <w:p/>
     <w:sectPr>
-      <w:headerReference w:type="first" r:id="rId13"/>
-      <w:footerReference w:type="first" r:id="rId14"/>
+      <w:headerReference w:type="first" r:id="rId14"/>
+      <w:footerReference w:type="first" r:id="rId15"/>
       <w:endnotePr>
         <w:numFmt w:val="decimal"/>
       </w:endnotePr>
@@ -2146,7 +5134,7 @@
         <w:rStyle w:val="Seitenzahl"/>
         <w:noProof/>
       </w:rPr>
-      <w:t>II</w:t>
+      <w:t>2</w:t>
     </w:r>
     <w:r>
       <w:rPr>
@@ -4589,7 +7577,7 @@
 </file>
 
 <file path=customXml/itemProps1.xml><?xml version="1.0" encoding="utf-8"?>
-<ds:datastoreItem xmlns:ds="http://schemas.openxmlformats.org/officeDocument/2006/customXml" ds:itemID="{0A8D7C34-E63E-441D-AD0E-EDD7F127FAA8}">
+<ds:datastoreItem xmlns:ds="http://schemas.openxmlformats.org/officeDocument/2006/customXml" ds:itemID="{5477F8D1-5E7F-4523-AA28-FDED21582FB1}">
   <ds:schemaRefs>
     <ds:schemaRef ds:uri="http://schemas.openxmlformats.org/officeDocument/2006/bibliography"/>
   </ds:schemaRefs>

</xml_diff>

<commit_message>
Corrected Scheme of Table and Types for the two Possibilities
</commit_message>
<xml_diff>
--- a/2/doku.docx
+++ b/2/doku.docx
@@ -92,6 +92,8 @@
       <w:pPr>
         <w:jc w:val="center"/>
       </w:pPr>
+      <w:bookmarkStart w:id="0" w:name="_GoBack"/>
+      <w:bookmarkEnd w:id="0"/>
     </w:p>
     <w:p>
       <w:pPr>
@@ -455,12 +457,12 @@
         <w:pStyle w:val="berschrift1"/>
         <w:jc w:val="center"/>
       </w:pPr>
-      <w:bookmarkStart w:id="0" w:name="_Toc530043138"/>
+      <w:bookmarkStart w:id="1" w:name="_Toc530667771"/>
       <w:r>
         <w:lastRenderedPageBreak/>
         <w:t>Inhaltsverzeichnis</w:t>
       </w:r>
-      <w:bookmarkEnd w:id="0"/>
+      <w:bookmarkEnd w:id="1"/>
     </w:p>
     <w:p>
       <w:pPr>
@@ -527,7 +529,7 @@
         <w:rPr>
           <w:noProof/>
         </w:rPr>
-        <w:instrText xml:space="preserve"> PAGEREF _Toc530043138 \h </w:instrText>
+        <w:instrText xml:space="preserve"> PAGEREF _Toc530667771 \h </w:instrText>
       </w:r>
       <w:r>
         <w:rPr>
@@ -591,7 +593,7 @@
         <w:rPr>
           <w:noProof/>
         </w:rPr>
-        <w:instrText xml:space="preserve"> PAGEREF _Toc530043139 \h </w:instrText>
+        <w:instrText xml:space="preserve"> PAGEREF _Toc530667772 \h </w:instrText>
       </w:r>
       <w:r>
         <w:rPr>
@@ -653,7 +655,7 @@
         <w:rPr>
           <w:noProof/>
         </w:rPr>
-        <w:instrText xml:space="preserve"> PAGEREF _Toc530043140 \h </w:instrText>
+        <w:instrText xml:space="preserve"> PAGEREF _Toc530667773 \h </w:instrText>
       </w:r>
       <w:r>
         <w:rPr>
@@ -715,7 +717,7 @@
         <w:rPr>
           <w:noProof/>
         </w:rPr>
-        <w:instrText xml:space="preserve"> PAGEREF _Toc530043141 \h </w:instrText>
+        <w:instrText xml:space="preserve"> PAGEREF _Toc530667774 \h </w:instrText>
       </w:r>
       <w:r>
         <w:rPr>
@@ -777,7 +779,7 @@
         <w:rPr>
           <w:noProof/>
         </w:rPr>
-        <w:instrText xml:space="preserve"> PAGEREF _Toc530043142 \h </w:instrText>
+        <w:instrText xml:space="preserve"> PAGEREF _Toc530667775 \h </w:instrText>
       </w:r>
       <w:r>
         <w:rPr>
@@ -839,7 +841,7 @@
         <w:rPr>
           <w:noProof/>
         </w:rPr>
-        <w:instrText xml:space="preserve"> PAGEREF _Toc530043143 \h </w:instrText>
+        <w:instrText xml:space="preserve"> PAGEREF _Toc530667776 \h </w:instrText>
       </w:r>
       <w:r>
         <w:rPr>
@@ -901,7 +903,7 @@
         <w:rPr>
           <w:noProof/>
         </w:rPr>
-        <w:instrText xml:space="preserve"> PAGEREF _Toc530043144 \h </w:instrText>
+        <w:instrText xml:space="preserve"> PAGEREF _Toc530667777 \h </w:instrText>
       </w:r>
       <w:r>
         <w:rPr>
@@ -965,7 +967,7 @@
         <w:rPr>
           <w:noProof/>
         </w:rPr>
-        <w:instrText xml:space="preserve"> PAGEREF _Toc530043145 \h </w:instrText>
+        <w:instrText xml:space="preserve"> PAGEREF _Toc530667778 \h </w:instrText>
       </w:r>
       <w:r>
         <w:rPr>
@@ -1013,38 +1015,44 @@
       <w:pPr>
         <w:pStyle w:val="berschrift1"/>
       </w:pPr>
-      <w:bookmarkStart w:id="1" w:name="_Toc530043139"/>
+      <w:bookmarkStart w:id="2" w:name="_Toc530667772"/>
       <w:r>
         <w:lastRenderedPageBreak/>
         <w:t>Aufgaben</w:t>
       </w:r>
-      <w:bookmarkEnd w:id="1"/>
+      <w:bookmarkEnd w:id="2"/>
     </w:p>
     <w:p>
       <w:pPr>
         <w:pStyle w:val="berschrift2"/>
       </w:pPr>
-      <w:bookmarkStart w:id="2" w:name="_Toc530043140"/>
+      <w:bookmarkStart w:id="3" w:name="_Toc530667773"/>
       <w:r>
         <w:t>Aufgabe 1</w:t>
       </w:r>
-      <w:bookmarkEnd w:id="2"/>
+      <w:bookmarkEnd w:id="3"/>
     </w:p>
     <w:p>
       <w:r>
         <w:t>-</w:t>
       </w:r>
     </w:p>
-    <w:p/>
+    <w:p>
+      <w:pPr>
+        <w:rPr>
+          <w:sz w:val="14"/>
+        </w:rPr>
+      </w:pPr>
+    </w:p>
     <w:p>
       <w:pPr>
         <w:pStyle w:val="berschrift2"/>
       </w:pPr>
-      <w:bookmarkStart w:id="3" w:name="_Toc530043141"/>
+      <w:bookmarkStart w:id="4" w:name="_Toc530667774"/>
       <w:r>
         <w:t>Aufgabe 2</w:t>
       </w:r>
-      <w:bookmarkEnd w:id="3"/>
+      <w:bookmarkEnd w:id="4"/>
     </w:p>
     <w:p>
       <w:pPr>
@@ -1199,6 +1207,7 @@
         <w:jc w:val="both"/>
         <w:rPr>
           <w:noProof/>
+          <w:sz w:val="14"/>
         </w:rPr>
       </w:pPr>
       <w:r>
@@ -1212,11 +1221,11 @@
       <w:pPr>
         <w:pStyle w:val="berschrift2"/>
       </w:pPr>
-      <w:bookmarkStart w:id="4" w:name="_Toc530043142"/>
+      <w:bookmarkStart w:id="5" w:name="_Toc530667775"/>
       <w:r>
         <w:t>Aufgabe 3</w:t>
       </w:r>
-      <w:bookmarkEnd w:id="4"/>
+      <w:bookmarkEnd w:id="5"/>
     </w:p>
     <w:p>
       <w:r>
@@ -1228,6 +1237,36 @@
       <w:r>
         <w:t>stellen:</w:t>
       </w:r>
+      <w:r>
+        <w:t xml:space="preserve"> (Legende: </w:t>
+      </w:r>
+      <w:r>
+        <w:rPr>
+          <w:u w:val="single"/>
+        </w:rPr>
+        <w:t>1. Möglichkei</w:t>
+      </w:r>
+      <w:r>
+        <w:rPr>
+          <w:u w:val="single"/>
+        </w:rPr>
+        <w:t>t</w:t>
+      </w:r>
+      <w:r>
+        <w:t xml:space="preserve">, </w:t>
+      </w:r>
+      <w:r>
+        <w:rPr>
+          <w:b/>
+        </w:rPr>
+        <w:t>2. Möglichkeit</w:t>
+      </w:r>
+      <w:r>
+        <w:t xml:space="preserve">, </w:t>
+      </w:r>
+      <w:r>
+        <w:t>beide)</w:t>
+      </w:r>
     </w:p>
     <w:p/>
     <w:p>
@@ -1235,19 +1274,7 @@
         <w:t>5</w:t>
       </w:r>
       <w:r>
-        <w:t xml:space="preserve"> Typen wie folgt</w:t>
-      </w:r>
-      <w:r>
-        <w:t xml:space="preserve">       </w:t>
-      </w:r>
-      <w:r>
-        <w:t xml:space="preserve">                                             </w:t>
-      </w:r>
-      <w:r>
-        <w:rPr>
-          <w:b/>
-        </w:rPr>
-        <w:t>TODO Anpassen an 2. Möglichkeit</w:t>
+        <w:t xml:space="preserve"> Typen wie folgt:</w:t>
       </w:r>
     </w:p>
     <w:p>
@@ -1269,21 +1296,15 @@
           <w:ilvl w:val="0"/>
           <w:numId w:val="8"/>
         </w:numPr>
-      </w:pPr>
-      <w:r>
-        <w:t>Kunden</w:t>
-      </w:r>
-      <w:r>
-        <w:t xml:space="preserve">-Typ mit </w:t>
-      </w:r>
-      <w:r>
-        <w:t xml:space="preserve">Kundennummer, </w:t>
-      </w:r>
-      <w:r>
-        <w:t>Name und Adress-Typ</w:t>
-      </w:r>
-      <w:r>
-        <w:t xml:space="preserve"> und Status</w:t>
+        <w:rPr>
+          <w:b/>
+        </w:rPr>
+      </w:pPr>
+      <w:r>
+        <w:rPr>
+          <w:b/>
+        </w:rPr>
+        <w:t>Kontolisten-Typ als Tabelle vom Typ Integer (Kontonummern)</w:t>
       </w:r>
     </w:p>
     <w:p>
@@ -1295,7 +1316,46 @@
         </w:numPr>
       </w:pPr>
       <w:r>
-        <w:t>Kontoinhaber-Typ als Tabelle vom Kunden-Typ</w:t>
+        <w:t>Kunden</w:t>
+      </w:r>
+      <w:r>
+        <w:t xml:space="preserve">-Typ mit </w:t>
+      </w:r>
+      <w:r>
+        <w:t>Kunden</w:t>
+      </w:r>
+      <w:r>
+        <w:t>-</w:t>
+      </w:r>
+      <w:r>
+        <w:t>Nr.</w:t>
+      </w:r>
+      <w:r>
+        <w:t xml:space="preserve">, </w:t>
+      </w:r>
+      <w:r>
+        <w:t>-</w:t>
+      </w:r>
+      <w:r>
+        <w:t xml:space="preserve">Name, </w:t>
+      </w:r>
+      <w:r>
+        <w:t>Adress-Typ</w:t>
+      </w:r>
+      <w:r>
+        <w:t xml:space="preserve">, </w:t>
+      </w:r>
+      <w:r>
+        <w:t>Status</w:t>
+      </w:r>
+      <w:r>
+        <w:t xml:space="preserve"> </w:t>
+      </w:r>
+      <w:r>
+        <w:rPr>
+          <w:b/>
+        </w:rPr>
+        <w:t>und Kontolisten-Typ</w:t>
       </w:r>
     </w:p>
     <w:p>
@@ -1305,23 +1365,16 @@
           <w:ilvl w:val="0"/>
           <w:numId w:val="8"/>
         </w:numPr>
-      </w:pPr>
-      <w:r>
-        <w:t>Zweigstellen-Typ mit Zweigstellen-</w:t>
-      </w:r>
-      <w:proofErr w:type="spellStart"/>
-      <w:r>
-        <w:t>Id</w:t>
-      </w:r>
-      <w:proofErr w:type="spellEnd"/>
-      <w:r>
-        <w:t>, Zweigstellenname, Adress-Typ und Leiter-</w:t>
-      </w:r>
-      <w:proofErr w:type="spellStart"/>
-      <w:r>
-        <w:t>Id</w:t>
-      </w:r>
-      <w:proofErr w:type="spellEnd"/>
+        <w:rPr>
+          <w:u w:val="single"/>
+        </w:rPr>
+      </w:pPr>
+      <w:r>
+        <w:rPr>
+          <w:u w:val="single"/>
+        </w:rPr>
+        <w:t>Kontoinhaber-Typ als Tabelle vom Kunden-Typ</w:t>
+      </w:r>
     </w:p>
     <w:p>
       <w:pPr>
@@ -1330,24 +1383,15 @@
           <w:ilvl w:val="0"/>
           <w:numId w:val="8"/>
         </w:numPr>
-      </w:pPr>
-      <w:r>
-        <w:t>Konto-Typ m</w:t>
-      </w:r>
-      <w:r>
-        <w:t xml:space="preserve">it Konto-Nr., Kontostand, Art, </w:t>
-      </w:r>
-      <w:r>
-        <w:t>Zweigstellen-Typ</w:t>
-      </w:r>
-      <w:r>
-        <w:t xml:space="preserve"> und Kontoinhaber-Typ</w:t>
-      </w:r>
-    </w:p>
-    <w:p/>
-    <w:p>
-      <w:r>
-        <w:t>Dazu noch folgende Tabellen:</w:t>
+        <w:rPr>
+          <w:b/>
+        </w:rPr>
+      </w:pPr>
+      <w:r>
+        <w:rPr>
+          <w:b/>
+        </w:rPr>
+        <w:t>Zweigstellenkonten-Typ als Tabelle von Konto-Typen</w:t>
       </w:r>
     </w:p>
     <w:p>
@@ -1359,7 +1403,45 @@
         </w:numPr>
       </w:pPr>
       <w:r>
-        <w:t>Kunden-Tabelle mit Kunden-Typ</w:t>
+        <w:t>Zweigstellen-Typ mit</w:t>
+      </w:r>
+      <w:r>
+        <w:t xml:space="preserve"> Zweigstellenname, Adress-Typ, </w:t>
+      </w:r>
+      <w:r>
+        <w:t>Leiter-</w:t>
+      </w:r>
+      <w:proofErr w:type="spellStart"/>
+      <w:r>
+        <w:t>Id</w:t>
+      </w:r>
+      <w:proofErr w:type="spellEnd"/>
+      <w:r>
+        <w:t xml:space="preserve"> </w:t>
+      </w:r>
+      <w:r>
+        <w:rPr>
+          <w:b/>
+        </w:rPr>
+        <w:t xml:space="preserve">und </w:t>
+      </w:r>
+      <w:r>
+        <w:rPr>
+          <w:b/>
+        </w:rPr>
+        <w:t>Zweig</w:t>
+      </w:r>
+      <w:r>
+        <w:rPr>
+          <w:b/>
+        </w:rPr>
+        <w:t>k</w:t>
+      </w:r>
+      <w:r>
+        <w:rPr>
+          <w:b/>
+        </w:rPr>
+        <w:t>onten</w:t>
       </w:r>
     </w:p>
     <w:p>
@@ -1371,7 +1453,46 @@
         </w:numPr>
       </w:pPr>
       <w:r>
-        <w:t>Zweigstellen-Adresse mit Zweigstellen-Typ</w:t>
+        <w:t>Konto-Typ m</w:t>
+      </w:r>
+      <w:r>
+        <w:t xml:space="preserve">it Konto-Nr., Kontostand, Art, </w:t>
+      </w:r>
+      <w:r>
+        <w:rPr>
+          <w:u w:val="single"/>
+        </w:rPr>
+        <w:t>Kontoinhaber-Typ</w:t>
+      </w:r>
+      <w:r>
+        <w:rPr>
+          <w:u w:val="single"/>
+        </w:rPr>
+        <w:t xml:space="preserve"> </w:t>
+      </w:r>
+      <w:r>
+        <w:rPr>
+          <w:u w:val="single"/>
+        </w:rPr>
+        <w:t xml:space="preserve"> und </w:t>
+      </w:r>
+      <w:r>
+        <w:rPr>
+          <w:u w:val="single"/>
+        </w:rPr>
+        <w:t>Zweigstellen-Ty</w:t>
+      </w:r>
+      <w:r>
+        <w:rPr>
+          <w:u w:val="single"/>
+        </w:rPr>
+        <w:t>p</w:t>
+      </w:r>
+    </w:p>
+    <w:p/>
+    <w:p>
+      <w:r>
+        <w:t>Dazu noch folgende Tabellen:</w:t>
       </w:r>
     </w:p>
     <w:p>
@@ -1383,6 +1504,30 @@
         </w:numPr>
       </w:pPr>
       <w:r>
+        <w:t>Kunden-Tabelle mit Kunden-Typ</w:t>
+      </w:r>
+    </w:p>
+    <w:p>
+      <w:pPr>
+        <w:pStyle w:val="Listenabsatz"/>
+        <w:numPr>
+          <w:ilvl w:val="0"/>
+          <w:numId w:val="8"/>
+        </w:numPr>
+      </w:pPr>
+      <w:r>
+        <w:t>Zweigstellen-Adresse mit Zweigstellen-Typ</w:t>
+      </w:r>
+    </w:p>
+    <w:p>
+      <w:pPr>
+        <w:pStyle w:val="Listenabsatz"/>
+        <w:numPr>
+          <w:ilvl w:val="0"/>
+          <w:numId w:val="8"/>
+        </w:numPr>
+      </w:pPr>
+      <w:r>
         <w:t>Konto-Tabelle mit Konto-Typ</w:t>
       </w:r>
       <w:r>
@@ -1419,7 +1564,6 @@
         <w:t>:</w:t>
       </w:r>
     </w:p>
-    <w:p/>
     <w:p>
       <w:r>
         <w:rPr>
@@ -6344,16 +6488,7 @@
           <w:szCs w:val="22"/>
           <w:lang w:val="en-US"/>
         </w:rPr>
-        <w:t>A</w:t>
-      </w:r>
-      <w:r>
-        <w:rPr>
-          <w:rFonts w:ascii="Courier New" w:hAnsi="Courier New" w:cs="Courier New"/>
-          <w:sz w:val="22"/>
-          <w:szCs w:val="22"/>
-          <w:lang w:val="en-US"/>
-        </w:rPr>
-        <w:t>ccounts</w:t>
+        <w:t>Accounts</w:t>
       </w:r>
       <w:r>
         <w:rPr>
@@ -7576,19 +7711,15 @@
       <w:pPr>
         <w:rPr>
           <w:b/>
-          <w:lang w:val="en-US"/>
-        </w:rPr>
-      </w:pPr>
-      <w:bookmarkStart w:id="5" w:name="_GoBack"/>
+        </w:rPr>
+      </w:pPr>
       <w:r>
         <w:rPr>
           <w:b/>
-          <w:lang w:val="en-US"/>
         </w:rPr>
         <w:t>TODO: Re-Write SQL Statements</w:t>
       </w:r>
     </w:p>
-    <w:bookmarkEnd w:id="5"/>
     <w:p>
       <w:r>
         <w:t xml:space="preserve">SQL-Statements zum </w:t>
@@ -10286,7 +10417,7 @@
           <w:lang w:val="en-US"/>
         </w:rPr>
       </w:pPr>
-      <w:bookmarkStart w:id="6" w:name="_Toc530043143"/>
+      <w:bookmarkStart w:id="6" w:name="_Toc530667776"/>
       <w:proofErr w:type="spellStart"/>
       <w:r>
         <w:rPr>
@@ -10744,9 +10875,11 @@
           <w:numId w:val="10"/>
         </w:numPr>
       </w:pPr>
-      <w:r>
-        <w:t>S</w:t>
-      </w:r>
+      <w:proofErr w:type="spellStart"/>
+      <w:r>
+        <w:t>todo</w:t>
+      </w:r>
+      <w:proofErr w:type="spellEnd"/>
     </w:p>
     <w:p>
       <w:pPr>
@@ -10761,9 +10894,11 @@
           <w:numId w:val="10"/>
         </w:numPr>
       </w:pPr>
-      <w:r>
-        <w:t>s</w:t>
-      </w:r>
+      <w:proofErr w:type="spellStart"/>
+      <w:r>
+        <w:t>todo</w:t>
+      </w:r>
+      <w:proofErr w:type="spellEnd"/>
     </w:p>
     <w:p/>
     <w:p/>
@@ -10822,13 +10957,11 @@
       </w:r>
       <w:proofErr w:type="spellEnd"/>
       <w:r>
-        <w:t xml:space="preserve"> von Aufgabe 4a) (Kontonummer, -stand, -art und </w:t>
-      </w:r>
-      <w:proofErr w:type="spellStart"/>
-      <w:r>
-        <w:t>Addr</w:t>
-      </w:r>
-      <w:proofErr w:type="spellEnd"/>
+        <w:t xml:space="preserve"> von Aufgabe 4a) (Ko</w:t>
+      </w:r>
+      <w:r>
+        <w:t>ntonummer, -stand, -art und Adresse</w:t>
+      </w:r>
       <w:r>
         <w:t xml:space="preserve"> der Zweigstelle):</w:t>
       </w:r>
@@ -11143,7 +11276,7 @@
           <w:lang w:val="en-US"/>
         </w:rPr>
       </w:pPr>
-      <w:bookmarkStart w:id="7" w:name="_Toc530043144"/>
+      <w:bookmarkStart w:id="7" w:name="_Toc530667777"/>
       <w:proofErr w:type="spellStart"/>
       <w:r>
         <w:rPr>
@@ -11181,7 +11314,7 @@
           <w:lang w:val="en-US"/>
         </w:rPr>
       </w:pPr>
-      <w:bookmarkStart w:id="8" w:name="_Toc530043145"/>
+      <w:bookmarkStart w:id="8" w:name="_Toc530667778"/>
       <w:proofErr w:type="spellStart"/>
       <w:r>
         <w:rPr>
@@ -11298,7 +11431,7 @@
         <w:rStyle w:val="Seitenzahl"/>
         <w:noProof/>
       </w:rPr>
-      <w:t>7</w:t>
+      <w:t>II</w:t>
     </w:r>
     <w:r>
       <w:rPr>
@@ -12245,6 +12378,95 @@
     </w:lvl>
   </w:abstractNum>
   <w:abstractNum w:abstractNumId="8">
+    <w:nsid w:val="50DB169D"/>
+    <w:multiLevelType w:val="hybridMultilevel"/>
+    <w:tmpl w:val="B554DF30"/>
+    <w:lvl w:ilvl="0" w:tplc="0407000F">
+      <w:start w:val="1"/>
+      <w:numFmt w:val="decimal"/>
+      <w:lvlText w:val="%1."/>
+      <w:lvlJc w:val="left"/>
+      <w:pPr>
+        <w:ind w:left="720" w:hanging="360"/>
+      </w:pPr>
+      <w:rPr>
+        <w:rFonts w:hint="default"/>
+      </w:rPr>
+    </w:lvl>
+    <w:lvl w:ilvl="1" w:tplc="04070019" w:tentative="1">
+      <w:start w:val="1"/>
+      <w:numFmt w:val="lowerLetter"/>
+      <w:lvlText w:val="%2."/>
+      <w:lvlJc w:val="left"/>
+      <w:pPr>
+        <w:ind w:left="1440" w:hanging="360"/>
+      </w:pPr>
+    </w:lvl>
+    <w:lvl w:ilvl="2" w:tplc="0407001B" w:tentative="1">
+      <w:start w:val="1"/>
+      <w:numFmt w:val="lowerRoman"/>
+      <w:lvlText w:val="%3."/>
+      <w:lvlJc w:val="right"/>
+      <w:pPr>
+        <w:ind w:left="2160" w:hanging="180"/>
+      </w:pPr>
+    </w:lvl>
+    <w:lvl w:ilvl="3" w:tplc="0407000F" w:tentative="1">
+      <w:start w:val="1"/>
+      <w:numFmt w:val="decimal"/>
+      <w:lvlText w:val="%4."/>
+      <w:lvlJc w:val="left"/>
+      <w:pPr>
+        <w:ind w:left="2880" w:hanging="360"/>
+      </w:pPr>
+    </w:lvl>
+    <w:lvl w:ilvl="4" w:tplc="04070019" w:tentative="1">
+      <w:start w:val="1"/>
+      <w:numFmt w:val="lowerLetter"/>
+      <w:lvlText w:val="%5."/>
+      <w:lvlJc w:val="left"/>
+      <w:pPr>
+        <w:ind w:left="3600" w:hanging="360"/>
+      </w:pPr>
+    </w:lvl>
+    <w:lvl w:ilvl="5" w:tplc="0407001B" w:tentative="1">
+      <w:start w:val="1"/>
+      <w:numFmt w:val="lowerRoman"/>
+      <w:lvlText w:val="%6."/>
+      <w:lvlJc w:val="right"/>
+      <w:pPr>
+        <w:ind w:left="4320" w:hanging="180"/>
+      </w:pPr>
+    </w:lvl>
+    <w:lvl w:ilvl="6" w:tplc="0407000F" w:tentative="1">
+      <w:start w:val="1"/>
+      <w:numFmt w:val="decimal"/>
+      <w:lvlText w:val="%7."/>
+      <w:lvlJc w:val="left"/>
+      <w:pPr>
+        <w:ind w:left="5040" w:hanging="360"/>
+      </w:pPr>
+    </w:lvl>
+    <w:lvl w:ilvl="7" w:tplc="04070019" w:tentative="1">
+      <w:start w:val="1"/>
+      <w:numFmt w:val="lowerLetter"/>
+      <w:lvlText w:val="%8."/>
+      <w:lvlJc w:val="left"/>
+      <w:pPr>
+        <w:ind w:left="5760" w:hanging="360"/>
+      </w:pPr>
+    </w:lvl>
+    <w:lvl w:ilvl="8" w:tplc="0407001B" w:tentative="1">
+      <w:start w:val="1"/>
+      <w:numFmt w:val="lowerRoman"/>
+      <w:lvlText w:val="%9."/>
+      <w:lvlJc w:val="right"/>
+      <w:pPr>
+        <w:ind w:left="6480" w:hanging="180"/>
+      </w:pPr>
+    </w:lvl>
+  </w:abstractNum>
+  <w:abstractNum w:abstractNumId="9">
     <w:nsid w:val="67E04621"/>
     <w:multiLevelType w:val="hybridMultilevel"/>
     <w:tmpl w:val="24041326"/>
@@ -12357,7 +12579,7 @@
       </w:rPr>
     </w:lvl>
   </w:abstractNum>
-  <w:abstractNum w:abstractNumId="9">
+  <w:abstractNum w:abstractNumId="10">
     <w:nsid w:val="69007F60"/>
     <w:multiLevelType w:val="hybridMultilevel"/>
     <w:tmpl w:val="AA2AA5A4"/>
@@ -12443,7 +12665,7 @@
       </w:pPr>
     </w:lvl>
   </w:abstractNum>
-  <w:abstractNum w:abstractNumId="10">
+  <w:abstractNum w:abstractNumId="11">
     <w:nsid w:val="6A6E4088"/>
     <w:multiLevelType w:val="hybridMultilevel"/>
     <w:tmpl w:val="D6C266F4"/>
@@ -12556,7 +12778,7 @@
     </w:lvl>
   </w:abstractNum>
   <w:num w:numId="1">
-    <w:abstractNumId w:val="9"/>
+    <w:abstractNumId w:val="10"/>
   </w:num>
   <w:num w:numId="2">
     <w:abstractNumId w:val="0"/>
@@ -12565,7 +12787,7 @@
     <w:abstractNumId w:val="6"/>
   </w:num>
   <w:num w:numId="4">
-    <w:abstractNumId w:val="10"/>
+    <w:abstractNumId w:val="11"/>
   </w:num>
   <w:num w:numId="5">
     <w:abstractNumId w:val="5"/>
@@ -12577,7 +12799,7 @@
     <w:abstractNumId w:val="2"/>
   </w:num>
   <w:num w:numId="8">
-    <w:abstractNumId w:val="8"/>
+    <w:abstractNumId w:val="9"/>
   </w:num>
   <w:num w:numId="9">
     <w:abstractNumId w:val="1"/>
@@ -12587,6 +12809,9 @@
   </w:num>
   <w:num w:numId="11">
     <w:abstractNumId w:val="3"/>
+  </w:num>
+  <w:num w:numId="12">
+    <w:abstractNumId w:val="8"/>
   </w:num>
 </w:numbering>
 </file>
@@ -14017,7 +14242,7 @@
 </file>
 
 <file path=customXml/itemProps1.xml><?xml version="1.0" encoding="utf-8"?>
-<ds:datastoreItem xmlns:ds="http://schemas.openxmlformats.org/officeDocument/2006/customXml" ds:itemID="{E0E80029-B875-402B-AA83-555B66976BB0}">
+<ds:datastoreItem xmlns:ds="http://schemas.openxmlformats.org/officeDocument/2006/customXml" ds:itemID="{9E0142BA-11F8-49A7-8DA1-24D3822EBBAA}">
   <ds:schemaRefs>
     <ds:schemaRef ds:uri="http://schemas.openxmlformats.org/officeDocument/2006/bibliography"/>
   </ds:schemaRefs>

</xml_diff>